<commit_message>
Updated literature and started work on OLS lookup of terms
</commit_message>
<xml_diff>
--- a/docs/manuscript/cy3sbml.docx
+++ b/docs/manuscript/cy3sbml.docx
@@ -438,7 +438,7 @@
           <w:vertAlign w:val="baseline"/>
           <w:rtl w:val="0"/>
         </w:rPr>
-        <w:t xml:space="preserve"> is an </w:t>
+        <w:t xml:space="preserve"> is a</w:t>
       </w:r>
       <w:r>
         <w:rPr>
@@ -447,7 +447,7 @@
           <w:szCs w:val="16"/>
           <w:rtl w:val="0"/>
         </w:rPr>
-        <w:t xml:space="preserve">app </w:t>
+        <w:t xml:space="preserve"> Cytoscape 3</w:t>
       </w:r>
       <w:r>
         <w:rPr>
@@ -459,7 +459,7 @@
           <w:vertAlign w:val="baseline"/>
           <w:rtl w:val="0"/>
         </w:rPr>
-        <w:t xml:space="preserve">for the work with SBML in Cytoscape 3 having the following features: SBML import, support of the SBML Layout and Qualitative Model packages, navigation in network layouts based on SBML structure, access to MIRIAM and SBO-based annotations, and SBML validation. </w:t>
+        <w:t xml:space="preserve"> </w:t>
       </w:r>
       <w:r>
         <w:rPr>
@@ -468,7 +468,7 @@
           <w:szCs w:val="16"/>
           <w:rtl w:val="0"/>
         </w:rPr>
-        <w:t xml:space="preserve">cy3sbml</w:t>
+        <w:t xml:space="preserve">app </w:t>
       </w:r>
       <w:r>
         <w:rPr>
@@ -480,7 +480,112 @@
           <w:vertAlign w:val="baseline"/>
           <w:rtl w:val="0"/>
         </w:rPr>
-        <w:t xml:space="preserve"> includes an importer for BioModels to load SBML from standard repositories.</w:t>
+        <w:t xml:space="preserve">for the work with SBML</w:t>
+      </w:r>
+      <w:r>
+        <w:rPr>
+          <w:rFonts w:ascii="Helvetica Neue" w:cs="Helvetica Neue" w:eastAsia="Helvetica Neue" w:hAnsi="Helvetica Neue"/>
+          <w:sz w:val="16"/>
+          <w:szCs w:val="16"/>
+          <w:rtl w:val="0"/>
+        </w:rPr>
+        <w:t xml:space="preserve"> </w:t>
+      </w:r>
+      <w:r>
+        <w:rPr>
+          <w:rFonts w:ascii="Helvetica Neue" w:cs="Helvetica Neue" w:eastAsia="Helvetica Neue" w:hAnsi="Helvetica Neue"/>
+          <w:b w:val="0"/>
+          <w:color w:val="000000"/>
+          <w:sz w:val="16"/>
+          <w:szCs w:val="16"/>
+          <w:vertAlign w:val="baseline"/>
+          <w:rtl w:val="0"/>
+        </w:rPr>
+        <w:t xml:space="preserve">following features: SBML import</w:t>
+      </w:r>
+      <w:r>
+        <w:rPr>
+          <w:rFonts w:ascii="Helvetica Neue" w:cs="Helvetica Neue" w:eastAsia="Helvetica Neue" w:hAnsi="Helvetica Neue"/>
+          <w:sz w:val="16"/>
+          <w:szCs w:val="16"/>
+          <w:rtl w:val="0"/>
+        </w:rPr>
+        <w:t xml:space="preserve">;</w:t>
+      </w:r>
+      <w:r>
+        <w:rPr>
+          <w:rFonts w:ascii="Helvetica Neue" w:cs="Helvetica Neue" w:eastAsia="Helvetica Neue" w:hAnsi="Helvetica Neue"/>
+          <w:b w:val="0"/>
+          <w:color w:val="000000"/>
+          <w:sz w:val="16"/>
+          <w:szCs w:val="16"/>
+          <w:vertAlign w:val="baseline"/>
+          <w:rtl w:val="0"/>
+        </w:rPr>
+        <w:t xml:space="preserve"> support of the SBML Layout</w:t>
+      </w:r>
+      <w:r>
+        <w:rPr>
+          <w:rFonts w:ascii="Helvetica Neue" w:cs="Helvetica Neue" w:eastAsia="Helvetica Neue" w:hAnsi="Helvetica Neue"/>
+          <w:sz w:val="16"/>
+          <w:szCs w:val="16"/>
+          <w:rtl w:val="0"/>
+        </w:rPr>
+        <w:t xml:space="preserve">, </w:t>
+      </w:r>
+      <w:r>
+        <w:rPr>
+          <w:rFonts w:ascii="Helvetica Neue" w:cs="Helvetica Neue" w:eastAsia="Helvetica Neue" w:hAnsi="Helvetica Neue"/>
+          <w:b w:val="0"/>
+          <w:color w:val="000000"/>
+          <w:sz w:val="16"/>
+          <w:szCs w:val="16"/>
+          <w:vertAlign w:val="baseline"/>
+          <w:rtl w:val="0"/>
+        </w:rPr>
+        <w:t xml:space="preserve">Qualitative Model, Group</w:t>
+      </w:r>
+      <w:r>
+        <w:rPr>
+          <w:rFonts w:ascii="Helvetica Neue" w:cs="Helvetica Neue" w:eastAsia="Helvetica Neue" w:hAnsi="Helvetica Neue"/>
+          <w:sz w:val="16"/>
+          <w:szCs w:val="16"/>
+          <w:rtl w:val="0"/>
+        </w:rPr>
+        <w:t xml:space="preserve">s, Hierachical Model Composition and Flux Balance</w:t>
+      </w:r>
+      <w:r>
+        <w:rPr>
+          <w:rFonts w:ascii="Helvetica Neue" w:cs="Helvetica Neue" w:eastAsia="Helvetica Neue" w:hAnsi="Helvetica Neue"/>
+          <w:b w:val="0"/>
+          <w:color w:val="000000"/>
+          <w:sz w:val="16"/>
+          <w:szCs w:val="16"/>
+          <w:vertAlign w:val="baseline"/>
+          <w:rtl w:val="0"/>
+        </w:rPr>
+        <w:t xml:space="preserve"> Constraints packages, navigation in network layouts based on SBML structure, access to MIRIAM and SBO-based annotations, and SBML validation. </w:t>
+      </w:r>
+      <w:r>
+        <w:rPr>
+          <w:rFonts w:ascii="Helvetica Neue" w:cs="Helvetica Neue" w:eastAsia="Helvetica Neue" w:hAnsi="Helvetica Neue"/>
+          <w:sz w:val="16"/>
+          <w:szCs w:val="16"/>
+          <w:rtl w:val="0"/>
+        </w:rPr>
+        <w:t xml:space="preserve">cy3sbml</w:t>
+      </w:r>
+      <w:r>
+        <w:rPr>
+          <w:rFonts w:ascii="Helvetica Neue" w:cs="Helvetica Neue" w:eastAsia="Helvetica Neue" w:hAnsi="Helvetica Neue"/>
+          <w:b w:val="0"/>
+          <w:color w:val="000000"/>
+          <w:sz w:val="16"/>
+          <w:szCs w:val="16"/>
+          <w:vertAlign w:val="baseline"/>
+          <w:rtl w:val="0"/>
+        </w:rPr>
+        <w:t xml:space="preserve"> includes importer for BioModels and BiGG models to load SBML from standard repositories. </w:t>
       </w:r>
       <w:r>
         <w:rPr>
@@ -527,7 +632,7 @@
           <w:vertAlign w:val="baseline"/>
           <w:rtl w:val="0"/>
         </w:rPr>
-        <w:t xml:space="preserve">Freely available for non-commercial purposes via the Cytoscape </w:t>
+        <w:t xml:space="preserve">Freely available for non-commercial purposes </w:t>
       </w:r>
       <w:r>
         <w:rPr>
@@ -536,7 +641,28 @@
           <w:szCs w:val="16"/>
           <w:rtl w:val="0"/>
         </w:rPr>
-        <w:t xml:space="preserve">app store </w:t>
+        <w:t xml:space="preserve">from</w:t>
+      </w:r>
+      <w:r>
+        <w:rPr>
+          <w:rFonts w:ascii="Helvetica Neue" w:cs="Helvetica Neue" w:eastAsia="Helvetica Neue" w:hAnsi="Helvetica Neue"/>
+          <w:b w:val="0"/>
+          <w:color w:val="000000"/>
+          <w:sz w:val="16"/>
+          <w:szCs w:val="16"/>
+          <w:vertAlign w:val="baseline"/>
+          <w:rtl w:val="0"/>
+        </w:rPr>
+        <w:t xml:space="preserve"> the Cytoscape </w:t>
+      </w:r>
+      <w:r>
+        <w:rPr>
+          <w:rFonts w:ascii="Helvetica Neue" w:cs="Helvetica Neue" w:eastAsia="Helvetica Neue" w:hAnsi="Helvetica Neue"/>
+          <w:sz w:val="16"/>
+          <w:szCs w:val="16"/>
+          <w:rtl w:val="0"/>
+        </w:rPr>
+        <w:t xml:space="preserve">App Store </w:t>
       </w:r>
       <w:hyperlink r:id="rId6">
         <w:r>
@@ -554,25 +680,106 @@
       <w:r>
         <w:rPr>
           <w:rFonts w:ascii="Helvetica Neue" w:cs="Helvetica Neue" w:eastAsia="Helvetica Neue" w:hAnsi="Helvetica Neue"/>
+          <w:b w:val="1"/>
           <w:sz w:val="16"/>
           <w:szCs w:val="16"/>
           <w:rtl w:val="0"/>
         </w:rPr>
-        <w:t xml:space="preserve"> </w:t>
-      </w:r>
+        <w:t xml:space="preserve">.</w:t>
+      </w:r>
+      <w:r>
+        <w:rPr>
+          <w:rtl w:val="0"/>
+        </w:rPr>
+      </w:r>
+    </w:p>
+    <w:p>
+      <w:pPr>
+        <w:widowControl w:val="1"/>
+        <w:spacing w:after="0" w:before="0" w:line="240" w:lineRule="auto"/>
+        <w:contextualSpacing w:val="0"/>
+        <w:jc w:val="both"/>
+      </w:pPr>
       <w:r>
         <w:rPr>
           <w:rFonts w:ascii="Helvetica Neue" w:cs="Helvetica Neue" w:eastAsia="Helvetica Neue" w:hAnsi="Helvetica Neue"/>
-          <w:b w:val="0"/>
-          <w:color w:val="000000"/>
+          <w:b w:val="1"/>
           <w:sz w:val="16"/>
           <w:szCs w:val="16"/>
           <w:vertAlign w:val="baseline"/>
           <w:rtl w:val="0"/>
         </w:rPr>
-        <w:t xml:space="preserve">or for download at </w:t>
+        <w:t xml:space="preserve">Contact:</w:t>
+      </w:r>
+      <w:r>
+        <w:rPr>
+          <w:rFonts w:ascii="Helvetica Neue" w:cs="Helvetica Neue" w:eastAsia="Helvetica Neue" w:hAnsi="Helvetica Neue"/>
+          <w:b w:val="0"/>
+          <w:sz w:val="16"/>
+          <w:szCs w:val="16"/>
+          <w:vertAlign w:val="baseline"/>
+          <w:rtl w:val="0"/>
+        </w:rPr>
+        <w:t xml:space="preserve"> </w:t>
       </w:r>
       <w:hyperlink r:id="rId7">
+        <w:r>
+          <w:rPr>
+            <w:rFonts w:ascii="Helvetica Neue" w:cs="Helvetica Neue" w:eastAsia="Helvetica Neue" w:hAnsi="Helvetica Neue"/>
+            <w:color w:val="1155cc"/>
+            <w:sz w:val="16"/>
+            <w:szCs w:val="16"/>
+            <w:u w:val="single"/>
+            <w:rtl w:val="0"/>
+          </w:rPr>
+          <w:t xml:space="preserve">konigmatt@googlemail.com</w:t>
+        </w:r>
+      </w:hyperlink>
+      <w:r>
+        <w:rPr>
+          <w:rtl w:val="0"/>
+        </w:rPr>
+      </w:r>
+    </w:p>
+    <w:p>
+      <w:pPr>
+        <w:widowControl w:val="1"/>
+        <w:spacing w:after="0" w:before="0" w:line="240" w:lineRule="auto"/>
+        <w:contextualSpacing w:val="0"/>
+        <w:jc w:val="both"/>
+      </w:pPr>
+      <w:r>
+        <w:rPr>
+          <w:rFonts w:ascii="Helvetica Neue" w:cs="Helvetica Neue" w:eastAsia="Helvetica Neue" w:hAnsi="Helvetica Neue"/>
+          <w:b w:val="1"/>
+          <w:sz w:val="16"/>
+          <w:szCs w:val="16"/>
+          <w:vertAlign w:val="baseline"/>
+          <w:rtl w:val="0"/>
+        </w:rPr>
+        <w:t xml:space="preserve">Supplementary information:</w:t>
+      </w:r>
+      <w:r>
+        <w:rPr>
+          <w:rFonts w:ascii="Helvetica Neue" w:cs="Helvetica Neue" w:eastAsia="Helvetica Neue" w:hAnsi="Helvetica Neue"/>
+          <w:b w:val="0"/>
+          <w:sz w:val="16"/>
+          <w:szCs w:val="16"/>
+          <w:vertAlign w:val="baseline"/>
+          <w:rtl w:val="0"/>
+        </w:rPr>
+        <w:t xml:space="preserve"> </w:t>
+      </w:r>
+      <w:r>
+        <w:rPr>
+          <w:rFonts w:ascii="Helvetica Neue" w:cs="Helvetica Neue" w:eastAsia="Helvetica Neue" w:hAnsi="Helvetica Neue"/>
+          <w:sz w:val="16"/>
+          <w:szCs w:val="16"/>
+          <w:rtl w:val="0"/>
+        </w:rPr>
+        <w:t xml:space="preserve">Source code and additional information at </w:t>
+      </w:r>
+      <w:hyperlink r:id="rId8">
         <w:r>
           <w:rPr>
             <w:rFonts w:ascii="Helvetica Neue" w:cs="Helvetica Neue" w:eastAsia="Helvetica Neue" w:hAnsi="Helvetica Neue"/>
@@ -588,134 +795,6 @@
       <w:r>
         <w:rPr>
           <w:rFonts w:ascii="Helvetica Neue" w:cs="Helvetica Neue" w:eastAsia="Helvetica Neue" w:hAnsi="Helvetica Neue"/>
-          <w:b w:val="0"/>
-          <w:color w:val="000000"/>
-          <w:sz w:val="16"/>
-          <w:szCs w:val="16"/>
-          <w:vertAlign w:val="baseline"/>
-          <w:rtl w:val="0"/>
-        </w:rPr>
-        <w:t xml:space="preserve">.</w:t>
-      </w:r>
-      <w:r>
-        <w:rPr>
-          <w:rtl w:val="0"/>
-        </w:rPr>
-      </w:r>
-    </w:p>
-    <w:p>
-      <w:pPr>
-        <w:widowControl w:val="1"/>
-        <w:spacing w:after="0" w:before="0" w:line="240" w:lineRule="auto"/>
-        <w:contextualSpacing w:val="0"/>
-        <w:jc w:val="both"/>
-      </w:pPr>
-      <w:r>
-        <w:rPr>
-          <w:rFonts w:ascii="Helvetica Neue" w:cs="Helvetica Neue" w:eastAsia="Helvetica Neue" w:hAnsi="Helvetica Neue"/>
-          <w:b w:val="1"/>
-          <w:sz w:val="16"/>
-          <w:szCs w:val="16"/>
-          <w:vertAlign w:val="baseline"/>
-          <w:rtl w:val="0"/>
-        </w:rPr>
-        <w:t xml:space="preserve">Contact:</w:t>
-      </w:r>
-      <w:r>
-        <w:rPr>
-          <w:rFonts w:ascii="Helvetica Neue" w:cs="Helvetica Neue" w:eastAsia="Helvetica Neue" w:hAnsi="Helvetica Neue"/>
-          <w:b w:val="0"/>
-          <w:sz w:val="16"/>
-          <w:szCs w:val="16"/>
-          <w:vertAlign w:val="baseline"/>
-          <w:rtl w:val="0"/>
-        </w:rPr>
-        <w:t xml:space="preserve"> </w:t>
-      </w:r>
-      <w:hyperlink r:id="rId8">
-        <w:r>
-          <w:rPr>
-            <w:rFonts w:ascii="Helvetica Neue" w:cs="Helvetica Neue" w:eastAsia="Helvetica Neue" w:hAnsi="Helvetica Neue"/>
-            <w:color w:val="1155cc"/>
-            <w:sz w:val="16"/>
-            <w:szCs w:val="16"/>
-            <w:u w:val="single"/>
-            <w:rtl w:val="0"/>
-          </w:rPr>
-          <w:t xml:space="preserve">konigmatt@googlemail.com</w:t>
-        </w:r>
-      </w:hyperlink>
-      <w:r>
-        <w:rPr>
-          <w:rtl w:val="0"/>
-        </w:rPr>
-      </w:r>
-    </w:p>
-    <w:p>
-      <w:pPr>
-        <w:widowControl w:val="1"/>
-        <w:spacing w:after="0" w:before="0" w:line="240" w:lineRule="auto"/>
-        <w:contextualSpacing w:val="0"/>
-        <w:jc w:val="both"/>
-      </w:pPr>
-      <w:r>
-        <w:rPr>
-          <w:rFonts w:ascii="Helvetica Neue" w:cs="Helvetica Neue" w:eastAsia="Helvetica Neue" w:hAnsi="Helvetica Neue"/>
-          <w:b w:val="1"/>
-          <w:sz w:val="16"/>
-          <w:szCs w:val="16"/>
-          <w:vertAlign w:val="baseline"/>
-          <w:rtl w:val="0"/>
-        </w:rPr>
-        <w:t xml:space="preserve">Supplementary information:</w:t>
-      </w:r>
-      <w:r>
-        <w:rPr>
-          <w:rFonts w:ascii="Helvetica Neue" w:cs="Helvetica Neue" w:eastAsia="Helvetica Neue" w:hAnsi="Helvetica Neue"/>
-          <w:b w:val="0"/>
-          <w:sz w:val="16"/>
-          <w:szCs w:val="16"/>
-          <w:vertAlign w:val="baseline"/>
-          <w:rtl w:val="0"/>
-        </w:rPr>
-        <w:t xml:space="preserve"> </w:t>
-      </w:r>
-      <w:r>
-        <w:rPr>
-          <w:rFonts w:ascii="Helvetica Neue" w:cs="Helvetica Neue" w:eastAsia="Helvetica Neue" w:hAnsi="Helvetica Neue"/>
-          <w:sz w:val="16"/>
-          <w:szCs w:val="16"/>
-          <w:rtl w:val="0"/>
-        </w:rPr>
-        <w:t xml:space="preserve">Source code, t</w:t>
-      </w:r>
-      <w:r>
-        <w:rPr>
-          <w:rFonts w:ascii="Helvetica Neue" w:cs="Helvetica Neue" w:eastAsia="Helvetica Neue" w:hAnsi="Helvetica Neue"/>
-          <w:b w:val="0"/>
-          <w:sz w:val="16"/>
-          <w:szCs w:val="16"/>
-          <w:vertAlign w:val="baseline"/>
-          <w:rtl w:val="0"/>
-        </w:rPr>
-        <w:t xml:space="preserve">utorial, usage guide, installation instructions and additional figures are available at </w:t>
-      </w:r>
-      <w:hyperlink r:id="rId9">
-        <w:r>
-          <w:rPr>
-            <w:rFonts w:ascii="Helvetica Neue" w:cs="Helvetica Neue" w:eastAsia="Helvetica Neue" w:hAnsi="Helvetica Neue"/>
-            <w:color w:val="1155cc"/>
-            <w:sz w:val="16"/>
-            <w:szCs w:val="16"/>
-            <w:u w:val="single"/>
-            <w:rtl w:val="0"/>
-          </w:rPr>
-          <w:t xml:space="preserve">https://github.com/matthiaskoenig/cy3sbml/</w:t>
-        </w:r>
-      </w:hyperlink>
-      <w:r>
-        <w:rPr>
-          <w:rFonts w:ascii="Helvetica Neue" w:cs="Helvetica Neue" w:eastAsia="Helvetica Neue" w:hAnsi="Helvetica Neue"/>
           <w:sz w:val="16"/>
           <w:szCs w:val="16"/>
           <w:rtl w:val="0"/>
@@ -733,7 +812,7 @@
         <w:pStyle w:val="Heading1"/>
         <w:numPr>
           <w:ilvl w:val="0"/>
-          <w:numId w:val="4"/>
+          <w:numId w:val="6"/>
         </w:numPr>
         <w:spacing w:after="50" w:before="360" w:lineRule="auto"/>
         <w:ind w:left="360" w:right="0" w:hanging="360"/>
@@ -834,15 +913,15 @@
           <w:vertAlign w:val="baseline"/>
           <w:rtl w:val="0"/>
         </w:rPr>
-        <w:t xml:space="preserve">0 software tools [</w:t>
-      </w:r>
-      <w:r>
-        <w:rPr>
-          <w:sz w:val="18"/>
-          <w:szCs w:val="18"/>
-          <w:rtl w:val="0"/>
-        </w:rPr>
-        <w:t xml:space="preserve">July</w:t>
+        <w:t xml:space="preserve">0 software tools </w:t>
+      </w:r>
+      <w:r>
+        <w:rPr>
+          <w:sz w:val="18"/>
+          <w:szCs w:val="18"/>
+          <w:rtl w:val="0"/>
+        </w:rPr>
+        <w:t xml:space="preserve">[July</w:t>
       </w:r>
       <w:r>
         <w:rPr>
@@ -861,18 +940,18 @@
           <w:szCs w:val="18"/>
           <w:rtl w:val="0"/>
         </w:rPr>
-        <w:t xml:space="preserve">6</w:t>
-      </w:r>
-      <w:r>
-        <w:rPr>
-          <w:rFonts w:ascii="Times New Roman" w:cs="Times New Roman" w:eastAsia="Times New Roman" w:hAnsi="Times New Roman"/>
-          <w:b w:val="0"/>
-          <w:sz w:val="18"/>
-          <w:szCs w:val="18"/>
-          <w:vertAlign w:val="baseline"/>
-          <w:rtl w:val="0"/>
-        </w:rPr>
-        <w:t xml:space="preserve">]. SBML is used to represent models for a wide range of cell biology, including cell signaling, metabolism and gene regulation. SBML provides a common standard of interoperability and exchange allowing several researchers to work with diverse tools on building, curation, annotation, simulation, analysis, and visualization of the same model. Standard repositories of SBML models such as BioModels </w:t>
+        <w:t xml:space="preserve">6]</w:t>
+      </w:r>
+      <w:r>
+        <w:rPr>
+          <w:rFonts w:ascii="Times New Roman" w:cs="Times New Roman" w:eastAsia="Times New Roman" w:hAnsi="Times New Roman"/>
+          <w:b w:val="0"/>
+          <w:sz w:val="18"/>
+          <w:szCs w:val="18"/>
+          <w:vertAlign w:val="baseline"/>
+          <w:rtl w:val="0"/>
+        </w:rPr>
+        <w:t xml:space="preserve">. SBML is used to represent models for a wide range of cell biology, including cell signaling, metabolism and gene regulation. SBML provides a common standard of interoperability and exchange allowing several researchers to work with diverse tools on building, curation, annotation, simulation, analysis, and visualization of the same model. Standard repositories of SBML models such as BioModels </w:t>
       </w:r>
       <w:r>
         <w:rPr>
@@ -891,7 +970,7 @@
           <w:vertAlign w:val="baseline"/>
           <w:rtl w:val="0"/>
         </w:rPr>
-        <w:t xml:space="preserve">Li2010} have been established, providing annotated models on a molecular level for a wide range of biological questions with access to their resources via web services </w:t>
+        <w:t xml:space="preserve">Li2010, Juty2015} have been established, providing annotated models on a molecular level for a wide range of biological questions with access to their resources via web services </w:t>
       </w:r>
       <w:r>
         <w:rPr>
@@ -1056,8 +1135,71 @@
       </w:pPr>
       <w:r>
         <w:rPr>
-          <w:rtl w:val="0"/>
-        </w:rPr>
+          <w:rFonts w:ascii="Times New Roman" w:cs="Times New Roman" w:eastAsia="Times New Roman" w:hAnsi="Times New Roman"/>
+          <w:b w:val="0"/>
+          <w:sz w:val="18"/>
+          <w:szCs w:val="18"/>
+          <w:vertAlign w:val="baseline"/>
+          <w:rtl w:val="0"/>
+        </w:rPr>
+        <w:t xml:space="preserve">Cytoscape </w:t>
+      </w:r>
+      <w:r>
+        <w:rPr>
+          <w:sz w:val="18"/>
+          <w:szCs w:val="18"/>
+          <w:rtl w:val="0"/>
+        </w:rPr>
+        <w:t xml:space="preserve">{</w:t>
+      </w:r>
+      <w:r>
+        <w:rPr>
+          <w:rFonts w:ascii="Times New Roman" w:cs="Times New Roman" w:eastAsia="Times New Roman" w:hAnsi="Times New Roman"/>
+          <w:b w:val="0"/>
+          <w:sz w:val="18"/>
+          <w:szCs w:val="18"/>
+          <w:vertAlign w:val="baseline"/>
+          <w:rtl w:val="0"/>
+        </w:rPr>
+        <w:t xml:space="preserve">Shannon2003</w:t>
+      </w:r>
+      <w:r>
+        <w:rPr>
+          <w:sz w:val="18"/>
+          <w:szCs w:val="18"/>
+          <w:rtl w:val="0"/>
+        </w:rPr>
+        <w:t xml:space="preserve">}</w:t>
+      </w:r>
+      <w:r>
+        <w:rPr>
+          <w:rFonts w:ascii="Times New Roman" w:cs="Times New Roman" w:eastAsia="Times New Roman" w:hAnsi="Times New Roman"/>
+          <w:b w:val="0"/>
+          <w:sz w:val="18"/>
+          <w:szCs w:val="18"/>
+          <w:vertAlign w:val="baseline"/>
+          <w:rtl w:val="0"/>
+        </w:rPr>
+        <w:t xml:space="preserve">, a widely used open-source platform for complex network analysis and visualization, currently only provides rudimentary SBML capabilities: Its application to SBML models is limited to a subset of SBML: The SBML document structure is inaccessible for visualization, validation of SBML files is not possible, and neither the information from SBO or MIRIAM annotation nor SBML packages for layout information or qualitative models are supported. </w:t>
+      </w:r>
+      <w:r>
+        <w:rPr>
+          <w:rtl w:val="0"/>
+        </w:rPr>
+      </w:r>
+    </w:p>
+    <w:p>
+      <w:pPr>
+        <w:contextualSpacing w:val="0"/>
+        <w:jc w:val="both"/>
+      </w:pPr>
+      <w:r>
+        <w:rPr>
+          <w:sz w:val="18"/>
+          <w:szCs w:val="18"/>
+          <w:rtl w:val="0"/>
+        </w:rPr>
+        <w:t xml:space="preserve">Important developments in SBML and Cytoscape have taken place since the initial release of CySBML for Cytoscape 2 {Koenig2012}:</w:t>
       </w:r>
     </w:p>
     <w:p>
@@ -1070,57 +1212,89 @@
       </w:pPr>
       <w:r>
         <w:rPr>
-          <w:rFonts w:ascii="Times New Roman" w:cs="Times New Roman" w:eastAsia="Times New Roman" w:hAnsi="Times New Roman"/>
-          <w:b w:val="0"/>
-          <w:sz w:val="18"/>
-          <w:szCs w:val="18"/>
-          <w:vertAlign w:val="baseline"/>
-          <w:rtl w:val="0"/>
-        </w:rPr>
-        <w:t xml:space="preserve">Cytoscape </w:t>
-      </w:r>
-      <w:r>
-        <w:rPr>
-          <w:sz w:val="18"/>
-          <w:szCs w:val="18"/>
-          <w:rtl w:val="0"/>
-        </w:rPr>
-        <w:t xml:space="preserve">{</w:t>
-      </w:r>
-      <w:r>
-        <w:rPr>
-          <w:rFonts w:ascii="Times New Roman" w:cs="Times New Roman" w:eastAsia="Times New Roman" w:hAnsi="Times New Roman"/>
-          <w:b w:val="0"/>
-          <w:sz w:val="18"/>
-          <w:szCs w:val="18"/>
-          <w:vertAlign w:val="baseline"/>
-          <w:rtl w:val="0"/>
-        </w:rPr>
-        <w:t xml:space="preserve">Shannon2003</w:t>
-      </w:r>
-      <w:r>
-        <w:rPr>
-          <w:sz w:val="18"/>
-          <w:szCs w:val="18"/>
-          <w:rtl w:val="0"/>
-        </w:rPr>
-        <w:t xml:space="preserve">}</w:t>
-      </w:r>
-      <w:r>
-        <w:rPr>
-          <w:rFonts w:ascii="Times New Roman" w:cs="Times New Roman" w:eastAsia="Times New Roman" w:hAnsi="Times New Roman"/>
-          <w:b w:val="0"/>
-          <w:sz w:val="18"/>
-          <w:szCs w:val="18"/>
-          <w:vertAlign w:val="baseline"/>
-          <w:rtl w:val="0"/>
-        </w:rPr>
-        <w:t xml:space="preserve">, a widely used open-source platform for complex network analysis and visualization, currently only provides rudimentary SBML capabilities: Its application to SBML models is limited to a subset of SBML: The SBML document structure is inaccessible for visualization, validation of SBML files is not possible, and neither the information from SBO or MIRIAM annotation nor SBML packages for layout information or qualitative models are supported. </w:t>
-      </w:r>
-      <w:r>
-        <w:rPr>
-          <w:rtl w:val="0"/>
-        </w:rPr>
+          <w:sz w:val="18"/>
+          <w:szCs w:val="18"/>
+          <w:rtl w:val="0"/>
+        </w:rPr>
+        <w:t xml:space="preserve">SBML</w:t>
+      </w:r>
+    </w:p>
+    <w:p>
+      <w:pPr>
+        <w:widowControl w:val="1"/>
+        <w:numPr>
+          <w:ilvl w:val="0"/>
+          <w:numId w:val="3"/>
+        </w:numPr>
+        <w:spacing w:after="0" w:before="0" w:line="240" w:lineRule="auto"/>
+        <w:ind w:left="720" w:right="0" w:hanging="360"/>
+        <w:contextualSpacing w:val="1"/>
+        <w:jc w:val="both"/>
+        <w:rPr>
+          <w:sz w:val="18"/>
+          <w:szCs w:val="18"/>
+          <w:u w:val="none"/>
+        </w:rPr>
+      </w:pPr>
+      <w:r>
+        <w:rPr>
+          <w:sz w:val="18"/>
+          <w:szCs w:val="18"/>
+          <w:rtl w:val="0"/>
+        </w:rPr>
+        <w:t xml:space="preserve">release of package for Hierachical Model Composition (comp) {REF}</w:t>
+      </w:r>
+    </w:p>
+    <w:p>
+      <w:pPr>
+        <w:widowControl w:val="1"/>
+        <w:numPr>
+          <w:ilvl w:val="0"/>
+          <w:numId w:val="3"/>
+        </w:numPr>
+        <w:spacing w:after="0" w:before="0" w:line="240" w:lineRule="auto"/>
+        <w:ind w:left="720" w:right="0" w:hanging="360"/>
+        <w:contextualSpacing w:val="1"/>
+        <w:jc w:val="both"/>
+        <w:rPr>
+          <w:sz w:val="18"/>
+          <w:szCs w:val="18"/>
+          <w:u w:val="none"/>
+        </w:rPr>
+      </w:pPr>
+      <w:r>
+        <w:rPr>
+          <w:sz w:val="18"/>
+          <w:szCs w:val="18"/>
+          <w:rtl w:val="0"/>
+        </w:rPr>
+        <w:t xml:space="preserve">release of package for Groups (groups) {REF}</w:t>
+      </w:r>
+    </w:p>
+    <w:p>
+      <w:pPr>
+        <w:widowControl w:val="1"/>
+        <w:numPr>
+          <w:ilvl w:val="0"/>
+          <w:numId w:val="3"/>
+        </w:numPr>
+        <w:spacing w:after="0" w:before="0" w:line="240" w:lineRule="auto"/>
+        <w:ind w:left="720" w:right="0" w:hanging="360"/>
+        <w:contextualSpacing w:val="1"/>
+        <w:jc w:val="both"/>
+        <w:rPr>
+          <w:sz w:val="18"/>
+          <w:szCs w:val="18"/>
+          <w:u w:val="none"/>
+        </w:rPr>
+      </w:pPr>
+      <w:r>
+        <w:rPr>
+          <w:sz w:val="18"/>
+          <w:szCs w:val="18"/>
+          <w:rtl w:val="0"/>
+        </w:rPr>
+        <w:t xml:space="preserve">release of package for Flux Balance Constraints (fbc) {REF}</w:t>
       </w:r>
     </w:p>
     <w:p>
@@ -1137,7 +1311,20 @@
           <w:szCs w:val="18"/>
           <w:rtl w:val="0"/>
         </w:rPr>
-        <w:t xml:space="preserve">With the release of Cytoscape 3 </w:t>
+        <w:t xml:space="preserve">With the release of </w:t>
+      </w:r>
+      <w:r>
+        <w:rPr>
+          <w:sz w:val="18"/>
+          <w:szCs w:val="18"/>
+          <w:rtl w:val="0"/>
+        </w:rPr>
+        <w:t xml:space="preserve">Cytoscape 3 </w:t>
+      </w:r>
+      <w:r>
+        <w:rPr>
+          <w:rtl w:val="0"/>
+        </w:rPr>
       </w:r>
     </w:p>
     <w:p>
@@ -1189,7 +1376,7 @@
           <w:szCs w:val="18"/>
           <w:rtl w:val="0"/>
         </w:rPr>
-        <w:t xml:space="preserve">no backwards compatibility, new app architecture</w:t>
+        <w:t xml:space="preserve">New features, including new user interfaces, advanced visualization functions, headless (command-line) distribution, RESTful API, and GPU support. Cytoscape v3, which refactored major internal data models and greatly improved support for third party plugin applications (via the App Store, semantic versioning disciplines, published APIs, and code management via OSGi). Visual styles (VizMapper), fast node filtering, network capacity, and overall speed and UI consistency and new Network Viewer.</w:t>
       </w:r>
     </w:p>
     <w:p>
@@ -1206,272 +1393,33 @@
           <w:szCs w:val="18"/>
           <w:rtl w:val="0"/>
         </w:rPr>
-        <w:t xml:space="preserve">Requirement of porting CySBML {Koenig2012} to Cytoscape 3: cy3sbml</w:t>
-      </w:r>
-    </w:p>
-    <w:p>
-      <w:pPr>
-        <w:pStyle w:val="Heading1"/>
+        <w:t xml:space="preserve">Here, we report cy3sbml an app for SBML in Cytoscape 3. In addition to porting all functionality to the new Cytoscape 3 architecture a multitude of new features have been implemented since the initial release for Cytoscape 2</w:t>
+      </w:r>
+    </w:p>
+    <w:p>
+      <w:pPr>
+        <w:widowControl w:val="1"/>
         <w:numPr>
           <w:ilvl w:val="0"/>
-          <w:numId w:val="4"/>
+          <w:numId w:val="5"/>
         </w:numPr>
-        <w:spacing w:after="50" w:before="360" w:lineRule="auto"/>
-        <w:ind w:left="360" w:right="0" w:hanging="360"/>
-        <w:rPr>
-          <w:rFonts w:ascii="Helvetica Neue" w:cs="Helvetica Neue" w:eastAsia="Helvetica Neue" w:hAnsi="Helvetica Neue"/>
-          <w:b w:val="1"/>
-          <w:smallCaps w:val="1"/>
-          <w:sz w:val="20"/>
-          <w:szCs w:val="20"/>
-        </w:rPr>
-      </w:pPr>
-      <w:r>
-        <w:rPr>
-          <w:b w:val="1"/>
-          <w:smallCaps w:val="1"/>
-          <w:vertAlign w:val="baseline"/>
-          <w:rtl w:val="0"/>
-        </w:rPr>
-        <w:t xml:space="preserve">DESCRIPTION</w:t>
-      </w:r>
-      <w:r>
-        <w:rPr>
-          <w:rtl w:val="0"/>
-        </w:rPr>
-      </w:r>
-    </w:p>
-    <w:p>
-      <w:pPr>
-        <w:widowControl w:val="1"/>
-        <w:spacing w:after="0" w:before="0" w:line="240" w:lineRule="auto"/>
-        <w:ind w:left="0" w:right="0" w:firstLine="0"/>
-        <w:contextualSpacing w:val="0"/>
-        <w:jc w:val="both"/>
-      </w:pPr>
-      <w:r>
-        <w:rPr>
-          <w:rFonts w:ascii="Times New Roman" w:cs="Times New Roman" w:eastAsia="Times New Roman" w:hAnsi="Times New Roman"/>
-          <w:b w:val="0"/>
-          <w:sz w:val="18"/>
-          <w:szCs w:val="18"/>
-          <w:vertAlign w:val="baseline"/>
-          <w:rtl w:val="0"/>
-        </w:rPr>
-        <w:t xml:space="preserve">We present </w:t>
-      </w:r>
-      <w:r>
-        <w:rPr>
-          <w:sz w:val="18"/>
-          <w:szCs w:val="18"/>
-          <w:rtl w:val="0"/>
-        </w:rPr>
-        <w:t xml:space="preserve">c</w:t>
-      </w:r>
-      <w:r>
-        <w:rPr>
-          <w:rFonts w:ascii="Times New Roman" w:cs="Times New Roman" w:eastAsia="Times New Roman" w:hAnsi="Times New Roman"/>
-          <w:b w:val="0"/>
-          <w:sz w:val="18"/>
-          <w:szCs w:val="18"/>
-          <w:vertAlign w:val="baseline"/>
-          <w:rtl w:val="0"/>
-        </w:rPr>
-        <w:t xml:space="preserve">y</w:t>
-      </w:r>
-      <w:r>
-        <w:rPr>
-          <w:sz w:val="18"/>
-          <w:szCs w:val="18"/>
-          <w:rtl w:val="0"/>
-        </w:rPr>
-        <w:t xml:space="preserve">3sbml</w:t>
-      </w:r>
-      <w:r>
-        <w:rPr>
-          <w:rFonts w:ascii="Times New Roman" w:cs="Times New Roman" w:eastAsia="Times New Roman" w:hAnsi="Times New Roman"/>
-          <w:b w:val="0"/>
-          <w:sz w:val="18"/>
-          <w:szCs w:val="18"/>
-          <w:vertAlign w:val="baseline"/>
-          <w:rtl w:val="0"/>
-        </w:rPr>
-        <w:t xml:space="preserve">, a Cytoscape 3 app for SBML based on JSBML </w:t>
-      </w:r>
-      <w:r>
-        <w:rPr>
-          <w:sz w:val="18"/>
-          <w:szCs w:val="18"/>
-          <w:rtl w:val="0"/>
-        </w:rPr>
-        <w:t xml:space="preserve">{</w:t>
-      </w:r>
-      <w:r>
-        <w:rPr>
-          <w:rFonts w:ascii="Times New Roman" w:cs="Times New Roman" w:eastAsia="Times New Roman" w:hAnsi="Times New Roman"/>
-          <w:b w:val="0"/>
-          <w:sz w:val="18"/>
-          <w:szCs w:val="18"/>
-          <w:vertAlign w:val="baseline"/>
-          <w:rtl w:val="0"/>
-        </w:rPr>
-        <w:t xml:space="preserve">Dr</w:t>
-      </w:r>
-      <w:r>
-        <w:rPr>
-          <w:sz w:val="18"/>
-          <w:szCs w:val="18"/>
-          <w:rtl w:val="0"/>
-        </w:rPr>
-        <w:t xml:space="preserve">aeger</w:t>
-      </w:r>
-      <w:r>
-        <w:rPr>
-          <w:rFonts w:ascii="Times New Roman" w:cs="Times New Roman" w:eastAsia="Times New Roman" w:hAnsi="Times New Roman"/>
-          <w:b w:val="0"/>
-          <w:sz w:val="18"/>
-          <w:szCs w:val="18"/>
-          <w:vertAlign w:val="baseline"/>
-          <w:rtl w:val="0"/>
-        </w:rPr>
-        <w:t xml:space="preserve">2011, Rod</w:t>
-      </w:r>
-      <w:r>
-        <w:rPr>
-          <w:sz w:val="18"/>
-          <w:szCs w:val="18"/>
-          <w:rtl w:val="0"/>
-        </w:rPr>
-        <w:t xml:space="preserve">riguez2015}</w:t>
-      </w:r>
-      <w:r>
-        <w:rPr>
-          <w:rFonts w:ascii="Times New Roman" w:cs="Times New Roman" w:eastAsia="Times New Roman" w:hAnsi="Times New Roman"/>
-          <w:b w:val="0"/>
-          <w:sz w:val="18"/>
-          <w:szCs w:val="18"/>
-          <w:vertAlign w:val="baseline"/>
-          <w:rtl w:val="0"/>
-        </w:rPr>
-        <w:t xml:space="preserve">, a free, open-source Java™ library for SBML. </w:t>
-      </w:r>
-      <w:r>
-        <w:rPr>
-          <w:sz w:val="18"/>
-          <w:szCs w:val="18"/>
-          <w:rtl w:val="0"/>
-        </w:rPr>
-        <w:t xml:space="preserve">c</w:t>
-      </w:r>
-      <w:r>
-        <w:rPr>
-          <w:rFonts w:ascii="Times New Roman" w:cs="Times New Roman" w:eastAsia="Times New Roman" w:hAnsi="Times New Roman"/>
-          <w:b w:val="0"/>
-          <w:sz w:val="18"/>
-          <w:szCs w:val="18"/>
-          <w:vertAlign w:val="baseline"/>
-          <w:rtl w:val="0"/>
-        </w:rPr>
-        <w:t xml:space="preserve">y3</w:t>
-      </w:r>
-      <w:r>
-        <w:rPr>
-          <w:sz w:val="18"/>
-          <w:szCs w:val="18"/>
-          <w:rtl w:val="0"/>
-        </w:rPr>
-        <w:t xml:space="preserve">sbml</w:t>
-      </w:r>
-      <w:r>
-        <w:rPr>
-          <w:rFonts w:ascii="Times New Roman" w:cs="Times New Roman" w:eastAsia="Times New Roman" w:hAnsi="Times New Roman"/>
-          <w:b w:val="0"/>
-          <w:sz w:val="18"/>
-          <w:szCs w:val="18"/>
-          <w:vertAlign w:val="baseline"/>
-          <w:rtl w:val="0"/>
-        </w:rPr>
-        <w:t xml:space="preserve"> ports all </w:t>
-      </w:r>
-      <w:r>
-        <w:rPr>
-          <w:sz w:val="18"/>
-          <w:szCs w:val="18"/>
-          <w:rtl w:val="0"/>
-        </w:rPr>
-        <w:t xml:space="preserve">major features from Cytoscape 2 to Cytoscape 3, i.e. </w:t>
-      </w:r>
-      <w:r>
-        <w:rPr>
-          <w:rFonts w:ascii="Times New Roman" w:cs="Times New Roman" w:eastAsia="Times New Roman" w:hAnsi="Times New Roman"/>
-          <w:b w:val="0"/>
-          <w:sz w:val="18"/>
-          <w:szCs w:val="18"/>
-          <w:vertAlign w:val="baseline"/>
-          <w:rtl w:val="0"/>
-        </w:rPr>
-        <w:t xml:space="preserve">supports all versions and levels of SBML, handles models in SBML and the SBML Qualitative Model format, includes validation of imported SBML files, provides a navigation menu based on SBML structure and easy access to BioModels via web services.</w:t>
-      </w:r>
-    </w:p>
-    <w:p>
-      <w:pPr>
-        <w:widowControl w:val="1"/>
-        <w:spacing w:after="0" w:before="0" w:line="240" w:lineRule="auto"/>
-        <w:ind w:left="0" w:right="0" w:firstLine="0"/>
-        <w:contextualSpacing w:val="0"/>
-        <w:jc w:val="both"/>
-      </w:pPr>
-      <w:r>
-        <w:rPr>
-          <w:rtl w:val="0"/>
-        </w:rPr>
-      </w:r>
-    </w:p>
-    <w:p>
-      <w:pPr>
-        <w:widowControl w:val="1"/>
-        <w:spacing w:after="0" w:before="0" w:line="240" w:lineRule="auto"/>
-        <w:ind w:left="0" w:right="0" w:firstLine="0"/>
-        <w:contextualSpacing w:val="0"/>
-        <w:jc w:val="both"/>
-      </w:pPr>
-      <w:r>
-        <w:rPr>
-          <w:sz w:val="18"/>
-          <w:szCs w:val="18"/>
-          <w:rtl w:val="0"/>
-        </w:rPr>
-        <w:t xml:space="preserve">cy3sbml</w:t>
-      </w:r>
-      <w:r>
-        <w:rPr>
-          <w:rFonts w:ascii="Times New Roman" w:cs="Times New Roman" w:eastAsia="Times New Roman" w:hAnsi="Times New Roman"/>
-          <w:b w:val="0"/>
-          <w:sz w:val="18"/>
-          <w:szCs w:val="18"/>
-          <w:vertAlign w:val="baseline"/>
-          <w:rtl w:val="0"/>
-        </w:rPr>
-        <w:t xml:space="preserve"> utilizes layout information encoded via the SBML Layout extension </w:t>
-      </w:r>
-      <w:r>
-        <w:rPr>
-          <w:sz w:val="18"/>
-          <w:szCs w:val="18"/>
-          <w:rtl w:val="0"/>
-        </w:rPr>
-        <w:t xml:space="preserve">{</w:t>
-      </w:r>
-      <w:r>
-        <w:rPr>
-          <w:rFonts w:ascii="Times New Roman" w:cs="Times New Roman" w:eastAsia="Times New Roman" w:hAnsi="Times New Roman"/>
-          <w:b w:val="0"/>
-          <w:sz w:val="18"/>
-          <w:szCs w:val="18"/>
-          <w:vertAlign w:val="baseline"/>
-          <w:rtl w:val="0"/>
-        </w:rPr>
-        <w:t xml:space="preserve">Gauges2006}or alternatively applies standard layouts based on visual styles optimized for the bipartite species/reaction model underlying SBML. Species and reactions are assigned to different visualization classes with nodes being color coded according to their SBML compartment.</w:t>
+        <w:spacing w:after="0" w:before="0" w:line="240" w:lineRule="auto"/>
+        <w:ind w:left="720" w:right="0" w:hanging="360"/>
+        <w:contextualSpacing w:val="1"/>
+        <w:jc w:val="both"/>
+        <w:rPr>
+          <w:sz w:val="18"/>
+          <w:szCs w:val="18"/>
+          <w:u w:val="none"/>
+        </w:rPr>
+      </w:pPr>
+      <w:r>
+        <w:rPr>
+          <w:sz w:val="18"/>
+          <w:szCs w:val="18"/>
+          <w:rtl w:val="0"/>
+        </w:rPr>
+        <w:t xml:space="preserve">support of the additional released SBML packages comp and groups, and support for fbc v2 and latest SBML specification (L2V5 and L3V1)</w:t>
       </w:r>
     </w:p>
     <w:p>
@@ -1479,7 +1427,7 @@
         <w:widowControl w:val="1"/>
         <w:numPr>
           <w:ilvl w:val="0"/>
-          <w:numId w:val="2"/>
+          <w:numId w:val="5"/>
         </w:numPr>
         <w:spacing w:after="0" w:before="0" w:line="240" w:lineRule="auto"/>
         <w:ind w:left="720" w:right="0" w:hanging="360"/>
@@ -1497,7 +1445,7 @@
           <w:szCs w:val="18"/>
           <w:rtl w:val="0"/>
         </w:rPr>
-        <w:t xml:space="preserve">now full kinetic graph with access to parameters, kinetic laws, function definitions, compartments, ...</w:t>
+        <w:t xml:space="preserve">Implementation of a kinetic network graph giving access not only to the species-reaction graph, but the full SBML information</w:t>
       </w:r>
     </w:p>
     <w:p>
@@ -1505,7 +1453,7 @@
         <w:widowControl w:val="1"/>
         <w:numPr>
           <w:ilvl w:val="0"/>
-          <w:numId w:val="2"/>
+          <w:numId w:val="5"/>
         </w:numPr>
         <w:spacing w:after="0" w:before="0" w:line="240" w:lineRule="auto"/>
         <w:ind w:left="720" w:right="0" w:hanging="360"/>
@@ -1523,55 +1471,7 @@
           <w:szCs w:val="18"/>
           <w:rtl w:val="0"/>
         </w:rPr>
-        <w:t xml:space="preserve">additional visual styles</w:t>
-      </w:r>
-    </w:p>
-    <w:p>
-      <w:pPr>
-        <w:widowControl w:val="1"/>
-        <w:spacing w:after="0" w:before="0" w:line="240" w:lineRule="auto"/>
-        <w:ind w:left="0" w:right="0" w:firstLine="0"/>
-        <w:contextualSpacing w:val="0"/>
-        <w:jc w:val="both"/>
-      </w:pPr>
-      <w:r>
-        <w:rPr>
-          <w:rtl w:val="0"/>
-        </w:rPr>
-      </w:r>
-    </w:p>
-    <w:p>
-      <w:pPr>
-        <w:widowControl w:val="1"/>
-        <w:spacing w:after="0" w:before="0" w:line="240" w:lineRule="auto"/>
-        <w:ind w:left="0" w:right="0" w:firstLine="0"/>
-        <w:contextualSpacing w:val="0"/>
-        <w:jc w:val="both"/>
-      </w:pPr>
-      <w:r>
-        <w:rPr>
-          <w:rFonts w:ascii="Times New Roman" w:cs="Times New Roman" w:eastAsia="Times New Roman" w:hAnsi="Times New Roman"/>
-          <w:b w:val="0"/>
-          <w:sz w:val="18"/>
-          <w:szCs w:val="18"/>
-          <w:vertAlign w:val="baseline"/>
-          <w:rtl w:val="0"/>
-        </w:rPr>
-        <w:t xml:space="preserve">Special focus was put on making annotation information and the semantic layer accessible to the user and linking these data to additional web resources (Figure 1). </w:t>
-      </w:r>
-    </w:p>
-    <w:p>
-      <w:pPr>
-        <w:contextualSpacing w:val="0"/>
-        <w:jc w:val="both"/>
-      </w:pPr>
-      <w:r>
-        <w:rPr>
-          <w:sz w:val="18"/>
-          <w:szCs w:val="18"/>
-          <w:rtl w:val="0"/>
-        </w:rPr>
-        <w:t xml:space="preserve">cy3sbml reads RDF-based MIRIAM annotations of the SBML elements and provides access to the annotated resources within the network visualization (Figure 1). Clicking at links to online annotation resources and databases opens additional information in the browser. In this way, information from a wide range of resources and databases can be integrated within the visualization. Key information for the RDF annotations are retrieved via web services from ? {REF}, like terms and term definitions.</w:t>
+        <w:t xml:space="preserve">Integration with additional annotation information using annotation information</w:t>
       </w:r>
     </w:p>
     <w:p>
@@ -1586,249 +1486,71 @@
         <w:rPr>
           <w:sz w:val="18"/>
           <w:szCs w:val="18"/>
-          <w:u w:val="none"/>
-        </w:rPr>
-      </w:pPr>
-      <w:r>
-        <w:rPr>
-          <w:sz w:val="18"/>
-          <w:szCs w:val="18"/>
-          <w:rtl w:val="0"/>
-        </w:rPr>
-        <w:t xml:space="preserve">redesign of GUI, additional REST information</w:t>
-      </w:r>
-    </w:p>
-    <w:p>
-      <w:pPr>
-        <w:widowControl w:val="1"/>
-        <w:spacing w:after="0" w:before="0" w:line="240" w:lineRule="auto"/>
-        <w:ind w:left="0" w:right="0" w:firstLine="0"/>
-        <w:contextualSpacing w:val="0"/>
-        <w:jc w:val="both"/>
-      </w:pPr>
-      <w:r>
-        <w:rPr>
-          <w:rtl w:val="0"/>
-        </w:rPr>
-      </w:r>
-    </w:p>
-    <w:p>
-      <w:pPr>
-        <w:widowControl w:val="1"/>
-        <w:spacing w:after="0" w:before="0" w:line="240" w:lineRule="auto"/>
-        <w:ind w:left="0" w:right="0" w:firstLine="0"/>
-        <w:contextualSpacing w:val="0"/>
-        <w:jc w:val="both"/>
-      </w:pPr>
-      <w:r>
-        <w:rPr>
-          <w:sz w:val="18"/>
-          <w:szCs w:val="18"/>
-          <w:rtl w:val="0"/>
-        </w:rPr>
-        <w:t xml:space="preserve">c</w:t>
-      </w:r>
-      <w:r>
-        <w:rPr>
-          <w:rFonts w:ascii="Times New Roman" w:cs="Times New Roman" w:eastAsia="Times New Roman" w:hAnsi="Times New Roman"/>
-          <w:b w:val="0"/>
-          <w:sz w:val="18"/>
-          <w:szCs w:val="18"/>
-          <w:vertAlign w:val="baseline"/>
-          <w:rtl w:val="0"/>
-        </w:rPr>
-        <w:t xml:space="preserve">y3</w:t>
-      </w:r>
-      <w:r>
-        <w:rPr>
-          <w:sz w:val="18"/>
-          <w:szCs w:val="18"/>
-          <w:rtl w:val="0"/>
-        </w:rPr>
-        <w:t xml:space="preserve">sbml</w:t>
-      </w:r>
-      <w:r>
-        <w:rPr>
-          <w:rFonts w:ascii="Times New Roman" w:cs="Times New Roman" w:eastAsia="Times New Roman" w:hAnsi="Times New Roman"/>
-          <w:b w:val="0"/>
-          <w:sz w:val="18"/>
-          <w:szCs w:val="18"/>
-          <w:vertAlign w:val="baseline"/>
-          <w:rtl w:val="0"/>
-        </w:rPr>
-        <w:t xml:space="preserve"> was successfully tested with all networks from the SBML</w:t>
-      </w:r>
-      <w:r>
-        <w:rPr>
-          <w:sz w:val="18"/>
-          <w:szCs w:val="18"/>
-          <w:rtl w:val="0"/>
-        </w:rPr>
-        <w:t xml:space="preserve"> </w:t>
-      </w:r>
-      <w:r>
-        <w:rPr>
-          <w:rFonts w:ascii="Times New Roman" w:cs="Times New Roman" w:eastAsia="Times New Roman" w:hAnsi="Times New Roman"/>
-          <w:b w:val="0"/>
-          <w:sz w:val="18"/>
-          <w:szCs w:val="18"/>
-          <w:vertAlign w:val="baseline"/>
-          <w:rtl w:val="0"/>
-        </w:rPr>
-        <w:t xml:space="preserve">Test Suite [version </w:t>
-      </w:r>
-      <w:r>
-        <w:rPr>
-          <w:sz w:val="18"/>
-          <w:szCs w:val="18"/>
-          <w:rtl w:val="0"/>
-        </w:rPr>
-        <w:t xml:space="preserve">3</w:t>
-      </w:r>
-      <w:r>
-        <w:rPr>
-          <w:rFonts w:ascii="Times New Roman" w:cs="Times New Roman" w:eastAsia="Times New Roman" w:hAnsi="Times New Roman"/>
-          <w:b w:val="0"/>
-          <w:sz w:val="18"/>
-          <w:szCs w:val="18"/>
-          <w:vertAlign w:val="baseline"/>
-          <w:rtl w:val="0"/>
-        </w:rPr>
-        <w:t xml:space="preserve">.</w:t>
-      </w:r>
-      <w:r>
-        <w:rPr>
-          <w:sz w:val="18"/>
-          <w:szCs w:val="18"/>
-          <w:rtl w:val="0"/>
-        </w:rPr>
-        <w:t xml:space="preserve">1</w:t>
-      </w:r>
-      <w:r>
-        <w:rPr>
-          <w:rFonts w:ascii="Times New Roman" w:cs="Times New Roman" w:eastAsia="Times New Roman" w:hAnsi="Times New Roman"/>
-          <w:b w:val="0"/>
-          <w:sz w:val="18"/>
-          <w:szCs w:val="18"/>
-          <w:vertAlign w:val="baseline"/>
-          <w:rtl w:val="0"/>
-        </w:rPr>
-        <w:t xml:space="preserve">.</w:t>
-      </w:r>
-      <w:r>
-        <w:rPr>
-          <w:sz w:val="18"/>
-          <w:szCs w:val="18"/>
-          <w:rtl w:val="0"/>
-        </w:rPr>
-        <w:t xml:space="preserve">1</w:t>
-      </w:r>
-      <w:r>
-        <w:rPr>
-          <w:rFonts w:ascii="Times New Roman" w:cs="Times New Roman" w:eastAsia="Times New Roman" w:hAnsi="Times New Roman"/>
-          <w:b w:val="0"/>
-          <w:sz w:val="18"/>
-          <w:szCs w:val="18"/>
-          <w:vertAlign w:val="baseline"/>
-          <w:rtl w:val="0"/>
-        </w:rPr>
-        <w:t xml:space="preserve">]</w:t>
-      </w:r>
-      <w:r>
-        <w:rPr>
-          <w:sz w:val="18"/>
-          <w:szCs w:val="18"/>
-          <w:rtl w:val="0"/>
-        </w:rPr>
-        <w:t xml:space="preserve">, </w:t>
-      </w:r>
-      <w:r>
-        <w:rPr>
-          <w:rFonts w:ascii="Times New Roman" w:cs="Times New Roman" w:eastAsia="Times New Roman" w:hAnsi="Times New Roman"/>
-          <w:b w:val="0"/>
-          <w:sz w:val="18"/>
-          <w:szCs w:val="18"/>
-          <w:vertAlign w:val="baseline"/>
-          <w:rtl w:val="0"/>
-        </w:rPr>
-        <w:t xml:space="preserve">BioModels [release </w:t>
-      </w:r>
-      <w:r>
-        <w:rPr>
-          <w:sz w:val="18"/>
-          <w:szCs w:val="18"/>
-          <w:rtl w:val="0"/>
-        </w:rPr>
-        <w:t xml:space="preserve">30</w:t>
-      </w:r>
-      <w:r>
-        <w:rPr>
-          <w:rFonts w:ascii="Times New Roman" w:cs="Times New Roman" w:eastAsia="Times New Roman" w:hAnsi="Times New Roman"/>
-          <w:b w:val="0"/>
-          <w:sz w:val="18"/>
-          <w:szCs w:val="18"/>
-          <w:vertAlign w:val="baseline"/>
-          <w:rtl w:val="0"/>
-        </w:rPr>
-        <w:t xml:space="preserve">], and BiGG models [release v1.2] {</w:t>
-      </w:r>
-      <w:r>
-        <w:rPr>
-          <w:sz w:val="18"/>
-          <w:szCs w:val="18"/>
-          <w:rtl w:val="0"/>
-        </w:rPr>
-        <w:t xml:space="preserve">King2016}</w:t>
-      </w:r>
-      <w:r>
-        <w:rPr>
-          <w:rFonts w:ascii="Times New Roman" w:cs="Times New Roman" w:eastAsia="Times New Roman" w:hAnsi="Times New Roman"/>
-          <w:b w:val="0"/>
-          <w:sz w:val="18"/>
-          <w:szCs w:val="18"/>
-          <w:vertAlign w:val="baseline"/>
-          <w:rtl w:val="0"/>
-        </w:rPr>
-        <w:t xml:space="preserve">.</w:t>
-      </w:r>
-    </w:p>
-    <w:p>
-      <w:pPr>
-        <w:widowControl w:val="1"/>
-        <w:spacing w:after="0" w:before="0" w:line="240" w:lineRule="auto"/>
-        <w:ind w:left="0" w:right="0" w:firstLine="0"/>
-        <w:contextualSpacing w:val="0"/>
-        <w:jc w:val="both"/>
-      </w:pPr>
-      <w:r>
-        <w:rPr>
-          <w:rtl w:val="0"/>
-        </w:rPr>
-      </w:r>
-    </w:p>
-    <w:p>
-      <w:pPr>
-        <w:widowControl w:val="1"/>
-        <w:spacing w:after="0" w:before="0" w:line="240" w:lineRule="auto"/>
-        <w:ind w:left="0" w:right="0" w:firstLine="0"/>
-        <w:contextualSpacing w:val="0"/>
-        <w:jc w:val="both"/>
-      </w:pPr>
-      <w:r>
-        <w:rPr>
-          <w:sz w:val="18"/>
-          <w:szCs w:val="18"/>
-          <w:rtl w:val="0"/>
-        </w:rPr>
-        <w:t xml:space="preserve">Many additional features have been implemented: comp, groups and fbc v2 support, full kinetic networks providing access not only to species and reactions but to parameters and kinetics. A full set of examples is now included with cy3sbml directly accessible from the menu. Redesign and implementation of the information display based on JavaFX. </w:t>
-      </w:r>
-    </w:p>
-    <w:p>
-      <w:pPr>
-        <w:widowControl w:val="1"/>
+        </w:rPr>
+      </w:pPr>
+      <w:r>
+        <w:rPr>
+          <w:sz w:val="18"/>
+          <w:szCs w:val="18"/>
+          <w:rtl w:val="0"/>
+        </w:rPr>
+        <w:t xml:space="preserve">integration with additional apps and systems biology workflows via OSGI APIs and commands available via CyREST</w:t>
+      </w:r>
+    </w:p>
+    <w:p>
+      <w:pPr>
         <w:numPr>
           <w:ilvl w:val="0"/>
-          <w:numId w:val="3"/>
+          <w:numId w:val="5"/>
+        </w:numPr>
+        <w:ind w:left="720" w:hanging="360"/>
+        <w:contextualSpacing w:val="1"/>
+        <w:jc w:val="both"/>
+        <w:rPr>
+          <w:sz w:val="18"/>
+          <w:szCs w:val="18"/>
+          <w:u w:val="none"/>
+        </w:rPr>
+      </w:pPr>
+      <w:r>
+        <w:rPr>
+          <w:sz w:val="18"/>
+          <w:szCs w:val="18"/>
+          <w:rtl w:val="0"/>
+        </w:rPr>
+        <w:t xml:space="preserve">BiGG integration</w:t>
+      </w:r>
+    </w:p>
+    <w:p>
+      <w:pPr>
+        <w:numPr>
+          <w:ilvl w:val="0"/>
+          <w:numId w:val="5"/>
+        </w:numPr>
+        <w:ind w:left="720" w:hanging="360"/>
+        <w:contextualSpacing w:val="1"/>
+        <w:jc w:val="both"/>
+        <w:rPr>
+          <w:sz w:val="18"/>
+          <w:szCs w:val="18"/>
+          <w:u w:val="none"/>
+        </w:rPr>
+      </w:pPr>
+      <w:r>
+        <w:rPr>
+          <w:sz w:val="18"/>
+          <w:szCs w:val="18"/>
+          <w:rtl w:val="0"/>
+        </w:rPr>
+        <w:t xml:space="preserve">redesign of GUI using web technology (JavaFx WebView)</w:t>
+      </w:r>
+    </w:p>
+    <w:p>
+      <w:pPr>
+        <w:widowControl w:val="1"/>
+        <w:numPr>
+          <w:ilvl w:val="0"/>
+          <w:numId w:val="5"/>
         </w:numPr>
         <w:spacing w:after="0" w:before="0" w:line="240" w:lineRule="auto"/>
         <w:ind w:left="720" w:right="0" w:hanging="360"/>
@@ -1846,7 +1568,39 @@
           <w:szCs w:val="18"/>
           <w:rtl w:val="0"/>
         </w:rPr>
-        <w:t xml:space="preserve">Cofactor nodes</w:t>
+        <w:t xml:space="preserve">Simple installation via app store</w:t>
+      </w:r>
+    </w:p>
+    <w:p>
+      <w:pPr>
+        <w:pStyle w:val="Heading1"/>
+        <w:numPr>
+          <w:ilvl w:val="0"/>
+          <w:numId w:val="6"/>
+        </w:numPr>
+        <w:spacing w:after="50" w:before="360" w:lineRule="auto"/>
+        <w:ind w:left="360" w:right="0" w:hanging="360"/>
+        <w:rPr>
+          <w:rFonts w:ascii="Helvetica Neue" w:cs="Helvetica Neue" w:eastAsia="Helvetica Neue" w:hAnsi="Helvetica Neue"/>
+          <w:b w:val="1"/>
+          <w:smallCaps w:val="1"/>
+          <w:sz w:val="20"/>
+          <w:szCs w:val="20"/>
+        </w:rPr>
+      </w:pPr>
+      <w:r>
+        <w:rPr>
+          <w:b w:val="1"/>
+          <w:smallCaps w:val="1"/>
+          <w:vertAlign w:val="baseline"/>
+          <w:rtl w:val="0"/>
+        </w:rPr>
+        <w:t xml:space="preserve">DESCRIPTION</w:t>
+      </w:r>
+      <w:r>
+        <w:rPr>
+          <w:rtl w:val="0"/>
+        </w:rPr>
       </w:r>
     </w:p>
     <w:p>
@@ -1859,8 +1613,199 @@
       </w:pPr>
       <w:r>
         <w:rPr>
-          <w:rtl w:val="0"/>
-        </w:rPr>
+          <w:rFonts w:ascii="Times New Roman" w:cs="Times New Roman" w:eastAsia="Times New Roman" w:hAnsi="Times New Roman"/>
+          <w:b w:val="0"/>
+          <w:sz w:val="18"/>
+          <w:szCs w:val="18"/>
+          <w:vertAlign w:val="baseline"/>
+          <w:rtl w:val="0"/>
+        </w:rPr>
+        <w:t xml:space="preserve">We present </w:t>
+      </w:r>
+      <w:r>
+        <w:rPr>
+          <w:sz w:val="18"/>
+          <w:szCs w:val="18"/>
+          <w:rtl w:val="0"/>
+        </w:rPr>
+        <w:t xml:space="preserve">c</w:t>
+      </w:r>
+      <w:r>
+        <w:rPr>
+          <w:rFonts w:ascii="Times New Roman" w:cs="Times New Roman" w:eastAsia="Times New Roman" w:hAnsi="Times New Roman"/>
+          <w:b w:val="0"/>
+          <w:sz w:val="18"/>
+          <w:szCs w:val="18"/>
+          <w:vertAlign w:val="baseline"/>
+          <w:rtl w:val="0"/>
+        </w:rPr>
+        <w:t xml:space="preserve">y</w:t>
+      </w:r>
+      <w:r>
+        <w:rPr>
+          <w:sz w:val="18"/>
+          <w:szCs w:val="18"/>
+          <w:rtl w:val="0"/>
+        </w:rPr>
+        <w:t xml:space="preserve">3sbml</w:t>
+      </w:r>
+      <w:r>
+        <w:rPr>
+          <w:rFonts w:ascii="Times New Roman" w:cs="Times New Roman" w:eastAsia="Times New Roman" w:hAnsi="Times New Roman"/>
+          <w:b w:val="0"/>
+          <w:sz w:val="18"/>
+          <w:szCs w:val="18"/>
+          <w:vertAlign w:val="baseline"/>
+          <w:rtl w:val="0"/>
+        </w:rPr>
+        <w:t xml:space="preserve">, a Cytoscape 3 app for SBML based on JSBML </w:t>
+      </w:r>
+      <w:r>
+        <w:rPr>
+          <w:sz w:val="18"/>
+          <w:szCs w:val="18"/>
+          <w:rtl w:val="0"/>
+        </w:rPr>
+        <w:t xml:space="preserve">{</w:t>
+      </w:r>
+      <w:r>
+        <w:rPr>
+          <w:rFonts w:ascii="Times New Roman" w:cs="Times New Roman" w:eastAsia="Times New Roman" w:hAnsi="Times New Roman"/>
+          <w:b w:val="0"/>
+          <w:sz w:val="18"/>
+          <w:szCs w:val="18"/>
+          <w:vertAlign w:val="baseline"/>
+          <w:rtl w:val="0"/>
+        </w:rPr>
+        <w:t xml:space="preserve">Dr</w:t>
+      </w:r>
+      <w:r>
+        <w:rPr>
+          <w:sz w:val="18"/>
+          <w:szCs w:val="18"/>
+          <w:rtl w:val="0"/>
+        </w:rPr>
+        <w:t xml:space="preserve">aeger</w:t>
+      </w:r>
+      <w:r>
+        <w:rPr>
+          <w:rFonts w:ascii="Times New Roman" w:cs="Times New Roman" w:eastAsia="Times New Roman" w:hAnsi="Times New Roman"/>
+          <w:b w:val="0"/>
+          <w:sz w:val="18"/>
+          <w:szCs w:val="18"/>
+          <w:vertAlign w:val="baseline"/>
+          <w:rtl w:val="0"/>
+        </w:rPr>
+        <w:t xml:space="preserve">2011, Rod</w:t>
+      </w:r>
+      <w:r>
+        <w:rPr>
+          <w:sz w:val="18"/>
+          <w:szCs w:val="18"/>
+          <w:rtl w:val="0"/>
+        </w:rPr>
+        <w:t xml:space="preserve">riguez2015}</w:t>
+      </w:r>
+      <w:r>
+        <w:rPr>
+          <w:rFonts w:ascii="Times New Roman" w:cs="Times New Roman" w:eastAsia="Times New Roman" w:hAnsi="Times New Roman"/>
+          <w:b w:val="0"/>
+          <w:sz w:val="18"/>
+          <w:szCs w:val="18"/>
+          <w:vertAlign w:val="baseline"/>
+          <w:rtl w:val="0"/>
+        </w:rPr>
+        <w:t xml:space="preserve">, a free, open-source Java™ library for SBML. </w:t>
+      </w:r>
+      <w:r>
+        <w:rPr>
+          <w:sz w:val="18"/>
+          <w:szCs w:val="18"/>
+          <w:rtl w:val="0"/>
+        </w:rPr>
+        <w:t xml:space="preserve">c</w:t>
+      </w:r>
+      <w:r>
+        <w:rPr>
+          <w:rFonts w:ascii="Times New Roman" w:cs="Times New Roman" w:eastAsia="Times New Roman" w:hAnsi="Times New Roman"/>
+          <w:b w:val="0"/>
+          <w:sz w:val="18"/>
+          <w:szCs w:val="18"/>
+          <w:vertAlign w:val="baseline"/>
+          <w:rtl w:val="0"/>
+        </w:rPr>
+        <w:t xml:space="preserve">y3</w:t>
+      </w:r>
+      <w:r>
+        <w:rPr>
+          <w:sz w:val="18"/>
+          <w:szCs w:val="18"/>
+          <w:rtl w:val="0"/>
+        </w:rPr>
+        <w:t xml:space="preserve">sbml</w:t>
+      </w:r>
+      <w:r>
+        <w:rPr>
+          <w:rFonts w:ascii="Times New Roman" w:cs="Times New Roman" w:eastAsia="Times New Roman" w:hAnsi="Times New Roman"/>
+          <w:b w:val="0"/>
+          <w:sz w:val="18"/>
+          <w:szCs w:val="18"/>
+          <w:vertAlign w:val="baseline"/>
+          <w:rtl w:val="0"/>
+        </w:rPr>
+        <w:t xml:space="preserve"> ports all </w:t>
+      </w:r>
+      <w:r>
+        <w:rPr>
+          <w:sz w:val="18"/>
+          <w:szCs w:val="18"/>
+          <w:rtl w:val="0"/>
+        </w:rPr>
+        <w:t xml:space="preserve">major features from Cytoscape 2 to Cytoscape 3, i.e. </w:t>
+      </w:r>
+      <w:r>
+        <w:rPr>
+          <w:rFonts w:ascii="Times New Roman" w:cs="Times New Roman" w:eastAsia="Times New Roman" w:hAnsi="Times New Roman"/>
+          <w:b w:val="0"/>
+          <w:sz w:val="18"/>
+          <w:szCs w:val="18"/>
+          <w:vertAlign w:val="baseline"/>
+          <w:rtl w:val="0"/>
+        </w:rPr>
+        <w:t xml:space="preserve">supports all versions and levels of SBML, handles models in SBML and the SBML Qualitative Model format, includes validation of imported SBML files, and easy access to BioModels and </w:t>
+      </w:r>
+      <w:r>
+        <w:rPr>
+          <w:sz w:val="18"/>
+          <w:szCs w:val="18"/>
+          <w:rtl w:val="0"/>
+        </w:rPr>
+        <w:t xml:space="preserve">BiGG</w:t>
+      </w:r>
+      <w:r>
+        <w:rPr>
+          <w:rFonts w:ascii="Times New Roman" w:cs="Times New Roman" w:eastAsia="Times New Roman" w:hAnsi="Times New Roman"/>
+          <w:b w:val="0"/>
+          <w:sz w:val="18"/>
+          <w:szCs w:val="18"/>
+          <w:vertAlign w:val="baseline"/>
+          <w:rtl w:val="0"/>
+        </w:rPr>
+        <w:t xml:space="preserve"> via web services.</w:t>
+      </w:r>
+    </w:p>
+    <w:p>
+      <w:pPr>
+        <w:contextualSpacing w:val="0"/>
+        <w:jc w:val="both"/>
+      </w:pPr>
+      <w:r>
+        <w:rPr>
+          <w:sz w:val="18"/>
+          <w:szCs w:val="18"/>
+          <w:rtl w:val="0"/>
+        </w:rPr>
+        <w:t xml:space="preserve">Many additional features have been implemented: comp, groups and fbc v2 support, full kinetic networks providing access not only to species and reactions but to parameters and kinetics. A full set of examples is now included with cy3sbml directly accessible from the menu. </w:t>
       </w:r>
     </w:p>
     <w:p>
@@ -1873,6 +1818,306 @@
       </w:pPr>
       <w:r>
         <w:rPr>
+          <w:rtl w:val="0"/>
+        </w:rPr>
+      </w:r>
+    </w:p>
+    <w:p>
+      <w:pPr>
+        <w:widowControl w:val="1"/>
+        <w:spacing w:after="0" w:before="0" w:line="240" w:lineRule="auto"/>
+        <w:ind w:left="0" w:right="0" w:firstLine="0"/>
+        <w:contextualSpacing w:val="0"/>
+        <w:jc w:val="both"/>
+      </w:pPr>
+      <w:r>
+        <w:rPr>
+          <w:i w:val="1"/>
+          <w:sz w:val="18"/>
+          <w:szCs w:val="18"/>
+          <w:rtl w:val="0"/>
+        </w:rPr>
+        <w:t xml:space="preserve">layout &amp; networks</w:t>
+      </w:r>
+    </w:p>
+    <w:p>
+      <w:pPr>
+        <w:widowControl w:val="1"/>
+        <w:spacing w:after="0" w:before="0" w:line="240" w:lineRule="auto"/>
+        <w:ind w:left="0" w:right="0" w:firstLine="0"/>
+        <w:contextualSpacing w:val="0"/>
+        <w:jc w:val="both"/>
+      </w:pPr>
+      <w:r>
+        <w:rPr>
+          <w:sz w:val="18"/>
+          <w:szCs w:val="18"/>
+          <w:rtl w:val="0"/>
+        </w:rPr>
+        <w:t xml:space="preserve">cy3sbml</w:t>
+      </w:r>
+      <w:r>
+        <w:rPr>
+          <w:rFonts w:ascii="Times New Roman" w:cs="Times New Roman" w:eastAsia="Times New Roman" w:hAnsi="Times New Roman"/>
+          <w:b w:val="0"/>
+          <w:sz w:val="18"/>
+          <w:szCs w:val="18"/>
+          <w:vertAlign w:val="baseline"/>
+          <w:rtl w:val="0"/>
+        </w:rPr>
+        <w:t xml:space="preserve"> utilizes layout information encoded via the SBML Layout extension </w:t>
+      </w:r>
+      <w:r>
+        <w:rPr>
+          <w:sz w:val="18"/>
+          <w:szCs w:val="18"/>
+          <w:rtl w:val="0"/>
+        </w:rPr>
+        <w:t xml:space="preserve">{</w:t>
+      </w:r>
+      <w:r>
+        <w:rPr>
+          <w:rFonts w:ascii="Times New Roman" w:cs="Times New Roman" w:eastAsia="Times New Roman" w:hAnsi="Times New Roman"/>
+          <w:b w:val="0"/>
+          <w:sz w:val="18"/>
+          <w:szCs w:val="18"/>
+          <w:vertAlign w:val="baseline"/>
+          <w:rtl w:val="0"/>
+        </w:rPr>
+        <w:t xml:space="preserve">Gauges2006}or alternatively applies standard layouts based on visual styles optimized for the bipartite species/reaction model underlying SBML. Species and reactions are assigned to different visualization classes with nodes being color coded according to their SBML compartment.</w:t>
+      </w:r>
+    </w:p>
+    <w:p>
+      <w:pPr>
+        <w:widowControl w:val="1"/>
+        <w:numPr>
+          <w:ilvl w:val="0"/>
+          <w:numId w:val="4"/>
+        </w:numPr>
+        <w:spacing w:after="0" w:before="0" w:line="240" w:lineRule="auto"/>
+        <w:ind w:left="720" w:right="0" w:hanging="360"/>
+        <w:contextualSpacing w:val="1"/>
+        <w:jc w:val="both"/>
+        <w:rPr>
+          <w:sz w:val="18"/>
+          <w:szCs w:val="18"/>
+          <w:u w:val="none"/>
+        </w:rPr>
+      </w:pPr>
+      <w:r>
+        <w:rPr>
+          <w:sz w:val="18"/>
+          <w:szCs w:val="18"/>
+          <w:rtl w:val="0"/>
+        </w:rPr>
+        <w:t xml:space="preserve">now full kinetic graph with access to parameters, kinetic laws, function definitions, compartments, ...</w:t>
+      </w:r>
+    </w:p>
+    <w:p>
+      <w:pPr>
+        <w:numPr>
+          <w:ilvl w:val="0"/>
+          <w:numId w:val="4"/>
+        </w:numPr>
+        <w:ind w:left="720" w:hanging="360"/>
+        <w:contextualSpacing w:val="1"/>
+        <w:jc w:val="both"/>
+        <w:rPr>
+          <w:sz w:val="18"/>
+          <w:szCs w:val="18"/>
+        </w:rPr>
+      </w:pPr>
+      <w:r>
+        <w:rPr>
+          <w:sz w:val="18"/>
+          <w:szCs w:val="18"/>
+          <w:rtl w:val="0"/>
+        </w:rPr>
+        <w:t xml:space="preserve">cofactor nodes</w:t>
+      </w:r>
+    </w:p>
+    <w:p>
+      <w:pPr>
+        <w:numPr>
+          <w:ilvl w:val="0"/>
+          <w:numId w:val="4"/>
+        </w:numPr>
+        <w:ind w:left="720" w:hanging="360"/>
+        <w:contextualSpacing w:val="1"/>
+        <w:jc w:val="both"/>
+        <w:rPr>
+          <w:sz w:val="18"/>
+          <w:szCs w:val="18"/>
+        </w:rPr>
+      </w:pPr>
+      <w:r>
+        <w:rPr>
+          <w:sz w:val="18"/>
+          <w:szCs w:val="18"/>
+          <w:rtl w:val="0"/>
+        </w:rPr>
+        <w:t xml:space="preserve">additional visual styles (SBML information available as node and edge attributes which can be used in the VisualMappings)</w:t>
+      </w:r>
+    </w:p>
+    <w:p>
+      <w:pPr>
+        <w:contextualSpacing w:val="0"/>
+        <w:jc w:val="both"/>
+      </w:pPr>
+      <w:r>
+        <w:rPr>
+          <w:sz w:val="18"/>
+          <w:szCs w:val="18"/>
+          <w:rtl w:val="0"/>
+        </w:rPr>
+        <w:t xml:space="preserve">cy3sbml was successfully tested with all networks from the SBML Test Suite [version 3.1.1], BioModels [release 30], and BiGG models [release v1.2] {King2016}.</w:t>
+      </w:r>
+    </w:p>
+    <w:p>
+      <w:pPr>
+        <w:contextualSpacing w:val="0"/>
+        <w:jc w:val="both"/>
+      </w:pPr>
+      <w:r>
+        <w:rPr>
+          <w:rtl w:val="0"/>
+        </w:rPr>
+      </w:r>
+    </w:p>
+    <w:p>
+      <w:pPr>
+        <w:contextualSpacing w:val="0"/>
+        <w:jc w:val="both"/>
+      </w:pPr>
+      <w:r>
+        <w:rPr>
+          <w:i w:val="1"/>
+          <w:sz w:val="18"/>
+          <w:szCs w:val="18"/>
+          <w:rtl w:val="0"/>
+        </w:rPr>
+        <w:t xml:space="preserve">fbc, groups, comp</w:t>
+      </w:r>
+    </w:p>
+    <w:p>
+      <w:pPr>
+        <w:widowControl w:val="1"/>
+        <w:spacing w:after="0" w:before="0" w:line="240" w:lineRule="auto"/>
+        <w:ind w:left="0" w:right="0" w:firstLine="0"/>
+        <w:contextualSpacing w:val="0"/>
+        <w:jc w:val="both"/>
+      </w:pPr>
+      <w:r>
+        <w:rPr>
+          <w:rtl w:val="0"/>
+        </w:rPr>
+      </w:r>
+    </w:p>
+    <w:p>
+      <w:pPr>
+        <w:widowControl w:val="1"/>
+        <w:spacing w:after="0" w:before="0" w:line="240" w:lineRule="auto"/>
+        <w:ind w:left="0" w:right="0" w:firstLine="0"/>
+        <w:contextualSpacing w:val="0"/>
+        <w:jc w:val="both"/>
+      </w:pPr>
+      <w:r>
+        <w:rPr>
+          <w:i w:val="1"/>
+          <w:sz w:val="18"/>
+          <w:szCs w:val="18"/>
+          <w:rtl w:val="0"/>
+        </w:rPr>
+        <w:t xml:space="preserve">annotation</w:t>
+      </w:r>
+    </w:p>
+    <w:p>
+      <w:pPr>
+        <w:widowControl w:val="1"/>
+        <w:spacing w:after="0" w:before="0" w:line="240" w:lineRule="auto"/>
+        <w:ind w:left="0" w:right="0" w:firstLine="0"/>
+        <w:contextualSpacing w:val="0"/>
+        <w:jc w:val="both"/>
+      </w:pPr>
+      <w:r>
+        <w:rPr>
+          <w:rFonts w:ascii="Times New Roman" w:cs="Times New Roman" w:eastAsia="Times New Roman" w:hAnsi="Times New Roman"/>
+          <w:b w:val="0"/>
+          <w:sz w:val="18"/>
+          <w:szCs w:val="18"/>
+          <w:vertAlign w:val="baseline"/>
+          <w:rtl w:val="0"/>
+        </w:rPr>
+        <w:t xml:space="preserve">Special focus was put on making annotation information and the semantic layer accessible to the user and linking these data to additional web resources. </w:t>
+      </w:r>
+      <w:r>
+        <w:rPr>
+          <w:sz w:val="18"/>
+          <w:szCs w:val="18"/>
+          <w:rtl w:val="0"/>
+        </w:rPr>
+        <w:t xml:space="preserve">cy3sbml reads RDF-based MIRIAM annotations of the SBML elements and provides access to the annotated resources within the network visualization (</w:t>
+      </w:r>
+      <w:r>
+        <w:rPr>
+          <w:b w:val="1"/>
+          <w:sz w:val="18"/>
+          <w:szCs w:val="18"/>
+          <w:rtl w:val="0"/>
+        </w:rPr>
+        <w:t xml:space="preserve">Figure 1</w:t>
+      </w:r>
+      <w:r>
+        <w:rPr>
+          <w:sz w:val="18"/>
+          <w:szCs w:val="18"/>
+          <w:rtl w:val="0"/>
+        </w:rPr>
+        <w:t xml:space="preserve">). Clicking at links to online annotation resources and databases opens additional information in the browser. In this way, information from a wide range of resources and databases can be integrated within the visualization. Key information for the RDF annotations are retrieved via the REST interface of the Ontology Lookup Service (OLS) {Jupp2015}, like terms and term definitions.</w:t>
+      </w:r>
+    </w:p>
+    <w:p>
+      <w:pPr>
+        <w:widowControl w:val="1"/>
+        <w:spacing w:after="0" w:before="0" w:line="240" w:lineRule="auto"/>
+        <w:ind w:left="0" w:right="0" w:firstLine="0"/>
+        <w:contextualSpacing w:val="0"/>
+        <w:jc w:val="both"/>
+      </w:pPr>
+      <w:r>
+        <w:rPr>
+          <w:rtl w:val="0"/>
+        </w:rPr>
+      </w:r>
+    </w:p>
+    <w:p>
+      <w:pPr>
+        <w:widowControl w:val="1"/>
+        <w:spacing w:after="0" w:before="0" w:line="240" w:lineRule="auto"/>
+        <w:ind w:left="0" w:right="0" w:firstLine="0"/>
+        <w:contextualSpacing w:val="0"/>
+        <w:jc w:val="both"/>
+      </w:pPr>
+      <w:r>
+        <w:rPr>
+          <w:i w:val="1"/>
+          <w:sz w:val="18"/>
+          <w:szCs w:val="18"/>
+          <w:rtl w:val="0"/>
+        </w:rPr>
+        <w:t xml:space="preserve">model import</w:t>
+      </w:r>
+    </w:p>
+    <w:p>
+      <w:pPr>
+        <w:widowControl w:val="1"/>
+        <w:spacing w:after="0" w:before="0" w:line="240" w:lineRule="auto"/>
+        <w:ind w:left="0" w:right="0" w:firstLine="0"/>
+        <w:contextualSpacing w:val="0"/>
+        <w:jc w:val="both"/>
+      </w:pPr>
+      <w:r>
+        <w:rPr>
           <w:rFonts w:ascii="Times New Roman" w:cs="Times New Roman" w:eastAsia="Times New Roman" w:hAnsi="Times New Roman"/>
           <w:b w:val="0"/>
           <w:sz w:val="18"/>
@@ -1899,7 +2144,20 @@
           <w:vertAlign w:val="baseline"/>
           <w:rtl w:val="0"/>
         </w:rPr>
-        <w:t xml:space="preserve">files from BioModels can be imported either by their identifier or searched via name or authors. Multiple models can be imported at once for comparative analysis.</w:t>
+        <w:t xml:space="preserve">files from BioModels can be imported either by their identifier or searched via name or authors. Multiple models can be imported at once for comparative analysis. In addition Bi</w:t>
+      </w:r>
+      <w:r>
+        <w:rPr>
+          <w:sz w:val="18"/>
+          <w:szCs w:val="18"/>
+          <w:rtl w:val="0"/>
+        </w:rPr>
+        <w:t xml:space="preserve">GG models can now be imported directly via the BiGG web service.</w:t>
+      </w:r>
+      <w:r>
+        <w:rPr>
+          <w:rtl w:val="0"/>
+        </w:rPr>
       </w:r>
     </w:p>
     <w:p>
@@ -1926,14 +2184,12 @@
       </w:pPr>
       <w:r>
         <w:rPr>
-          <w:rFonts w:ascii="Times New Roman" w:cs="Times New Roman" w:eastAsia="Times New Roman" w:hAnsi="Times New Roman"/>
-          <w:b w:val="0"/>
-          <w:sz w:val="18"/>
-          <w:szCs w:val="18"/>
-          <w:vertAlign w:val="baseline"/>
-          <w:rtl w:val="0"/>
-        </w:rPr>
-        <w:t xml:space="preserve">Validation of the imported and loaded SBML is available via the menu bar. Validation results can be filtered with respect to warnings and error types. SBML annotation, BioModel import and SBML validation are based on web services and therefore require an internet connection.</w:t>
+          <w:i w:val="1"/>
+          <w:sz w:val="18"/>
+          <w:szCs w:val="18"/>
+          <w:rtl w:val="0"/>
+        </w:rPr>
+        <w:t xml:space="preserve">model validation</w:t>
       </w:r>
     </w:p>
     <w:p>
@@ -1946,33 +2202,14 @@
       </w:pPr>
       <w:r>
         <w:rPr>
-          <w:rtl w:val="0"/>
-        </w:rPr>
-      </w:r>
-    </w:p>
-    <w:p>
-      <w:pPr>
-        <w:contextualSpacing w:val="0"/>
-        <w:jc w:val="both"/>
-      </w:pPr>
-      <w:r>
-        <w:rPr>
-          <w:sz w:val="18"/>
-          <w:szCs w:val="18"/>
-          <w:rtl w:val="0"/>
-        </w:rPr>
-        <w:t xml:space="preserve">cy3sbml is now implemented as an OSGI bundle providing an API for other apps to consume (or via python/R and CyREST). This provides easy integration with additional functionality, like using it for the visualization of kinetic information from SABIO-RK {Wittig2012, Koenig2016}.</w:t>
-      </w:r>
-    </w:p>
-    <w:p>
-      <w:pPr>
-        <w:contextualSpacing w:val="0"/>
-        <w:jc w:val="both"/>
-      </w:pPr>
-      <w:r>
-        <w:rPr>
-          <w:rtl w:val="0"/>
-        </w:rPr>
+          <w:rFonts w:ascii="Times New Roman" w:cs="Times New Roman" w:eastAsia="Times New Roman" w:hAnsi="Times New Roman"/>
+          <w:b w:val="0"/>
+          <w:sz w:val="18"/>
+          <w:szCs w:val="18"/>
+          <w:vertAlign w:val="baseline"/>
+          <w:rtl w:val="0"/>
+        </w:rPr>
+        <w:t xml:space="preserve">Validation of the imported and loaded SBML is available via the menu bar. Validation results can be filtered with respect to warnings and error types. </w:t>
       </w:r>
     </w:p>
     <w:p>
@@ -1983,6 +2220,140 @@
         <w:contextualSpacing w:val="0"/>
         <w:jc w:val="both"/>
       </w:pPr>
+      <w:r>
+        <w:rPr>
+          <w:rtl w:val="0"/>
+        </w:rPr>
+      </w:r>
+    </w:p>
+    <w:p>
+      <w:pPr>
+        <w:widowControl w:val="1"/>
+        <w:spacing w:after="0" w:before="0" w:line="240" w:lineRule="auto"/>
+        <w:ind w:left="0" w:right="0" w:firstLine="0"/>
+        <w:contextualSpacing w:val="0"/>
+        <w:jc w:val="both"/>
+      </w:pPr>
+      <w:r>
+        <w:rPr>
+          <w:i w:val="1"/>
+          <w:sz w:val="18"/>
+          <w:szCs w:val="18"/>
+          <w:rtl w:val="0"/>
+        </w:rPr>
+        <w:t xml:space="preserve">API &amp; integration</w:t>
+      </w:r>
+    </w:p>
+    <w:p>
+      <w:pPr>
+        <w:contextualSpacing w:val="0"/>
+        <w:jc w:val="both"/>
+      </w:pPr>
+      <w:r>
+        <w:rPr>
+          <w:sz w:val="18"/>
+          <w:szCs w:val="18"/>
+          <w:rtl w:val="0"/>
+        </w:rPr>
+        <w:t xml:space="preserve">cy3sbml is now implemented as an OSGI bundle providing an API for other apps to consume (or via python/R and CyREST). This provides easy integration with additional functionality, like using it for the visualization of kinetic information from SABIO-RK {Wittig2012} {Koenig2016} via the cy3sbml API.</w:t>
+      </w:r>
+    </w:p>
+    <w:p>
+      <w:pPr>
+        <w:contextualSpacing w:val="0"/>
+        <w:jc w:val="both"/>
+      </w:pPr>
+      <w:r>
+        <w:rPr>
+          <w:rtl w:val="0"/>
+        </w:rPr>
+      </w:r>
+    </w:p>
+    <w:p>
+      <w:pPr>
+        <w:contextualSpacing w:val="0"/>
+        <w:jc w:val="both"/>
+      </w:pPr>
+      <w:r>
+        <w:rPr>
+          <w:i w:val="1"/>
+          <w:sz w:val="18"/>
+          <w:szCs w:val="18"/>
+          <w:rtl w:val="0"/>
+        </w:rPr>
+        <w:t xml:space="preserve">GUI redesign</w:t>
+      </w:r>
+    </w:p>
+    <w:p>
+      <w:pPr>
+        <w:contextualSpacing w:val="0"/>
+        <w:jc w:val="both"/>
+      </w:pPr>
+      <w:r>
+        <w:rPr>
+          <w:sz w:val="18"/>
+          <w:szCs w:val="18"/>
+          <w:rtl w:val="0"/>
+        </w:rPr>
+        <w:t xml:space="preserve">Redesign and implementation of the information display based on JavaFX. </w:t>
+      </w:r>
+    </w:p>
+    <w:p>
+      <w:pPr>
+        <w:widowControl w:val="1"/>
+        <w:spacing w:after="0" w:before="0" w:line="240" w:lineRule="auto"/>
+        <w:ind w:left="0" w:right="0" w:firstLine="0"/>
+        <w:contextualSpacing w:val="0"/>
+        <w:jc w:val="both"/>
+      </w:pPr>
+      <w:r>
+        <w:rPr>
+          <w:rtl w:val="0"/>
+        </w:rPr>
+      </w:r>
+    </w:p>
+    <w:p>
+      <w:pPr>
+        <w:widowControl w:val="1"/>
+        <w:spacing w:after="0" w:before="0" w:line="240" w:lineRule="auto"/>
+        <w:ind w:left="0" w:right="0" w:firstLine="0"/>
+        <w:contextualSpacing w:val="0"/>
+        <w:jc w:val="both"/>
+      </w:pPr>
+      <w:r>
+        <w:drawing>
+          <wp:inline distB="114300" distT="114300" distL="114300" distR="114300">
+            <wp:extent cx="6404610" cy="4000500"/>
+            <wp:effectExtent b="0" l="0" r="0" t="0"/>
+            <wp:docPr descr="cy3sbml-v0.2.1_screenshot.png" id="1" name="image01.png"/>
+            <a:graphic>
+              <a:graphicData uri="http://schemas.openxmlformats.org/drawingml/2006/picture">
+                <pic:pic>
+                  <pic:nvPicPr>
+                    <pic:cNvPr descr="cy3sbml-v0.2.1_screenshot.png" id="0" name="image01.png"/>
+                    <pic:cNvPicPr preferRelativeResize="0"/>
+                  </pic:nvPicPr>
+                  <pic:blipFill>
+                    <a:blip r:embed="rId9"/>
+                    <a:srcRect b="0" l="0" r="0" t="0"/>
+                    <a:stretch>
+                      <a:fillRect/>
+                    </a:stretch>
+                  </pic:blipFill>
+                  <pic:spPr>
+                    <a:xfrm>
+                      <a:off x="0" y="0"/>
+                      <a:ext cx="6404610" cy="4000500"/>
+                    </a:xfrm>
+                    <a:prstGeom prst="rect"/>
+                    <a:ln/>
+                  </pic:spPr>
+                </pic:pic>
+              </a:graphicData>
+            </a:graphic>
+          </wp:inline>
+        </w:drawing>
+      </w:r>
       <w:r>
         <w:rPr>
           <w:rtl w:val="0"/>
@@ -2108,11 +2479,20 @@
       </w:r>
       <w:r>
         <w:rPr>
+          <w:b w:val="1"/>
           <w:sz w:val="14"/>
           <w:szCs w:val="14"/>
           <w:rtl w:val="0"/>
         </w:rPr>
-        <w:t xml:space="preserve">supplementary file.</w:t>
+        <w:t xml:space="preserve">Supplementary File 1</w:t>
+      </w:r>
+      <w:r>
+        <w:rPr>
+          <w:sz w:val="14"/>
+          <w:szCs w:val="14"/>
+          <w:rtl w:val="0"/>
+        </w:rPr>
+        <w:t xml:space="preserve">.</w:t>
       </w:r>
     </w:p>
     <w:p>
@@ -2181,7 +2561,6 @@
         </w:rPr>
         <w:t xml:space="preserve">With this release all functionality from the original plugin {Koenig2012}, like support for SBML </w:t>
       </w:r>
-      <w:commentRangeStart w:id="2"/>
       <w:r>
         <w:rPr>
           <w:sz w:val="18"/>
@@ -2189,10 +2568,6 @@
           <w:rtl w:val="0"/>
         </w:rPr>
         <w:t xml:space="preserve">groups, fbc and comp model</w:t>
-      </w:r>
-      <w:commentRangeEnd w:id="2"/>
-      <w:r>
-        <w:commentReference w:id="2"/>
       </w:r>
       <w:r>
         <w:rPr>
@@ -2420,7 +2795,7 @@
         <w:contextualSpacing w:val="0"/>
         <w:jc w:val="both"/>
       </w:pPr>
-      <w:commentRangeStart w:id="3"/>
+      <w:commentRangeStart w:id="2"/>
       <w:r>
         <w:rPr>
           <w:sz w:val="18"/>
@@ -2446,9 +2821,9 @@
         </w:rPr>
         <w:t xml:space="preserve">AD is supported ...</w:t>
       </w:r>
-      <w:commentRangeEnd w:id="3"/>
-      <w:r>
-        <w:commentReference w:id="3"/>
+      <w:commentRangeEnd w:id="2"/>
+      <w:r>
+        <w:commentReference w:id="2"/>
       </w:r>
       <w:r>
         <w:rPr>
@@ -2606,13 +2981,26 @@
         <w:contextualSpacing w:val="0"/>
         <w:jc w:val="both"/>
       </w:pPr>
+      <w:commentRangeStart w:id="3"/>
       <w:r>
         <w:rPr>
           <w:sz w:val="14"/>
           <w:szCs w:val="14"/>
           <w:rtl w:val="0"/>
         </w:rPr>
-        <w:t xml:space="preserve">King, Z. A., Lu, J., Dräger, A., Miller, P., Federowicz, S., Lerman, J. A., et al. (2016). BiGG Models: A platform for integrating, standardizing and sharing genome-scale models. </w:t>
+        <w:t xml:space="preserve">Jupp</w:t>
+      </w:r>
+      <w:commentRangeEnd w:id="3"/>
+      <w:r>
+        <w:commentReference w:id="3"/>
+      </w:r>
+      <w:r>
+        <w:rPr>
+          <w:sz w:val="14"/>
+          <w:szCs w:val="14"/>
+          <w:rtl w:val="0"/>
+        </w:rPr>
+        <w:t xml:space="preserve">, S., Burdett, T., Malone, J., Leroy, C., Pearce, M., McMurry, J., &amp; Parkinson, H. (2015). A New Ontology Lookup Service at EMBL-EBI. In </w:t>
       </w:r>
       <w:r>
         <w:rPr>
@@ -2621,7 +3009,7 @@
           <w:szCs w:val="14"/>
           <w:rtl w:val="0"/>
         </w:rPr>
-        <w:t xml:space="preserve">Nucleic acids research</w:t>
+        <w:t xml:space="preserve">Proceedings of SWAT4LS International Conference</w:t>
       </w:r>
       <w:r>
         <w:rPr>
@@ -2629,7 +3017,24 @@
           <w:szCs w:val="14"/>
           <w:rtl w:val="0"/>
         </w:rPr>
-        <w:t xml:space="preserve">, </w:t>
+        <w:t xml:space="preserve">.</w:t>
+      </w:r>
+    </w:p>
+    <w:p>
+      <w:pPr>
+        <w:widowControl w:val="1"/>
+        <w:spacing w:after="0" w:before="0" w:line="240" w:lineRule="auto"/>
+        <w:ind w:left="227" w:right="0" w:hanging="227"/>
+        <w:contextualSpacing w:val="0"/>
+        <w:jc w:val="both"/>
+      </w:pPr>
+      <w:r>
+        <w:rPr>
+          <w:sz w:val="14"/>
+          <w:szCs w:val="14"/>
+          <w:rtl w:val="0"/>
+        </w:rPr>
+        <w:t xml:space="preserve">King, Z. A., Lu, J., Dräger, A., Miller, P., Federowicz, S., Lerman, J. A., et al. (2016). BiGG Models: A platform for integrating, standardizing and sharing genome-scale models. </w:t>
       </w:r>
       <w:r>
         <w:rPr>
@@ -2638,7 +3043,7 @@
           <w:szCs w:val="14"/>
           <w:rtl w:val="0"/>
         </w:rPr>
-        <w:t xml:space="preserve">44</w:t>
+        <w:t xml:space="preserve">Nucleic acids research</w:t>
       </w:r>
       <w:r>
         <w:rPr>
@@ -2646,24 +3051,7 @@
           <w:szCs w:val="14"/>
           <w:rtl w:val="0"/>
         </w:rPr>
-        <w:t xml:space="preserve">(D1), D515-D522.</w:t>
-      </w:r>
-    </w:p>
-    <w:p>
-      <w:pPr>
-        <w:widowControl w:val="1"/>
-        <w:spacing w:after="0" w:before="0" w:line="240" w:lineRule="auto"/>
-        <w:ind w:left="227" w:right="0" w:hanging="227"/>
-        <w:contextualSpacing w:val="0"/>
-        <w:jc w:val="both"/>
-      </w:pPr>
-      <w:r>
-        <w:rPr>
-          <w:sz w:val="14"/>
-          <w:szCs w:val="14"/>
-          <w:rtl w:val="0"/>
-        </w:rPr>
-        <w:t xml:space="preserve">König, M., Bulik, S., &amp; Holzhütter, H. (2012). Quantifying the contribution of the liver to glucose homeostasis: a detailed kinetic model of human hepatic glucose metabolism. </w:t>
+        <w:t xml:space="preserve">, </w:t>
       </w:r>
       <w:r>
         <w:rPr>
@@ -2672,7 +3060,7 @@
           <w:szCs w:val="14"/>
           <w:rtl w:val="0"/>
         </w:rPr>
-        <w:t xml:space="preserve">PLoS Comput Biol</w:t>
+        <w:t xml:space="preserve">44</w:t>
       </w:r>
       <w:r>
         <w:rPr>
@@ -2680,7 +3068,24 @@
           <w:szCs w:val="14"/>
           <w:rtl w:val="0"/>
         </w:rPr>
-        <w:t xml:space="preserve">, </w:t>
+        <w:t xml:space="preserve">(D1), D515-D522.</w:t>
+      </w:r>
+    </w:p>
+    <w:p>
+      <w:pPr>
+        <w:widowControl w:val="1"/>
+        <w:spacing w:after="0" w:before="0" w:line="240" w:lineRule="auto"/>
+        <w:ind w:left="227" w:right="0" w:hanging="227"/>
+        <w:contextualSpacing w:val="0"/>
+        <w:jc w:val="both"/>
+      </w:pPr>
+      <w:r>
+        <w:rPr>
+          <w:sz w:val="14"/>
+          <w:szCs w:val="14"/>
+          <w:rtl w:val="0"/>
+        </w:rPr>
+        <w:t xml:space="preserve">König, M., Bulik, S., &amp; Holzhütter, H. (2012). Quantifying the contribution of the liver to glucose homeostasis: a detailed kinetic model of human hepatic glucose metabolism. </w:t>
       </w:r>
       <w:r>
         <w:rPr>
@@ -2689,7 +3094,7 @@
           <w:szCs w:val="14"/>
           <w:rtl w:val="0"/>
         </w:rPr>
-        <w:t xml:space="preserve">8</w:t>
+        <w:t xml:space="preserve">PLoS Comput Biol</w:t>
       </w:r>
       <w:r>
         <w:rPr>
@@ -2697,24 +3102,7 @@
           <w:szCs w:val="14"/>
           <w:rtl w:val="0"/>
         </w:rPr>
-        <w:t xml:space="preserve">(6), e1002577.</w:t>
-      </w:r>
-    </w:p>
-    <w:p>
-      <w:pPr>
-        <w:widowControl w:val="1"/>
-        <w:spacing w:after="0" w:before="0" w:line="240" w:lineRule="auto"/>
-        <w:ind w:left="227" w:right="0" w:hanging="227"/>
-        <w:contextualSpacing w:val="0"/>
-        <w:jc w:val="both"/>
-      </w:pPr>
-      <w:r>
-        <w:rPr>
-          <w:sz w:val="14"/>
-          <w:szCs w:val="14"/>
-          <w:rtl w:val="0"/>
-        </w:rPr>
-        <w:t xml:space="preserve">König, M., Dräger, A., &amp; Holzhütter, H. (2012). CySBML: a Cytoscape plugin for SBML. </w:t>
+        <w:t xml:space="preserve">, </w:t>
       </w:r>
       <w:r>
         <w:rPr>
@@ -2723,7 +3111,7 @@
           <w:szCs w:val="14"/>
           <w:rtl w:val="0"/>
         </w:rPr>
-        <w:t xml:space="preserve">Bioinformatics</w:t>
+        <w:t xml:space="preserve">8</w:t>
       </w:r>
       <w:r>
         <w:rPr>
@@ -2731,7 +3119,24 @@
           <w:szCs w:val="14"/>
           <w:rtl w:val="0"/>
         </w:rPr>
-        <w:t xml:space="preserve">, </w:t>
+        <w:t xml:space="preserve">(6), e1002577.</w:t>
+      </w:r>
+    </w:p>
+    <w:p>
+      <w:pPr>
+        <w:widowControl w:val="1"/>
+        <w:spacing w:after="0" w:before="0" w:line="240" w:lineRule="auto"/>
+        <w:ind w:left="227" w:right="0" w:hanging="227"/>
+        <w:contextualSpacing w:val="0"/>
+        <w:jc w:val="both"/>
+      </w:pPr>
+      <w:r>
+        <w:rPr>
+          <w:sz w:val="14"/>
+          <w:szCs w:val="14"/>
+          <w:rtl w:val="0"/>
+        </w:rPr>
+        <w:t xml:space="preserve">König, M., Dräger, A., &amp; Holzhütter, H. (2012). CySBML: a Cytoscape plugin for SBML. </w:t>
       </w:r>
       <w:r>
         <w:rPr>
@@ -2740,7 +3145,7 @@
           <w:szCs w:val="14"/>
           <w:rtl w:val="0"/>
         </w:rPr>
-        <w:t xml:space="preserve">28</w:t>
+        <w:t xml:space="preserve">Bioinformatics</w:t>
       </w:r>
       <w:r>
         <w:rPr>
@@ -2748,138 +3153,7 @@
           <w:szCs w:val="14"/>
           <w:rtl w:val="0"/>
         </w:rPr>
-        <w:t xml:space="preserve">(18), 2402-2403.</w:t>
-      </w:r>
-    </w:p>
-    <w:p>
-      <w:pPr>
-        <w:widowControl w:val="1"/>
-        <w:spacing w:after="0" w:before="0" w:line="240" w:lineRule="auto"/>
-        <w:ind w:left="227" w:right="0" w:hanging="227"/>
-        <w:contextualSpacing w:val="0"/>
-        <w:jc w:val="both"/>
-      </w:pPr>
-      <w:r>
-        <w:rPr>
-          <w:sz w:val="14"/>
-          <w:szCs w:val="14"/>
-          <w:rtl w:val="0"/>
-        </w:rPr>
-        <w:t xml:space="preserve">König, M. (2016) cy3sabiork: A Cytoscape app for the visualization of kinetic data from SABIO-RK [submitted]</w:t>
-      </w:r>
-    </w:p>
-    <w:p>
-      <w:pPr>
-        <w:widowControl w:val="1"/>
-        <w:spacing w:after="0" w:before="0" w:line="240" w:lineRule="auto"/>
-        <w:ind w:left="227" w:right="0" w:hanging="227"/>
-        <w:contextualSpacing w:val="0"/>
-        <w:jc w:val="both"/>
-      </w:pPr>
-      <w:r>
-        <w:rPr>
-          <w:rFonts w:ascii="Times New Roman" w:cs="Times New Roman" w:eastAsia="Times New Roman" w:hAnsi="Times New Roman"/>
-          <w:b w:val="0"/>
-          <w:sz w:val="14"/>
-          <w:szCs w:val="14"/>
-          <w:vertAlign w:val="baseline"/>
-          <w:rtl w:val="0"/>
-        </w:rPr>
-        <w:t xml:space="preserve">Laibe, C. and Le Novère, N. (2007) MIRIAM Resources: tools to generate and resolve robust cross-references in Systems Biology, BMC Syst Biol, 1, 58.</w:t>
-      </w:r>
-    </w:p>
-    <w:p>
-      <w:pPr>
-        <w:widowControl w:val="1"/>
-        <w:spacing w:after="0" w:before="0" w:line="240" w:lineRule="auto"/>
-        <w:ind w:left="227" w:right="0" w:hanging="227"/>
-        <w:contextualSpacing w:val="0"/>
-        <w:jc w:val="both"/>
-      </w:pPr>
-      <w:r>
-        <w:rPr>
-          <w:rFonts w:ascii="Times New Roman" w:cs="Times New Roman" w:eastAsia="Times New Roman" w:hAnsi="Times New Roman"/>
-          <w:b w:val="0"/>
-          <w:sz w:val="14"/>
-          <w:szCs w:val="14"/>
-          <w:vertAlign w:val="baseline"/>
-          <w:rtl w:val="0"/>
-        </w:rPr>
-        <w:t xml:space="preserve">Li, C., Donizelli, M., Rodriguez, N., Dharuri, H., Endler, L., Chelliah, V., Li, L., He, E., Henry, A., Stefan, M.I., Snoep, J.L., Hucka, M., Le Novère, N. and Laibe, C. (2010) BioModels Database: An enhanced, curated and annotated resource for published quantitative kinetic models, BMC Syst Biol, 4, 92.</w:t>
-      </w:r>
-    </w:p>
-    <w:p>
-      <w:pPr>
-        <w:widowControl w:val="1"/>
-        <w:spacing w:after="0" w:before="0" w:line="240" w:lineRule="auto"/>
-        <w:ind w:left="227" w:right="0" w:hanging="227"/>
-        <w:contextualSpacing w:val="0"/>
-        <w:jc w:val="both"/>
-      </w:pPr>
-      <w:r>
-        <w:rPr>
-          <w:rFonts w:ascii="Times New Roman" w:cs="Times New Roman" w:eastAsia="Times New Roman" w:hAnsi="Times New Roman"/>
-          <w:b w:val="0"/>
-          <w:sz w:val="14"/>
-          <w:szCs w:val="14"/>
-          <w:vertAlign w:val="baseline"/>
-          <w:rtl w:val="0"/>
-        </w:rPr>
-        <w:t xml:space="preserve">Le Novère, N. (2006) Model storage, exchange and integration, BMC Neurosci, 7 Suppl 1, S11.</w:t>
-      </w:r>
-    </w:p>
-    <w:p>
-      <w:pPr>
-        <w:widowControl w:val="1"/>
-        <w:spacing w:after="0" w:before="0" w:line="240" w:lineRule="auto"/>
-        <w:ind w:left="227" w:right="0" w:hanging="227"/>
-        <w:contextualSpacing w:val="0"/>
-        <w:jc w:val="both"/>
-      </w:pPr>
-      <w:r>
-        <w:rPr>
-          <w:sz w:val="14"/>
-          <w:szCs w:val="14"/>
-          <w:rtl w:val="0"/>
-        </w:rPr>
-        <w:t xml:space="preserve">Rodriguez, N., Myers, C., Hucka, M., &amp; Dräger, A. (2015). JSBML 1.0: providing a smorgasbord of options to encode systems biology models</w:t>
-      </w:r>
-    </w:p>
-    <w:p>
-      <w:pPr>
-        <w:widowControl w:val="1"/>
-        <w:spacing w:after="0" w:before="0" w:line="240" w:lineRule="auto"/>
-        <w:ind w:left="227" w:right="0" w:hanging="227"/>
-        <w:contextualSpacing w:val="0"/>
-        <w:jc w:val="both"/>
-      </w:pPr>
-      <w:r>
-        <w:rPr>
-          <w:rFonts w:ascii="Times New Roman" w:cs="Times New Roman" w:eastAsia="Times New Roman" w:hAnsi="Times New Roman"/>
-          <w:b w:val="0"/>
-          <w:sz w:val="14"/>
-          <w:szCs w:val="14"/>
-          <w:vertAlign w:val="baseline"/>
-          <w:rtl w:val="0"/>
-        </w:rPr>
-        <w:t xml:space="preserve">Shannon, P., Markiel, A., Ozier, O., Baliga, N.S., Wang, J.T., Ramage, D., Amin, N., Schwikowski, B. and Ideker, T. (2003) Cytoscape: a software environment for integrated models of biomolecular interaction networks, Genome Res, 13, 2498-2504</w:t>
-      </w:r>
-    </w:p>
-    <w:p>
-      <w:pPr>
-        <w:widowControl w:val="1"/>
-        <w:spacing w:after="0" w:before="0" w:line="240" w:lineRule="auto"/>
-        <w:ind w:left="227" w:right="0" w:hanging="227"/>
-        <w:contextualSpacing w:val="0"/>
-        <w:jc w:val="both"/>
-      </w:pPr>
-      <w:r>
-        <w:rPr>
-          <w:sz w:val="14"/>
-          <w:szCs w:val="14"/>
-          <w:rtl w:val="0"/>
-        </w:rPr>
-        <w:t xml:space="preserve">Wittig, U., Kania, R., Golebiewski, M., Rey, M., Shi, L., Jong, L., et al. (2012). SABIO-RK—database for biochemical reaction kinetics. </w:t>
+        <w:t xml:space="preserve">, </w:t>
       </w:r>
       <w:r>
         <w:rPr>
@@ -2888,7 +3162,7 @@
           <w:szCs w:val="14"/>
           <w:rtl w:val="0"/>
         </w:rPr>
-        <w:t xml:space="preserve">Nucleic acids research</w:t>
+        <w:t xml:space="preserve">28</w:t>
       </w:r>
       <w:r>
         <w:rPr>
@@ -2896,7 +3170,151 @@
           <w:szCs w:val="14"/>
           <w:rtl w:val="0"/>
         </w:rPr>
-        <w:t xml:space="preserve">, </w:t>
+        <w:t xml:space="preserve">(18), 2402-2403.</w:t>
+      </w:r>
+    </w:p>
+    <w:p>
+      <w:pPr>
+        <w:widowControl w:val="1"/>
+        <w:spacing w:after="0" w:before="0" w:line="240" w:lineRule="auto"/>
+        <w:ind w:left="227" w:right="0" w:hanging="227"/>
+        <w:contextualSpacing w:val="0"/>
+        <w:jc w:val="both"/>
+      </w:pPr>
+      <w:commentRangeStart w:id="4"/>
+      <w:r>
+        <w:rPr>
+          <w:sz w:val="14"/>
+          <w:szCs w:val="14"/>
+          <w:rtl w:val="0"/>
+        </w:rPr>
+        <w:t xml:space="preserve">König, M. (2016) cy3sabiork</w:t>
+      </w:r>
+      <w:commentRangeEnd w:id="4"/>
+      <w:r>
+        <w:commentReference w:id="4"/>
+      </w:r>
+      <w:r>
+        <w:rPr>
+          <w:sz w:val="14"/>
+          <w:szCs w:val="14"/>
+          <w:rtl w:val="0"/>
+        </w:rPr>
+        <w:t xml:space="preserve">: A Cytoscape app for the visualization of kinetic data from SABIO-RK [submitted]</w:t>
+      </w:r>
+    </w:p>
+    <w:p>
+      <w:pPr>
+        <w:widowControl w:val="1"/>
+        <w:spacing w:after="0" w:before="0" w:line="240" w:lineRule="auto"/>
+        <w:ind w:left="227" w:right="0" w:hanging="227"/>
+        <w:contextualSpacing w:val="0"/>
+        <w:jc w:val="both"/>
+      </w:pPr>
+      <w:r>
+        <w:rPr>
+          <w:rFonts w:ascii="Times New Roman" w:cs="Times New Roman" w:eastAsia="Times New Roman" w:hAnsi="Times New Roman"/>
+          <w:b w:val="0"/>
+          <w:sz w:val="14"/>
+          <w:szCs w:val="14"/>
+          <w:vertAlign w:val="baseline"/>
+          <w:rtl w:val="0"/>
+        </w:rPr>
+        <w:t xml:space="preserve">Laibe, C. and Le Novère, N. (2007) MIRIAM Resources: tools to generate and resolve robust cross-references in Systems Biology, BMC Syst Biol, 1, 58.</w:t>
+      </w:r>
+    </w:p>
+    <w:p>
+      <w:pPr>
+        <w:widowControl w:val="1"/>
+        <w:spacing w:after="0" w:before="0" w:line="240" w:lineRule="auto"/>
+        <w:ind w:left="227" w:right="0" w:hanging="227"/>
+        <w:contextualSpacing w:val="0"/>
+        <w:jc w:val="both"/>
+      </w:pPr>
+      <w:r>
+        <w:rPr>
+          <w:rFonts w:ascii="Times New Roman" w:cs="Times New Roman" w:eastAsia="Times New Roman" w:hAnsi="Times New Roman"/>
+          <w:b w:val="0"/>
+          <w:sz w:val="14"/>
+          <w:szCs w:val="14"/>
+          <w:vertAlign w:val="baseline"/>
+          <w:rtl w:val="0"/>
+        </w:rPr>
+        <w:t xml:space="preserve">Li, C., Donizelli, M., Rodriguez, N., Dharuri, H., Endler, L., Chelliah, V., Li, L., He, E., Henry, A., Stefan, M.I., Snoep, J.L., Hucka, M., Le Novère, N. and Laibe, C. (2010) BioModels Database: An enhanced, curated and annotated resource for published quantitative kinetic models, BMC Syst Biol, 4, 92.</w:t>
+      </w:r>
+    </w:p>
+    <w:p>
+      <w:pPr>
+        <w:widowControl w:val="1"/>
+        <w:spacing w:after="0" w:before="0" w:line="240" w:lineRule="auto"/>
+        <w:ind w:left="227" w:right="0" w:hanging="227"/>
+        <w:contextualSpacing w:val="0"/>
+        <w:jc w:val="both"/>
+      </w:pPr>
+      <w:r>
+        <w:rPr>
+          <w:rFonts w:ascii="Times New Roman" w:cs="Times New Roman" w:eastAsia="Times New Roman" w:hAnsi="Times New Roman"/>
+          <w:b w:val="0"/>
+          <w:sz w:val="14"/>
+          <w:szCs w:val="14"/>
+          <w:vertAlign w:val="baseline"/>
+          <w:rtl w:val="0"/>
+        </w:rPr>
+        <w:t xml:space="preserve">Le Novère, N. (2006) Model storage, exchange and integration, BMC Neurosci, 7 Suppl 1, S11.</w:t>
+      </w:r>
+    </w:p>
+    <w:p>
+      <w:pPr>
+        <w:widowControl w:val="1"/>
+        <w:spacing w:after="0" w:before="0" w:line="240" w:lineRule="auto"/>
+        <w:ind w:left="227" w:right="0" w:hanging="227"/>
+        <w:contextualSpacing w:val="0"/>
+        <w:jc w:val="both"/>
+      </w:pPr>
+      <w:r>
+        <w:rPr>
+          <w:sz w:val="14"/>
+          <w:szCs w:val="14"/>
+          <w:rtl w:val="0"/>
+        </w:rPr>
+        <w:t xml:space="preserve">Rodriguez, N., Myers, C., Hucka, M., &amp; Dräger, A. (2015). JSBML 1.0: providing a smorgasbord of options to encode systems biology models</w:t>
+      </w:r>
+    </w:p>
+    <w:p>
+      <w:pPr>
+        <w:widowControl w:val="1"/>
+        <w:spacing w:after="0" w:before="0" w:line="240" w:lineRule="auto"/>
+        <w:ind w:left="227" w:right="0" w:hanging="227"/>
+        <w:contextualSpacing w:val="0"/>
+        <w:jc w:val="both"/>
+      </w:pPr>
+      <w:r>
+        <w:rPr>
+          <w:rFonts w:ascii="Times New Roman" w:cs="Times New Roman" w:eastAsia="Times New Roman" w:hAnsi="Times New Roman"/>
+          <w:b w:val="0"/>
+          <w:sz w:val="14"/>
+          <w:szCs w:val="14"/>
+          <w:vertAlign w:val="baseline"/>
+          <w:rtl w:val="0"/>
+        </w:rPr>
+        <w:t xml:space="preserve">Shannon, P., Markiel, A., Ozier, O., Baliga, N.S., Wang, J.T., Ramage, D., Amin, N., Schwikowski, B. and Ideker, T. (2003) Cytoscape: a software environment for integrated models of biomolecular interaction networks, Genome Res, 13, 2498-2504</w:t>
+      </w:r>
+    </w:p>
+    <w:p>
+      <w:pPr>
+        <w:widowControl w:val="1"/>
+        <w:spacing w:after="0" w:before="0" w:line="240" w:lineRule="auto"/>
+        <w:ind w:left="227" w:right="0" w:hanging="227"/>
+        <w:contextualSpacing w:val="0"/>
+        <w:jc w:val="both"/>
+      </w:pPr>
+      <w:r>
+        <w:rPr>
+          <w:sz w:val="14"/>
+          <w:szCs w:val="14"/>
+          <w:rtl w:val="0"/>
+        </w:rPr>
+        <w:t xml:space="preserve">Wittig, U., Kania, R., Golebiewski, M., Rey, M., Shi, L., Jong, L., et al. (2012). SABIO-RK—database for biochemical reaction kinetics. </w:t>
       </w:r>
       <w:r>
         <w:rPr>
@@ -2905,7 +3323,7 @@
           <w:szCs w:val="14"/>
           <w:rtl w:val="0"/>
         </w:rPr>
-        <w:t xml:space="preserve">40</w:t>
+        <w:t xml:space="preserve">Nucleic acids research</w:t>
       </w:r>
       <w:r>
         <w:rPr>
@@ -2913,28 +3331,468 @@
           <w:szCs w:val="14"/>
           <w:rtl w:val="0"/>
         </w:rPr>
+        <w:t xml:space="preserve">, </w:t>
+      </w:r>
+      <w:r>
+        <w:rPr>
+          <w:i w:val="1"/>
+          <w:sz w:val="14"/>
+          <w:szCs w:val="14"/>
+          <w:rtl w:val="0"/>
+        </w:rPr>
+        <w:t xml:space="preserve">40</w:t>
+      </w:r>
+      <w:r>
+        <w:rPr>
+          <w:sz w:val="14"/>
+          <w:szCs w:val="14"/>
+          <w:rtl w:val="0"/>
+        </w:rPr>
         <w:t xml:space="preserve">(D1), D790-D796.</w:t>
       </w:r>
     </w:p>
     <w:p>
       <w:pPr>
-        <w:widowControl w:val="1"/>
-        <w:spacing w:after="0" w:before="0" w:line="240" w:lineRule="auto"/>
-        <w:ind w:left="0" w:right="0" w:firstLine="0"/>
-        <w:contextualSpacing w:val="0"/>
-        <w:jc w:val="both"/>
-      </w:pPr>
-      <w:r>
-        <w:rPr>
-          <w:rtl w:val="0"/>
-        </w:rPr>
+        <w:pStyle w:val="Heading1"/>
+        <w:contextualSpacing w:val="0"/>
+      </w:pPr>
+      <w:bookmarkStart w:colFirst="0" w:colLast="0" w:name="h.ybu603mf70o7" w:id="3"/>
+      <w:bookmarkEnd w:id="3"/>
+      <w:r>
+        <w:rPr>
+          <w:rtl w:val="0"/>
+        </w:rPr>
+        <w:t xml:space="preserve">OPEN ISSUES</w:t>
+      </w:r>
+    </w:p>
+    <w:p>
+      <w:pPr>
+        <w:contextualSpacing w:val="0"/>
+      </w:pPr>
+      <w:hyperlink r:id="rId10">
+        <w:r>
+          <w:rPr>
+            <w:color w:val="1155cc"/>
+            <w:sz w:val="18"/>
+            <w:szCs w:val="18"/>
+            <w:u w:val="single"/>
+            <w:rtl w:val="0"/>
+          </w:rPr>
+          <w:t xml:space="preserve">Milestone 0.2.5</w:t>
+        </w:r>
+      </w:hyperlink>
+      <w:r>
+        <w:rPr>
+          <w:sz w:val="18"/>
+          <w:szCs w:val="18"/>
+          <w:rtl w:val="0"/>
+        </w:rPr>
+        <w:t xml:space="preserve"> for manuscript </w:t>
+      </w:r>
+    </w:p>
+    <w:p>
+      <w:pPr>
+        <w:numPr>
+          <w:ilvl w:val="0"/>
+          <w:numId w:val="2"/>
+        </w:numPr>
+        <w:ind w:left="720" w:hanging="360"/>
+        <w:contextualSpacing w:val="1"/>
+        <w:rPr>
+          <w:sz w:val="18"/>
+          <w:szCs w:val="18"/>
+        </w:rPr>
+      </w:pPr>
+      <w:r>
+        <w:rPr>
+          <w:sz w:val="18"/>
+          <w:szCs w:val="18"/>
+          <w:rtl w:val="0"/>
+        </w:rPr>
+        <w:t xml:space="preserve">groups support</w:t>
+        <w:br w:type="textWrapping"/>
+      </w:r>
+      <w:hyperlink r:id="rId11">
+        <w:r>
+          <w:rPr>
+            <w:color w:val="1155cc"/>
+            <w:sz w:val="18"/>
+            <w:szCs w:val="18"/>
+            <w:u w:val="single"/>
+            <w:rtl w:val="0"/>
+          </w:rPr>
+          <w:t xml:space="preserve">https://github.com/matthiaskoenig/cy3sbml/issues/70</w:t>
+        </w:r>
+      </w:hyperlink>
+      <w:r>
+        <w:rPr>
+          <w:rtl w:val="0"/>
+        </w:rPr>
+      </w:r>
+    </w:p>
+    <w:p>
+      <w:pPr>
+        <w:numPr>
+          <w:ilvl w:val="0"/>
+          <w:numId w:val="2"/>
+        </w:numPr>
+        <w:ind w:left="720" w:hanging="360"/>
+        <w:contextualSpacing w:val="1"/>
+        <w:jc w:val="both"/>
+        <w:rPr>
+          <w:sz w:val="18"/>
+          <w:szCs w:val="18"/>
+          <w:u w:val="none"/>
+        </w:rPr>
+      </w:pPr>
+      <w:r>
+        <w:rPr>
+          <w:sz w:val="18"/>
+          <w:szCs w:val="18"/>
+          <w:rtl w:val="0"/>
+        </w:rPr>
+        <w:t xml:space="preserve">full comp support</w:t>
+        <w:br w:type="textWrapping"/>
+      </w:r>
+      <w:hyperlink r:id="rId12">
+        <w:r>
+          <w:rPr>
+            <w:color w:val="1155cc"/>
+            <w:sz w:val="18"/>
+            <w:szCs w:val="18"/>
+            <w:u w:val="single"/>
+            <w:rtl w:val="0"/>
+          </w:rPr>
+          <w:t xml:space="preserve">https://github.com/matthiaskoenig/cy3sbml/issues/34</w:t>
+        </w:r>
+      </w:hyperlink>
+      <w:r>
+        <w:rPr>
+          <w:rtl w:val="0"/>
+        </w:rPr>
+      </w:r>
+    </w:p>
+    <w:p>
+      <w:pPr>
+        <w:numPr>
+          <w:ilvl w:val="0"/>
+          <w:numId w:val="2"/>
+        </w:numPr>
+        <w:ind w:left="720" w:hanging="360"/>
+        <w:contextualSpacing w:val="1"/>
+        <w:jc w:val="both"/>
+        <w:rPr>
+          <w:sz w:val="18"/>
+          <w:szCs w:val="18"/>
+          <w:u w:val="none"/>
+        </w:rPr>
+      </w:pPr>
+      <w:r>
+        <w:rPr>
+          <w:sz w:val="18"/>
+          <w:szCs w:val="18"/>
+          <w:rtl w:val="0"/>
+        </w:rPr>
+        <w:t xml:space="preserve">layout support</w:t>
+        <w:br w:type="textWrapping"/>
+      </w:r>
+      <w:hyperlink r:id="rId13">
+        <w:r>
+          <w:rPr>
+            <w:color w:val="1155cc"/>
+            <w:sz w:val="18"/>
+            <w:szCs w:val="18"/>
+            <w:u w:val="single"/>
+            <w:rtl w:val="0"/>
+          </w:rPr>
+          <w:t xml:space="preserve">https://github.com/matthiaskoenig/cy3sbml/issues/71</w:t>
+        </w:r>
+      </w:hyperlink>
+      <w:r>
+        <w:rPr>
+          <w:rtl w:val="0"/>
+        </w:rPr>
+      </w:r>
+    </w:p>
+    <w:p>
+      <w:pPr>
+        <w:numPr>
+          <w:ilvl w:val="0"/>
+          <w:numId w:val="2"/>
+        </w:numPr>
+        <w:ind w:left="720" w:hanging="360"/>
+        <w:contextualSpacing w:val="1"/>
+        <w:jc w:val="both"/>
+        <w:rPr>
+          <w:sz w:val="18"/>
+          <w:szCs w:val="18"/>
+          <w:u w:val="none"/>
+        </w:rPr>
+      </w:pPr>
+      <w:r>
+        <w:rPr>
+          <w:sz w:val="18"/>
+          <w:szCs w:val="18"/>
+          <w:rtl w:val="0"/>
+        </w:rPr>
+        <w:t xml:space="preserve">RDF annotation via REST</w:t>
+        <w:br w:type="textWrapping"/>
+      </w:r>
+      <w:hyperlink r:id="rId14">
+        <w:r>
+          <w:rPr>
+            <w:color w:val="1155cc"/>
+            <w:sz w:val="18"/>
+            <w:szCs w:val="18"/>
+            <w:u w:val="single"/>
+            <w:rtl w:val="0"/>
+          </w:rPr>
+          <w:t xml:space="preserve">https://github.com/matthiaskoenig/cy3sbml/issues/8</w:t>
+        </w:r>
+      </w:hyperlink>
+      <w:r>
+        <w:rPr>
+          <w:sz w:val="18"/>
+          <w:szCs w:val="18"/>
+          <w:rtl w:val="0"/>
+        </w:rPr>
+        <w:t xml:space="preserve"> </w:t>
+      </w:r>
+      <w:r>
+        <w:rPr>
+          <w:rtl w:val="0"/>
+        </w:rPr>
+      </w:r>
+    </w:p>
+    <w:p>
+      <w:pPr>
+        <w:numPr>
+          <w:ilvl w:val="0"/>
+          <w:numId w:val="2"/>
+        </w:numPr>
+        <w:ind w:left="720" w:hanging="360"/>
+        <w:contextualSpacing w:val="1"/>
+        <w:jc w:val="both"/>
+        <w:rPr>
+          <w:sz w:val="18"/>
+          <w:szCs w:val="18"/>
+          <w:u w:val="none"/>
+        </w:rPr>
+      </w:pPr>
+      <w:r>
+        <w:rPr>
+          <w:sz w:val="18"/>
+          <w:szCs w:val="18"/>
+          <w:rtl w:val="0"/>
+        </w:rPr>
+        <w:t xml:space="preserve">API (commands, cyREST, OSGI)</w:t>
+        <w:br w:type="textWrapping"/>
+      </w:r>
+      <w:hyperlink r:id="rId15">
+        <w:r>
+          <w:rPr>
+            <w:color w:val="1155cc"/>
+            <w:sz w:val="18"/>
+            <w:szCs w:val="18"/>
+            <w:u w:val="single"/>
+            <w:rtl w:val="0"/>
+          </w:rPr>
+          <w:t xml:space="preserve">https://github.com/matthiaskoenig/cy3sbml/issues/18</w:t>
+        </w:r>
+      </w:hyperlink>
+      <w:r>
+        <w:rPr>
+          <w:rtl w:val="0"/>
+        </w:rPr>
+      </w:r>
+    </w:p>
+    <w:p>
+      <w:pPr>
+        <w:numPr>
+          <w:ilvl w:val="0"/>
+          <w:numId w:val="2"/>
+        </w:numPr>
+        <w:ind w:left="720" w:hanging="360"/>
+        <w:contextualSpacing w:val="1"/>
+        <w:jc w:val="both"/>
+        <w:rPr>
+          <w:sz w:val="18"/>
+          <w:szCs w:val="18"/>
+          <w:u w:val="none"/>
+        </w:rPr>
+      </w:pPr>
+      <w:r>
+        <w:rPr>
+          <w:sz w:val="18"/>
+          <w:szCs w:val="18"/>
+          <w:rtl w:val="0"/>
+        </w:rPr>
+        <w:t xml:space="preserve">cofactor nodes</w:t>
+        <w:br w:type="textWrapping"/>
+      </w:r>
+      <w:hyperlink r:id="rId16">
+        <w:r>
+          <w:rPr>
+            <w:color w:val="1155cc"/>
+            <w:sz w:val="18"/>
+            <w:szCs w:val="18"/>
+            <w:u w:val="single"/>
+            <w:rtl w:val="0"/>
+          </w:rPr>
+          <w:t xml:space="preserve">https://github.com/matthiaskoenig/cy3sbml/issues/47</w:t>
+        </w:r>
+      </w:hyperlink>
+      <w:r>
+        <w:rPr>
+          <w:rtl w:val="0"/>
+        </w:rPr>
+      </w:r>
+    </w:p>
+    <w:p>
+      <w:pPr>
+        <w:numPr>
+          <w:ilvl w:val="0"/>
+          <w:numId w:val="2"/>
+        </w:numPr>
+        <w:ind w:left="720" w:hanging="360"/>
+        <w:contextualSpacing w:val="1"/>
+        <w:jc w:val="both"/>
+        <w:rPr>
+          <w:sz w:val="18"/>
+          <w:szCs w:val="18"/>
+          <w:u w:val="none"/>
+        </w:rPr>
+      </w:pPr>
+      <w:r>
+        <w:rPr>
+          <w:sz w:val="18"/>
+          <w:szCs w:val="18"/>
+          <w:rtl w:val="0"/>
+        </w:rPr>
+        <w:t xml:space="preserve">JavaFX console</w:t>
+        <w:br w:type="textWrapping"/>
+      </w:r>
+      <w:hyperlink r:id="rId17">
+        <w:r>
+          <w:rPr>
+            <w:color w:val="1155cc"/>
+            <w:sz w:val="18"/>
+            <w:szCs w:val="18"/>
+            <w:u w:val="single"/>
+            <w:rtl w:val="0"/>
+          </w:rPr>
+          <w:t xml:space="preserve">https://github.com/matthiaskoenig/cy3sbml/issues/72</w:t>
+        </w:r>
+      </w:hyperlink>
+      <w:r>
+        <w:rPr>
+          <w:rtl w:val="0"/>
+        </w:rPr>
+      </w:r>
+    </w:p>
+    <w:p>
+      <w:pPr>
+        <w:numPr>
+          <w:ilvl w:val="0"/>
+          <w:numId w:val="2"/>
+        </w:numPr>
+        <w:ind w:left="720" w:hanging="360"/>
+        <w:contextualSpacing w:val="1"/>
+        <w:jc w:val="both"/>
+        <w:rPr>
+          <w:sz w:val="18"/>
+          <w:szCs w:val="18"/>
+          <w:u w:val="none"/>
+        </w:rPr>
+      </w:pPr>
+      <w:r>
+        <w:rPr>
+          <w:sz w:val="18"/>
+          <w:szCs w:val="18"/>
+          <w:rtl w:val="0"/>
+        </w:rPr>
+        <w:t xml:space="preserve">Documentation</w:t>
+        <w:br w:type="textWrapping"/>
+      </w:r>
+      <w:hyperlink r:id="rId18">
+        <w:r>
+          <w:rPr>
+            <w:color w:val="1155cc"/>
+            <w:sz w:val="18"/>
+            <w:szCs w:val="18"/>
+            <w:u w:val="single"/>
+            <w:rtl w:val="0"/>
+          </w:rPr>
+          <w:t xml:space="preserve">https://github.com/matthiaskoenig/cy3sbml/issues/82</w:t>
+        </w:r>
+      </w:hyperlink>
+      <w:r>
+        <w:rPr>
+          <w:sz w:val="18"/>
+          <w:szCs w:val="18"/>
+          <w:rtl w:val="0"/>
+        </w:rPr>
+        <w:br w:type="textWrapping"/>
+      </w:r>
+      <w:hyperlink r:id="rId19">
+        <w:r>
+          <w:rPr>
+            <w:color w:val="1155cc"/>
+            <w:sz w:val="18"/>
+            <w:szCs w:val="18"/>
+            <w:u w:val="single"/>
+            <w:rtl w:val="0"/>
+          </w:rPr>
+          <w:t xml:space="preserve">https://github.com/matthiaskoenig/cy3sbml/issues/33</w:t>
+        </w:r>
+      </w:hyperlink>
+      <w:r>
+        <w:rPr>
+          <w:sz w:val="18"/>
+          <w:szCs w:val="18"/>
+          <w:rtl w:val="0"/>
+        </w:rPr>
+        <w:t xml:space="preserve"> </w:t>
+      </w:r>
+    </w:p>
+    <w:p>
+      <w:pPr>
+        <w:numPr>
+          <w:ilvl w:val="0"/>
+          <w:numId w:val="2"/>
+        </w:numPr>
+        <w:ind w:left="720" w:hanging="360"/>
+        <w:contextualSpacing w:val="1"/>
+        <w:jc w:val="both"/>
+        <w:rPr>
+          <w:sz w:val="18"/>
+          <w:szCs w:val="18"/>
+          <w:u w:val="none"/>
+        </w:rPr>
+      </w:pPr>
+      <w:r>
+        <w:rPr>
+          <w:sz w:val="18"/>
+          <w:szCs w:val="18"/>
+          <w:rtl w:val="0"/>
+        </w:rPr>
+        <w:t xml:space="preserve">BiGG access</w:t>
+        <w:br w:type="textWrapping"/>
+      </w:r>
+      <w:r>
+        <w:rPr>
+          <w:sz w:val="18"/>
+          <w:szCs w:val="18"/>
+          <w:rtl w:val="0"/>
+        </w:rPr>
+        <w:br w:type="textWrapping"/>
       </w:r>
     </w:p>
     <w:sectPr>
-      <w:headerReference r:id="rId10" w:type="default"/>
-      <w:headerReference r:id="rId11" w:type="first"/>
-      <w:footerReference r:id="rId12" w:type="default"/>
-      <w:footerReference r:id="rId13" w:type="first"/>
+      <w:headerReference r:id="rId20" w:type="default"/>
+      <w:headerReference r:id="rId21" w:type="first"/>
+      <w:footerReference r:id="rId22" w:type="default"/>
+      <w:footerReference r:id="rId23" w:type="first"/>
       <w:pgSz w:h="15840" w:w="12240"/>
       <w:pgMar w:bottom="1474" w:top="1378" w:left="1077" w:right="1077"/>
       <w:pgNumType w:start="1"/>
@@ -2946,7 +3804,7 @@
 
 <file path=word/comments.xml><?xml version="1.0" encoding="utf-8"?>
 <w:comments xmlns:mc="http://schemas.openxmlformats.org/markup-compatibility/2006" xmlns:o="urn:schemas-microsoft-com:office:office" xmlns:r="http://schemas.openxmlformats.org/officeDocument/2006/relationships" xmlns:m="http://schemas.openxmlformats.org/officeDocument/2006/math" xmlns:v="urn:schemas-microsoft-com:vml" xmlns:wp="http://schemas.openxmlformats.org/drawingml/2006/wordprocessingDrawing" xmlns:w10="urn:schemas-microsoft-com:office:word" xmlns:w="http://schemas.openxmlformats.org/wordprocessingml/2006/main" xmlns:wne="http://schemas.microsoft.com/office/word/2006/wordml" xmlns:sl="http://schemas.openxmlformats.org/schemaLibrary/2006/main" xmlns:a="http://schemas.openxmlformats.org/drawingml/2006/main" xmlns:pic="http://schemas.openxmlformats.org/drawingml/2006/picture" xmlns:c="http://schemas.openxmlformats.org/drawingml/2006/chart" xmlns:lc="http://schemas.openxmlformats.org/drawingml/2006/lockedCanvas" xmlns:dgm="http://schemas.openxmlformats.org/drawingml/2006/diagram" xmlns:wps="http://schemas.microsoft.com/office/word/2010/wordprocessingShape" xmlns:wpg="http://schemas.microsoft.com/office/word/2010/wordprocessingGroup">
-  <w:comment w:author="Matthias König" w:id="1" w:date="2016-07-04T22:53:39Z">
+  <w:comment w:author="Matthias König" w:id="3" w:date="2016-07-05T16:55:12Z">
     <w:p>
       <w:pPr>
         <w:keepNext w:val="0"/>
@@ -2971,11 +3829,11 @@
           <w:vertAlign w:val="baseline"/>
           <w:rtl w:val="0"/>
         </w:rPr>
-        <w:t xml:space="preserve">Screenshow of redesigned JavaFX with kinetics graph and additional REST retrieval of annotation information.</w:t>
+        <w:t xml:space="preserve">Update OLS paper when available</w:t>
       </w:r>
     </w:p>
   </w:comment>
-  <w:comment w:author="Matthias König" w:id="2" w:date="2016-07-04T22:53:42Z">
+  <w:comment w:author="Matthias König" w:id="1" w:date="2016-07-05T16:54:49Z">
     <w:p>
       <w:pPr>
         <w:keepNext w:val="0"/>
@@ -3000,11 +3858,11 @@
           <w:vertAlign w:val="baseline"/>
           <w:rtl w:val="0"/>
         </w:rPr>
-        <w:t xml:space="preserve">TODO: finish implementation</w:t>
+        <w:t xml:space="preserve">Update with JavaFX &amp; additional annotation information.</w:t>
       </w:r>
     </w:p>
   </w:comment>
-  <w:comment w:author="Matthias König" w:id="3" w:date="2016-07-04T23:19:23Z">
+  <w:comment w:author="Matthias König" w:id="2" w:date="2016-07-04T23:19:23Z">
     <w:p>
       <w:pPr>
         <w:keepNext w:val="0"/>
@@ -3059,6 +3917,35 @@
           <w:rtl w:val="0"/>
         </w:rPr>
         <w:t xml:space="preserve">fill in adresses</w:t>
+      </w:r>
+    </w:p>
+  </w:comment>
+  <w:comment w:author="Matthias König" w:id="4" w:date="2016-07-05T15:02:23Z">
+    <w:p>
+      <w:pPr>
+        <w:keepNext w:val="0"/>
+        <w:keepLines w:val="0"/>
+        <w:widowControl w:val="0"/>
+        <w:spacing w:after="0" w:before="0" w:line="240" w:lineRule="auto"/>
+        <w:ind w:left="0" w:right="0" w:firstLine="0"/>
+        <w:contextualSpacing w:val="0"/>
+        <w:jc w:val="left"/>
+      </w:pPr>
+      <w:r>
+        <w:rPr>
+          <w:rFonts w:ascii="Arial" w:cs="Arial" w:eastAsia="Arial" w:hAnsi="Arial"/>
+          <w:b w:val="0"/>
+          <w:i w:val="0"/>
+          <w:smallCaps w:val="0"/>
+          <w:strike w:val="0"/>
+          <w:color w:val="000000"/>
+          <w:sz w:val="22"/>
+          <w:szCs w:val="22"/>
+          <w:u w:val="none"/>
+          <w:vertAlign w:val="baseline"/>
+          <w:rtl w:val="0"/>
+        </w:rPr>
+        <w:t xml:space="preserve">update to bioarchive version</w:t>
       </w:r>
     </w:p>
   </w:comment>
@@ -3223,7 +4110,7 @@
               <wp:extent cx="6400800" cy="12700"/>
               <wp:effectExtent b="0" l="0" r="0" t="0"/>
               <wp:wrapSquare wrapText="bothSides" distB="0" distT="0" distL="114300" distR="114300"/>
-              <wp:docPr id="1" name=""/>
+              <wp:docPr id="2" name=""/>
               <a:graphic>
                 <a:graphicData uri="http://schemas.microsoft.com/office/word/2010/wordprocessingShape">
                   <wps:wsp>
@@ -3267,12 +4154,12 @@
               <wp:extent cx="6400800" cy="12700"/>
               <wp:effectExtent b="0" l="0" r="0" t="0"/>
               <wp:wrapSquare wrapText="bothSides" distB="0" distT="0" distL="114300" distR="114300"/>
-              <wp:docPr id="1" name="image01.png"/>
+              <wp:docPr id="2" name="image03.png"/>
               <a:graphic>
                 <a:graphicData uri="http://schemas.openxmlformats.org/drawingml/2006/picture">
                   <pic:pic>
                     <pic:nvPicPr>
-                      <pic:cNvPr id="0" name="image01.png"/>
+                      <pic:cNvPr id="0" name="image03.png"/>
                       <pic:cNvPicPr preferRelativeResize="0"/>
                     </pic:nvPicPr>
                     <pic:blipFill>
@@ -3658,110 +4545,110 @@
   <w:abstractNum w:abstractNumId="4">
     <w:lvl w:ilvl="0">
       <w:start w:val="1"/>
-      <w:numFmt w:val="decimal"/>
-      <w:lvlText w:val="%1"/>
-      <w:lvlJc w:val="left"/>
-      <w:pPr>
-        <w:ind w:left="360" w:firstLine="0"/>
-      </w:pPr>
-      <w:rPr>
-        <w:vertAlign w:val="baseline"/>
+      <w:numFmt w:val="bullet"/>
+      <w:lvlText w:val="●"/>
+      <w:lvlJc w:val="left"/>
+      <w:pPr>
+        <w:ind w:left="720" w:firstLine="360"/>
+      </w:pPr>
+      <w:rPr>
+        <w:u w:val="none"/>
       </w:rPr>
     </w:lvl>
     <w:lvl w:ilvl="1">
       <w:start w:val="1"/>
-      <w:numFmt w:val="decimal"/>
-      <w:lvlText w:val="%1.%2"/>
-      <w:lvlJc w:val="left"/>
-      <w:pPr>
-        <w:ind w:left="544" w:firstLine="0"/>
-      </w:pPr>
-      <w:rPr>
-        <w:vertAlign w:val="baseline"/>
+      <w:numFmt w:val="bullet"/>
+      <w:lvlText w:val="○"/>
+      <w:lvlJc w:val="left"/>
+      <w:pPr>
+        <w:ind w:left="1440" w:firstLine="1080"/>
+      </w:pPr>
+      <w:rPr>
+        <w:u w:val="none"/>
       </w:rPr>
     </w:lvl>
     <w:lvl w:ilvl="2">
       <w:start w:val="1"/>
-      <w:numFmt w:val="decimal"/>
-      <w:lvlText w:val="%1.%2.%3."/>
-      <w:lvlJc w:val="left"/>
-      <w:pPr>
-        <w:ind w:left="1224" w:firstLine="720"/>
-      </w:pPr>
-      <w:rPr>
-        <w:vertAlign w:val="baseline"/>
+      <w:numFmt w:val="bullet"/>
+      <w:lvlText w:val="■"/>
+      <w:lvlJc w:val="left"/>
+      <w:pPr>
+        <w:ind w:left="2160" w:firstLine="1800"/>
+      </w:pPr>
+      <w:rPr>
+        <w:u w:val="none"/>
       </w:rPr>
     </w:lvl>
     <w:lvl w:ilvl="3">
       <w:start w:val="1"/>
-      <w:numFmt w:val="decimal"/>
-      <w:lvlText w:val="%1.%2.%3.%4."/>
-      <w:lvlJc w:val="left"/>
-      <w:pPr>
-        <w:ind w:left="1728" w:firstLine="1080.0000000000002"/>
-      </w:pPr>
-      <w:rPr>
-        <w:vertAlign w:val="baseline"/>
+      <w:numFmt w:val="bullet"/>
+      <w:lvlText w:val="●"/>
+      <w:lvlJc w:val="left"/>
+      <w:pPr>
+        <w:ind w:left="2880" w:firstLine="2520"/>
+      </w:pPr>
+      <w:rPr>
+        <w:u w:val="none"/>
       </w:rPr>
     </w:lvl>
     <w:lvl w:ilvl="4">
       <w:start w:val="1"/>
-      <w:numFmt w:val="decimal"/>
-      <w:lvlText w:val="%1.%2.%3.%4.%5."/>
-      <w:lvlJc w:val="left"/>
-      <w:pPr>
-        <w:ind w:left="2232" w:firstLine="1440"/>
-      </w:pPr>
-      <w:rPr>
-        <w:vertAlign w:val="baseline"/>
+      <w:numFmt w:val="bullet"/>
+      <w:lvlText w:val="○"/>
+      <w:lvlJc w:val="left"/>
+      <w:pPr>
+        <w:ind w:left="3600" w:firstLine="3240"/>
+      </w:pPr>
+      <w:rPr>
+        <w:u w:val="none"/>
       </w:rPr>
     </w:lvl>
     <w:lvl w:ilvl="5">
       <w:start w:val="1"/>
-      <w:numFmt w:val="decimal"/>
-      <w:lvlText w:val="%1.%2.%3.%4.%5.%6."/>
-      <w:lvlJc w:val="left"/>
-      <w:pPr>
-        <w:ind w:left="2736" w:firstLine="1800.0000000000002"/>
-      </w:pPr>
-      <w:rPr>
-        <w:vertAlign w:val="baseline"/>
+      <w:numFmt w:val="bullet"/>
+      <w:lvlText w:val="■"/>
+      <w:lvlJc w:val="left"/>
+      <w:pPr>
+        <w:ind w:left="4320" w:firstLine="3960"/>
+      </w:pPr>
+      <w:rPr>
+        <w:u w:val="none"/>
       </w:rPr>
     </w:lvl>
     <w:lvl w:ilvl="6">
       <w:start w:val="1"/>
-      <w:numFmt w:val="decimal"/>
-      <w:lvlText w:val="%1.%2.%3.%4.%5.%6.%7."/>
-      <w:lvlJc w:val="left"/>
-      <w:pPr>
-        <w:ind w:left="3240" w:firstLine="2160"/>
-      </w:pPr>
-      <w:rPr>
-        <w:vertAlign w:val="baseline"/>
+      <w:numFmt w:val="bullet"/>
+      <w:lvlText w:val="●"/>
+      <w:lvlJc w:val="left"/>
+      <w:pPr>
+        <w:ind w:left="5040" w:firstLine="4680"/>
+      </w:pPr>
+      <w:rPr>
+        <w:u w:val="none"/>
       </w:rPr>
     </w:lvl>
     <w:lvl w:ilvl="7">
       <w:start w:val="1"/>
-      <w:numFmt w:val="decimal"/>
-      <w:lvlText w:val="%1.%2.%3.%4.%5.%6.%7.%8."/>
-      <w:lvlJc w:val="left"/>
-      <w:pPr>
-        <w:ind w:left="3744" w:firstLine="2519.9999999999995"/>
-      </w:pPr>
-      <w:rPr>
-        <w:vertAlign w:val="baseline"/>
+      <w:numFmt w:val="bullet"/>
+      <w:lvlText w:val="○"/>
+      <w:lvlJc w:val="left"/>
+      <w:pPr>
+        <w:ind w:left="5760" w:firstLine="5400"/>
+      </w:pPr>
+      <w:rPr>
+        <w:u w:val="none"/>
       </w:rPr>
     </w:lvl>
     <w:lvl w:ilvl="8">
       <w:start w:val="1"/>
-      <w:numFmt w:val="decimal"/>
-      <w:lvlText w:val="%1.%2.%3.%4.%5.%6.%7.%8.%9."/>
-      <w:lvlJc w:val="left"/>
-      <w:pPr>
-        <w:ind w:left="4320" w:firstLine="2880"/>
-      </w:pPr>
-      <w:rPr>
-        <w:vertAlign w:val="baseline"/>
+      <w:numFmt w:val="bullet"/>
+      <w:lvlText w:val="■"/>
+      <w:lvlJc w:val="left"/>
+      <w:pPr>
+        <w:ind w:left="6480" w:firstLine="6120"/>
+      </w:pPr>
+      <w:rPr>
+        <w:u w:val="none"/>
       </w:rPr>
     </w:lvl>
   </w:abstractNum>
@@ -3872,6 +4759,116 @@
       </w:pPr>
       <w:rPr>
         <w:u w:val="none"/>
+      </w:rPr>
+    </w:lvl>
+  </w:abstractNum>
+  <w:abstractNum w:abstractNumId="6">
+    <w:lvl w:ilvl="0">
+      <w:start w:val="1"/>
+      <w:numFmt w:val="decimal"/>
+      <w:lvlText w:val="%1"/>
+      <w:lvlJc w:val="left"/>
+      <w:pPr>
+        <w:ind w:left="360" w:firstLine="0"/>
+      </w:pPr>
+      <w:rPr>
+        <w:vertAlign w:val="baseline"/>
+      </w:rPr>
+    </w:lvl>
+    <w:lvl w:ilvl="1">
+      <w:start w:val="1"/>
+      <w:numFmt w:val="decimal"/>
+      <w:lvlText w:val="%1.%2"/>
+      <w:lvlJc w:val="left"/>
+      <w:pPr>
+        <w:ind w:left="544" w:firstLine="0"/>
+      </w:pPr>
+      <w:rPr>
+        <w:vertAlign w:val="baseline"/>
+      </w:rPr>
+    </w:lvl>
+    <w:lvl w:ilvl="2">
+      <w:start w:val="1"/>
+      <w:numFmt w:val="decimal"/>
+      <w:lvlText w:val="%1.%2.%3."/>
+      <w:lvlJc w:val="left"/>
+      <w:pPr>
+        <w:ind w:left="1224" w:firstLine="720"/>
+      </w:pPr>
+      <w:rPr>
+        <w:vertAlign w:val="baseline"/>
+      </w:rPr>
+    </w:lvl>
+    <w:lvl w:ilvl="3">
+      <w:start w:val="1"/>
+      <w:numFmt w:val="decimal"/>
+      <w:lvlText w:val="%1.%2.%3.%4."/>
+      <w:lvlJc w:val="left"/>
+      <w:pPr>
+        <w:ind w:left="1728" w:firstLine="1080.0000000000002"/>
+      </w:pPr>
+      <w:rPr>
+        <w:vertAlign w:val="baseline"/>
+      </w:rPr>
+    </w:lvl>
+    <w:lvl w:ilvl="4">
+      <w:start w:val="1"/>
+      <w:numFmt w:val="decimal"/>
+      <w:lvlText w:val="%1.%2.%3.%4.%5."/>
+      <w:lvlJc w:val="left"/>
+      <w:pPr>
+        <w:ind w:left="2232" w:firstLine="1440"/>
+      </w:pPr>
+      <w:rPr>
+        <w:vertAlign w:val="baseline"/>
+      </w:rPr>
+    </w:lvl>
+    <w:lvl w:ilvl="5">
+      <w:start w:val="1"/>
+      <w:numFmt w:val="decimal"/>
+      <w:lvlText w:val="%1.%2.%3.%4.%5.%6."/>
+      <w:lvlJc w:val="left"/>
+      <w:pPr>
+        <w:ind w:left="2736" w:firstLine="1800.0000000000002"/>
+      </w:pPr>
+      <w:rPr>
+        <w:vertAlign w:val="baseline"/>
+      </w:rPr>
+    </w:lvl>
+    <w:lvl w:ilvl="6">
+      <w:start w:val="1"/>
+      <w:numFmt w:val="decimal"/>
+      <w:lvlText w:val="%1.%2.%3.%4.%5.%6.%7."/>
+      <w:lvlJc w:val="left"/>
+      <w:pPr>
+        <w:ind w:left="3240" w:firstLine="2160"/>
+      </w:pPr>
+      <w:rPr>
+        <w:vertAlign w:val="baseline"/>
+      </w:rPr>
+    </w:lvl>
+    <w:lvl w:ilvl="7">
+      <w:start w:val="1"/>
+      <w:numFmt w:val="decimal"/>
+      <w:lvlText w:val="%1.%2.%3.%4.%5.%6.%7.%8."/>
+      <w:lvlJc w:val="left"/>
+      <w:pPr>
+        <w:ind w:left="3744" w:firstLine="2519.9999999999995"/>
+      </w:pPr>
+      <w:rPr>
+        <w:vertAlign w:val="baseline"/>
+      </w:rPr>
+    </w:lvl>
+    <w:lvl w:ilvl="8">
+      <w:start w:val="1"/>
+      <w:numFmt w:val="decimal"/>
+      <w:lvlText w:val="%1.%2.%3.%4.%5.%6.%7.%8.%9."/>
+      <w:lvlJc w:val="left"/>
+      <w:pPr>
+        <w:ind w:left="4320" w:firstLine="2880"/>
+      </w:pPr>
+      <w:rPr>
+        <w:vertAlign w:val="baseline"/>
       </w:rPr>
     </w:lvl>
   </w:abstractNum>
@@ -3889,6 +4886,9 @@
   </w:num>
   <w:num w:numId="5">
     <w:abstractNumId w:val="5"/>
+  </w:num>
+  <w:num w:numId="6">
+    <w:abstractNumId w:val="6"/>
   </w:num>
 </w:numbering>
 </file>

</xml_diff>

<commit_message>
updated manuscript, small changes
</commit_message>
<xml_diff>
--- a/docs/manuscript/cy3sbml.docx
+++ b/docs/manuscript/cy3sbml.docx
@@ -185,7 +185,7 @@
           <w:p>
             <w:pPr>
               <w:widowControl w:val="1"/>
-              <w:spacing w:after="52" w:before="40" w:line="240" w:lineRule="auto"/>
+              <w:spacing w:after="52" w:before="40" w:line="276" w:lineRule="auto"/>
               <w:contextualSpacing w:val="0"/>
             </w:pPr>
             <w:r>
@@ -248,15 +248,13 @@
           </w:p>
           <w:p>
             <w:pPr>
-              <w:widowControl w:val="1"/>
-              <w:spacing w:after="52" w:before="40" w:line="240" w:lineRule="auto"/>
+              <w:spacing w:line="276" w:lineRule="auto"/>
               <w:contextualSpacing w:val="0"/>
+              <w:jc w:val="both"/>
             </w:pPr>
-            <w:commentRangeStart w:id="0"/>
             <w:r>
               <w:rPr>
-                <w:rFonts w:ascii="Helvetica Neue" w:cs="Helvetica Neue" w:eastAsia="Helvetica Neue" w:hAnsi="Helvetica Neue"/>
-                <w:b w:val="0"/>
+                <w:rFonts w:ascii="Arial" w:cs="Arial" w:eastAsia="Arial" w:hAnsi="Arial"/>
                 <w:sz w:val="20"/>
                 <w:szCs w:val="20"/>
                 <w:vertAlign w:val="superscript"/>
@@ -266,18 +264,27 @@
             </w:r>
             <w:r>
               <w:rPr>
+                <w:rFonts w:ascii="Arial" w:cs="Arial" w:eastAsia="Arial" w:hAnsi="Arial"/>
+                <w:sz w:val="20"/>
+                <w:szCs w:val="20"/>
+                <w:rtl w:val="0"/>
+              </w:rPr>
+              <w:t xml:space="preserve">Babraham Institute, Babraham Research Campus, Cambridge, UK.</w:t>
+            </w:r>
+            <w:r>
+              <w:rPr>
                 <w:rtl w:val="0"/>
               </w:rPr>
             </w:r>
           </w:p>
           <w:p>
             <w:pPr>
-              <w:spacing w:after="52" w:before="40" w:lineRule="auto"/>
+              <w:spacing w:after="52" w:before="40" w:line="276" w:lineRule="auto"/>
               <w:contextualSpacing w:val="0"/>
             </w:pPr>
             <w:r>
               <w:rPr>
-                <w:rFonts w:ascii="Helvetica Neue" w:cs="Helvetica Neue" w:eastAsia="Helvetica Neue" w:hAnsi="Helvetica Neue"/>
+                <w:rFonts w:ascii="Arial" w:cs="Arial" w:eastAsia="Arial" w:hAnsi="Arial"/>
                 <w:sz w:val="20"/>
                 <w:szCs w:val="20"/>
                 <w:vertAlign w:val="superscript"/>
@@ -287,16 +294,12 @@
             </w:r>
             <w:r>
               <w:rPr>
-                <w:rFonts w:ascii="Helvetica Neue" w:cs="Helvetica Neue" w:eastAsia="Helvetica Neue" w:hAnsi="Helvetica Neue"/>
+                <w:rFonts w:ascii="Arial" w:cs="Arial" w:eastAsia="Arial" w:hAnsi="Arial"/>
                 <w:sz w:val="20"/>
                 <w:szCs w:val="20"/>
                 <w:rtl w:val="0"/>
               </w:rPr>
-              <w:t xml:space="preserve">Center for Bioinformatics Tuebingen (ZBIT), University of Tuebingen, Tübingen, Germany</w:t>
-            </w:r>
-            <w:commentRangeEnd w:id="0"/>
-            <w:r>
-              <w:commentReference w:id="0"/>
+              <w:t xml:space="preserve">University of California, San Diego, La Jolla, CA, USA, Center for Bioinformatics Tuebingen (ZBIT), University of Tuebingen, Tübingen, Germany.</w:t>
             </w:r>
             <w:r>
               <w:rPr>
@@ -587,6 +590,14 @@
         </w:rPr>
         <w:t xml:space="preserve"> includes importer for BioModels and BiGG models to load SBML from standard repositories. </w:t>
       </w:r>
+    </w:p>
+    <w:p>
+      <w:pPr>
+        <w:widowControl w:val="1"/>
+        <w:spacing w:after="0" w:before="0" w:line="240" w:lineRule="auto"/>
+        <w:contextualSpacing w:val="0"/>
+        <w:jc w:val="both"/>
+      </w:pPr>
       <w:r>
         <w:rPr>
           <w:rtl w:val="0"/>
@@ -606,63 +617,9 @@
           <w:b w:val="1"/>
           <w:sz w:val="16"/>
           <w:szCs w:val="16"/>
-          <w:vertAlign w:val="baseline"/>
-          <w:rtl w:val="0"/>
-        </w:rPr>
-        <w:t xml:space="preserve">Availability and implementation:</w:t>
-      </w:r>
-      <w:r>
-        <w:rPr>
-          <w:rFonts w:ascii="Helvetica Neue" w:cs="Helvetica Neue" w:eastAsia="Helvetica Neue" w:hAnsi="Helvetica Neue"/>
-          <w:b w:val="0"/>
-          <w:sz w:val="16"/>
-          <w:szCs w:val="16"/>
-          <w:vertAlign w:val="baseline"/>
-          <w:rtl w:val="0"/>
-        </w:rPr>
-        <w:t xml:space="preserve"> </w:t>
-      </w:r>
-      <w:r>
-        <w:rPr>
-          <w:rFonts w:ascii="Helvetica Neue" w:cs="Helvetica Neue" w:eastAsia="Helvetica Neue" w:hAnsi="Helvetica Neue"/>
-          <w:b w:val="0"/>
-          <w:color w:val="000000"/>
-          <w:sz w:val="16"/>
-          <w:szCs w:val="16"/>
-          <w:vertAlign w:val="baseline"/>
-          <w:rtl w:val="0"/>
-        </w:rPr>
-        <w:t xml:space="preserve">Freely available for non-commercial purposes </w:t>
-      </w:r>
-      <w:r>
-        <w:rPr>
-          <w:rFonts w:ascii="Helvetica Neue" w:cs="Helvetica Neue" w:eastAsia="Helvetica Neue" w:hAnsi="Helvetica Neue"/>
-          <w:sz w:val="16"/>
-          <w:szCs w:val="16"/>
-          <w:rtl w:val="0"/>
-        </w:rPr>
-        <w:t xml:space="preserve">from</w:t>
-      </w:r>
-      <w:r>
-        <w:rPr>
-          <w:rFonts w:ascii="Helvetica Neue" w:cs="Helvetica Neue" w:eastAsia="Helvetica Neue" w:hAnsi="Helvetica Neue"/>
-          <w:b w:val="0"/>
-          <w:color w:val="000000"/>
-          <w:sz w:val="16"/>
-          <w:szCs w:val="16"/>
-          <w:vertAlign w:val="baseline"/>
-          <w:rtl w:val="0"/>
-        </w:rPr>
-        <w:t xml:space="preserve"> the Cytoscape </w:t>
-      </w:r>
-      <w:r>
-        <w:rPr>
-          <w:rFonts w:ascii="Helvetica Neue" w:cs="Helvetica Neue" w:eastAsia="Helvetica Neue" w:hAnsi="Helvetica Neue"/>
-          <w:sz w:val="16"/>
-          <w:szCs w:val="16"/>
-          <w:rtl w:val="0"/>
-        </w:rPr>
-        <w:t xml:space="preserve">App Store </w:t>
+          <w:rtl w:val="0"/>
+        </w:rPr>
+        <w:t xml:space="preserve">Software available from: </w:t>
       </w:r>
       <w:hyperlink r:id="rId6">
         <w:r>
@@ -677,6 +634,21 @@
           <w:t xml:space="preserve">http://apps.cytoscape.org/apps/cy3sbml</w:t>
         </w:r>
       </w:hyperlink>
+      <w:hyperlink r:id="rId7">
+        <w:r>
+          <w:rPr>
+            <w:rtl w:val="0"/>
+          </w:rPr>
+        </w:r>
+      </w:hyperlink>
+    </w:p>
+    <w:p>
+      <w:pPr>
+        <w:widowControl w:val="1"/>
+        <w:spacing w:after="0" w:before="0" w:line="240" w:lineRule="auto"/>
+        <w:contextualSpacing w:val="0"/>
+        <w:jc w:val="both"/>
+      </w:pPr>
       <w:r>
         <w:rPr>
           <w:rFonts w:ascii="Helvetica Neue" w:cs="Helvetica Neue" w:eastAsia="Helvetica Neue" w:hAnsi="Helvetica Neue"/>
@@ -685,13 +657,28 @@
           <w:szCs w:val="16"/>
           <w:rtl w:val="0"/>
         </w:rPr>
-        <w:t xml:space="preserve">.</w:t>
-      </w:r>
-      <w:r>
-        <w:rPr>
-          <w:rtl w:val="0"/>
-        </w:rPr>
-      </w:r>
+        <w:t xml:space="preserve">Latest source code: </w:t>
+      </w:r>
+      <w:hyperlink r:id="rId8">
+        <w:r>
+          <w:rPr>
+            <w:rFonts w:ascii="Helvetica Neue" w:cs="Helvetica Neue" w:eastAsia="Helvetica Neue" w:hAnsi="Helvetica Neue"/>
+            <w:color w:val="1155cc"/>
+            <w:sz w:val="16"/>
+            <w:szCs w:val="16"/>
+            <w:u w:val="single"/>
+            <w:rtl w:val="0"/>
+          </w:rPr>
+          <w:t xml:space="preserve">https://github.com/matthiaskoenig/cy3sbml</w:t>
+        </w:r>
+      </w:hyperlink>
+      <w:hyperlink r:id="rId9">
+        <w:r>
+          <w:rPr>
+            <w:rtl w:val="0"/>
+          </w:rPr>
+        </w:r>
+      </w:hyperlink>
     </w:p>
     <w:p>
       <w:pPr>
@@ -706,23 +693,113 @@
           <w:b w:val="1"/>
           <w:sz w:val="16"/>
           <w:szCs w:val="16"/>
-          <w:vertAlign w:val="baseline"/>
-          <w:rtl w:val="0"/>
-        </w:rPr>
-        <w:t xml:space="preserve">Contact:</w:t>
-      </w:r>
+          <w:rtl w:val="0"/>
+        </w:rPr>
+        <w:t xml:space="preserve">Archive source code as at the time of publication: </w:t>
+      </w:r>
+      <w:hyperlink r:id="rId10">
+        <w:r>
+          <w:rPr>
+            <w:rFonts w:ascii="Helvetica Neue" w:cs="Helvetica Neue" w:eastAsia="Helvetica Neue" w:hAnsi="Helvetica Neue"/>
+            <w:color w:val="1155cc"/>
+            <w:sz w:val="16"/>
+            <w:szCs w:val="16"/>
+            <w:u w:val="single"/>
+            <w:rtl w:val="0"/>
+          </w:rPr>
+          <w:t xml:space="preserve">http://dx.doi.org/10.5281/zenodo.57432</w:t>
+        </w:r>
+      </w:hyperlink>
+      <w:r>
+        <w:rPr>
+          <w:rtl w:val="0"/>
+        </w:rPr>
+      </w:r>
+    </w:p>
+    <w:p>
+      <w:pPr>
+        <w:widowControl w:val="1"/>
+        <w:spacing w:after="0" w:before="0" w:line="240" w:lineRule="auto"/>
+        <w:contextualSpacing w:val="0"/>
+        <w:jc w:val="both"/>
+      </w:pPr>
       <w:r>
         <w:rPr>
           <w:rFonts w:ascii="Helvetica Neue" w:cs="Helvetica Neue" w:eastAsia="Helvetica Neue" w:hAnsi="Helvetica Neue"/>
-          <w:b w:val="0"/>
+          <w:b w:val="1"/>
           <w:sz w:val="16"/>
           <w:szCs w:val="16"/>
+          <w:rtl w:val="0"/>
+        </w:rPr>
+        <w:t xml:space="preserve">License: </w:t>
+      </w:r>
+      <w:r>
+        <w:rPr>
+          <w:rFonts w:ascii="Helvetica Neue" w:cs="Helvetica Neue" w:eastAsia="Helvetica Neue" w:hAnsi="Helvetica Neue"/>
+          <w:sz w:val="16"/>
+          <w:szCs w:val="16"/>
+          <w:rtl w:val="0"/>
+        </w:rPr>
+        <w:t xml:space="preserve">GNU General Public License, version 3 (</w:t>
+      </w:r>
+      <w:hyperlink r:id="rId11">
+        <w:r>
+          <w:rPr>
+            <w:rFonts w:ascii="Helvetica Neue" w:cs="Helvetica Neue" w:eastAsia="Helvetica Neue" w:hAnsi="Helvetica Neue"/>
+            <w:color w:val="1155cc"/>
+            <w:sz w:val="16"/>
+            <w:szCs w:val="16"/>
+            <w:u w:val="single"/>
+            <w:rtl w:val="0"/>
+          </w:rPr>
+          <w:t xml:space="preserve">GPL-3.0</w:t>
+        </w:r>
+      </w:hyperlink>
+      <w:r>
+        <w:rPr>
+          <w:rFonts w:ascii="Helvetica Neue" w:cs="Helvetica Neue" w:eastAsia="Helvetica Neue" w:hAnsi="Helvetica Neue"/>
+          <w:sz w:val="16"/>
+          <w:szCs w:val="16"/>
+          <w:rtl w:val="0"/>
+        </w:rPr>
+        <w:t xml:space="preserve">)</w:t>
+      </w:r>
+      <w:r>
+        <w:rPr>
+          <w:rtl w:val="0"/>
+        </w:rPr>
+      </w:r>
+    </w:p>
+    <w:p>
+      <w:pPr>
+        <w:widowControl w:val="1"/>
+        <w:spacing w:after="0" w:before="0" w:line="240" w:lineRule="auto"/>
+        <w:contextualSpacing w:val="0"/>
+        <w:jc w:val="both"/>
+      </w:pPr>
+      <w:r>
+        <w:rPr>
+          <w:rFonts w:ascii="Helvetica Neue" w:cs="Helvetica Neue" w:eastAsia="Helvetica Neue" w:hAnsi="Helvetica Neue"/>
+          <w:b w:val="1"/>
+          <w:sz w:val="16"/>
+          <w:szCs w:val="16"/>
+          <w:vertAlign w:val="baseline"/>
+          <w:rtl w:val="0"/>
+        </w:rPr>
+        <w:t xml:space="preserve">Contact:</w:t>
+      </w:r>
+      <w:r>
+        <w:rPr>
+          <w:rFonts w:ascii="Helvetica Neue" w:cs="Helvetica Neue" w:eastAsia="Helvetica Neue" w:hAnsi="Helvetica Neue"/>
+          <w:b w:val="0"/>
+          <w:sz w:val="16"/>
+          <w:szCs w:val="16"/>
           <w:vertAlign w:val="baseline"/>
           <w:rtl w:val="0"/>
         </w:rPr>
         <w:t xml:space="preserve"> </w:t>
       </w:r>
-      <w:hyperlink r:id="rId7">
+      <w:hyperlink r:id="rId12">
         <w:r>
           <w:rPr>
             <w:rFonts w:ascii="Helvetica Neue" w:cs="Helvetica Neue" w:eastAsia="Helvetica Neue" w:hAnsi="Helvetica Neue"/>
@@ -735,72 +812,6 @@
           <w:t xml:space="preserve">konigmatt@googlemail.com</w:t>
         </w:r>
       </w:hyperlink>
-      <w:r>
-        <w:rPr>
-          <w:rtl w:val="0"/>
-        </w:rPr>
-      </w:r>
-    </w:p>
-    <w:p>
-      <w:pPr>
-        <w:widowControl w:val="1"/>
-        <w:spacing w:after="0" w:before="0" w:line="240" w:lineRule="auto"/>
-        <w:contextualSpacing w:val="0"/>
-        <w:jc w:val="both"/>
-      </w:pPr>
-      <w:r>
-        <w:rPr>
-          <w:rFonts w:ascii="Helvetica Neue" w:cs="Helvetica Neue" w:eastAsia="Helvetica Neue" w:hAnsi="Helvetica Neue"/>
-          <w:b w:val="1"/>
-          <w:sz w:val="16"/>
-          <w:szCs w:val="16"/>
-          <w:vertAlign w:val="baseline"/>
-          <w:rtl w:val="0"/>
-        </w:rPr>
-        <w:t xml:space="preserve">Supplementary information:</w:t>
-      </w:r>
-      <w:r>
-        <w:rPr>
-          <w:rFonts w:ascii="Helvetica Neue" w:cs="Helvetica Neue" w:eastAsia="Helvetica Neue" w:hAnsi="Helvetica Neue"/>
-          <w:b w:val="0"/>
-          <w:sz w:val="16"/>
-          <w:szCs w:val="16"/>
-          <w:vertAlign w:val="baseline"/>
-          <w:rtl w:val="0"/>
-        </w:rPr>
-        <w:t xml:space="preserve"> </w:t>
-      </w:r>
-      <w:r>
-        <w:rPr>
-          <w:rFonts w:ascii="Helvetica Neue" w:cs="Helvetica Neue" w:eastAsia="Helvetica Neue" w:hAnsi="Helvetica Neue"/>
-          <w:sz w:val="16"/>
-          <w:szCs w:val="16"/>
-          <w:rtl w:val="0"/>
-        </w:rPr>
-        <w:t xml:space="preserve">Source code and additional information at </w:t>
-      </w:r>
-      <w:hyperlink r:id="rId8">
-        <w:r>
-          <w:rPr>
-            <w:rFonts w:ascii="Helvetica Neue" w:cs="Helvetica Neue" w:eastAsia="Helvetica Neue" w:hAnsi="Helvetica Neue"/>
-            <w:color w:val="1155cc"/>
-            <w:sz w:val="16"/>
-            <w:szCs w:val="16"/>
-            <w:u w:val="single"/>
-            <w:rtl w:val="0"/>
-          </w:rPr>
-          <w:t xml:space="preserve">https://github.com/matthiaskoenig/cy3sbml/</w:t>
-        </w:r>
-      </w:hyperlink>
-      <w:r>
-        <w:rPr>
-          <w:rFonts w:ascii="Helvetica Neue" w:cs="Helvetica Neue" w:eastAsia="Helvetica Neue" w:hAnsi="Helvetica Neue"/>
-          <w:sz w:val="16"/>
-          <w:szCs w:val="16"/>
-          <w:rtl w:val="0"/>
-        </w:rPr>
-        <w:t xml:space="preserve">.</w:t>
-      </w:r>
       <w:r>
         <w:rPr>
           <w:rtl w:val="0"/>
@@ -2334,7 +2345,7 @@
                     <pic:cNvPicPr preferRelativeResize="0"/>
                   </pic:nvPicPr>
                   <pic:blipFill>
-                    <a:blip r:embed="rId9"/>
+                    <a:blip r:embed="rId13"/>
                     <a:srcRect b="0" l="0" r="0" t="0"/>
                     <a:stretch>
                       <a:fillRect/>
@@ -2393,7 +2404,7 @@
         </w:rPr>
         <w:t xml:space="preserve">Fig. 1. </w:t>
       </w:r>
-      <w:commentRangeStart w:id="1"/>
+      <w:commentRangeStart w:id="0"/>
       <w:r>
         <w:rPr>
           <w:rFonts w:ascii="Times New Roman" w:cs="Times New Roman" w:eastAsia="Times New Roman" w:hAnsi="Times New Roman"/>
@@ -2405,9 +2416,9 @@
         </w:rPr>
         <w:t xml:space="preserve">CySBML interface</w:t>
       </w:r>
-      <w:commentRangeEnd w:id="1"/>
-      <w:r>
-        <w:commentReference w:id="1"/>
+      <w:commentRangeEnd w:id="0"/>
+      <w:r>
+        <w:commentReference w:id="0"/>
       </w:r>
       <w:r>
         <w:rPr>
@@ -2795,7 +2806,7 @@
         <w:contextualSpacing w:val="0"/>
         <w:jc w:val="both"/>
       </w:pPr>
-      <w:commentRangeStart w:id="2"/>
+      <w:commentRangeStart w:id="1"/>
       <w:r>
         <w:rPr>
           <w:sz w:val="18"/>
@@ -2821,9 +2832,9 @@
         </w:rPr>
         <w:t xml:space="preserve">AD is supported ...</w:t>
       </w:r>
-      <w:commentRangeEnd w:id="2"/>
-      <w:r>
-        <w:commentReference w:id="2"/>
+      <w:commentRangeEnd w:id="1"/>
+      <w:r>
+        <w:commentReference w:id="1"/>
       </w:r>
       <w:r>
         <w:rPr>
@@ -2981,7 +2992,6 @@
         <w:contextualSpacing w:val="0"/>
         <w:jc w:val="both"/>
       </w:pPr>
-      <w:commentRangeStart w:id="3"/>
       <w:r>
         <w:rPr>
           <w:sz w:val="14"/>
@@ -2989,10 +2999,6 @@
           <w:rtl w:val="0"/>
         </w:rPr>
         <w:t xml:space="preserve">Jupp</w:t>
-      </w:r>
-      <w:commentRangeEnd w:id="3"/>
-      <w:r>
-        <w:commentReference w:id="3"/>
       </w:r>
       <w:r>
         <w:rPr>
@@ -3181,18 +3187,13 @@
         <w:contextualSpacing w:val="0"/>
         <w:jc w:val="both"/>
       </w:pPr>
-      <w:commentRangeStart w:id="4"/>
       <w:r>
         <w:rPr>
           <w:sz w:val="14"/>
           <w:szCs w:val="14"/>
           <w:rtl w:val="0"/>
         </w:rPr>
-        <w:t xml:space="preserve">König, M. (2016) cy3sabiork</w:t>
-      </w:r>
-      <w:commentRangeEnd w:id="4"/>
-      <w:r>
-        <w:commentReference w:id="4"/>
+        <w:t xml:space="preserve">König, M. (2016) </w:t>
       </w:r>
       <w:r>
         <w:rPr>
@@ -3200,121 +3201,7 @@
           <w:szCs w:val="14"/>
           <w:rtl w:val="0"/>
         </w:rPr>
-        <w:t xml:space="preserve">: A Cytoscape app for the visualization of kinetic data from SABIO-RK [submitted]</w:t>
-      </w:r>
-    </w:p>
-    <w:p>
-      <w:pPr>
-        <w:widowControl w:val="1"/>
-        <w:spacing w:after="0" w:before="0" w:line="240" w:lineRule="auto"/>
-        <w:ind w:left="227" w:right="0" w:hanging="227"/>
-        <w:contextualSpacing w:val="0"/>
-        <w:jc w:val="both"/>
-      </w:pPr>
-      <w:r>
-        <w:rPr>
-          <w:rFonts w:ascii="Times New Roman" w:cs="Times New Roman" w:eastAsia="Times New Roman" w:hAnsi="Times New Roman"/>
-          <w:b w:val="0"/>
-          <w:sz w:val="14"/>
-          <w:szCs w:val="14"/>
-          <w:vertAlign w:val="baseline"/>
-          <w:rtl w:val="0"/>
-        </w:rPr>
-        <w:t xml:space="preserve">Laibe, C. and Le Novère, N. (2007) MIRIAM Resources: tools to generate and resolve robust cross-references in Systems Biology, BMC Syst Biol, 1, 58.</w:t>
-      </w:r>
-    </w:p>
-    <w:p>
-      <w:pPr>
-        <w:widowControl w:val="1"/>
-        <w:spacing w:after="0" w:before="0" w:line="240" w:lineRule="auto"/>
-        <w:ind w:left="227" w:right="0" w:hanging="227"/>
-        <w:contextualSpacing w:val="0"/>
-        <w:jc w:val="both"/>
-      </w:pPr>
-      <w:r>
-        <w:rPr>
-          <w:rFonts w:ascii="Times New Roman" w:cs="Times New Roman" w:eastAsia="Times New Roman" w:hAnsi="Times New Roman"/>
-          <w:b w:val="0"/>
-          <w:sz w:val="14"/>
-          <w:szCs w:val="14"/>
-          <w:vertAlign w:val="baseline"/>
-          <w:rtl w:val="0"/>
-        </w:rPr>
-        <w:t xml:space="preserve">Li, C., Donizelli, M., Rodriguez, N., Dharuri, H., Endler, L., Chelliah, V., Li, L., He, E., Henry, A., Stefan, M.I., Snoep, J.L., Hucka, M., Le Novère, N. and Laibe, C. (2010) BioModels Database: An enhanced, curated and annotated resource for published quantitative kinetic models, BMC Syst Biol, 4, 92.</w:t>
-      </w:r>
-    </w:p>
-    <w:p>
-      <w:pPr>
-        <w:widowControl w:val="1"/>
-        <w:spacing w:after="0" w:before="0" w:line="240" w:lineRule="auto"/>
-        <w:ind w:left="227" w:right="0" w:hanging="227"/>
-        <w:contextualSpacing w:val="0"/>
-        <w:jc w:val="both"/>
-      </w:pPr>
-      <w:r>
-        <w:rPr>
-          <w:rFonts w:ascii="Times New Roman" w:cs="Times New Roman" w:eastAsia="Times New Roman" w:hAnsi="Times New Roman"/>
-          <w:b w:val="0"/>
-          <w:sz w:val="14"/>
-          <w:szCs w:val="14"/>
-          <w:vertAlign w:val="baseline"/>
-          <w:rtl w:val="0"/>
-        </w:rPr>
-        <w:t xml:space="preserve">Le Novère, N. (2006) Model storage, exchange and integration, BMC Neurosci, 7 Suppl 1, S11.</w:t>
-      </w:r>
-    </w:p>
-    <w:p>
-      <w:pPr>
-        <w:widowControl w:val="1"/>
-        <w:spacing w:after="0" w:before="0" w:line="240" w:lineRule="auto"/>
-        <w:ind w:left="227" w:right="0" w:hanging="227"/>
-        <w:contextualSpacing w:val="0"/>
-        <w:jc w:val="both"/>
-      </w:pPr>
-      <w:r>
-        <w:rPr>
-          <w:sz w:val="14"/>
-          <w:szCs w:val="14"/>
-          <w:rtl w:val="0"/>
-        </w:rPr>
-        <w:t xml:space="preserve">Rodriguez, N., Myers, C., Hucka, M., &amp; Dräger, A. (2015). JSBML 1.0: providing a smorgasbord of options to encode systems biology models</w:t>
-      </w:r>
-    </w:p>
-    <w:p>
-      <w:pPr>
-        <w:widowControl w:val="1"/>
-        <w:spacing w:after="0" w:before="0" w:line="240" w:lineRule="auto"/>
-        <w:ind w:left="227" w:right="0" w:hanging="227"/>
-        <w:contextualSpacing w:val="0"/>
-        <w:jc w:val="both"/>
-      </w:pPr>
-      <w:r>
-        <w:rPr>
-          <w:rFonts w:ascii="Times New Roman" w:cs="Times New Roman" w:eastAsia="Times New Roman" w:hAnsi="Times New Roman"/>
-          <w:b w:val="0"/>
-          <w:sz w:val="14"/>
-          <w:szCs w:val="14"/>
-          <w:vertAlign w:val="baseline"/>
-          <w:rtl w:val="0"/>
-        </w:rPr>
-        <w:t xml:space="preserve">Shannon, P., Markiel, A., Ozier, O., Baliga, N.S., Wang, J.T., Ramage, D., Amin, N., Schwikowski, B. and Ideker, T. (2003) Cytoscape: a software environment for integrated models of biomolecular interaction networks, Genome Res, 13, 2498-2504</w:t>
-      </w:r>
-    </w:p>
-    <w:p>
-      <w:pPr>
-        <w:widowControl w:val="1"/>
-        <w:spacing w:after="0" w:before="0" w:line="240" w:lineRule="auto"/>
-        <w:ind w:left="227" w:right="0" w:hanging="227"/>
-        <w:contextualSpacing w:val="0"/>
-        <w:jc w:val="both"/>
-      </w:pPr>
-      <w:r>
-        <w:rPr>
-          <w:sz w:val="14"/>
-          <w:szCs w:val="14"/>
-          <w:rtl w:val="0"/>
-        </w:rPr>
-        <w:t xml:space="preserve">Wittig, U., Kania, R., Golebiewski, M., Rey, M., Shi, L., Jong, L., et al. (2012). SABIO-RK—database for biochemical reaction kinetics. </w:t>
+        <w:t xml:space="preserve">cy3sabiork: A Cytoscape app for visualizing kinetic data from SABIO-RK [version 1; referees: awaiting peer review]. </w:t>
       </w:r>
       <w:r>
         <w:rPr>
@@ -3323,7 +3210,7 @@
           <w:szCs w:val="14"/>
           <w:rtl w:val="0"/>
         </w:rPr>
-        <w:t xml:space="preserve">Nucleic acids research</w:t>
+        <w:t xml:space="preserve">F1000Research</w:t>
       </w:r>
       <w:r>
         <w:rPr>
@@ -3331,7 +3218,168 @@
           <w:szCs w:val="14"/>
           <w:rtl w:val="0"/>
         </w:rPr>
-        <w:t xml:space="preserve">, </w:t>
+        <w:t xml:space="preserve"> 2016, </w:t>
+      </w:r>
+      <w:r>
+        <w:rPr>
+          <w:b w:val="1"/>
+          <w:sz w:val="14"/>
+          <w:szCs w:val="14"/>
+          <w:rtl w:val="0"/>
+        </w:rPr>
+        <w:t xml:space="preserve">5</w:t>
+      </w:r>
+      <w:r>
+        <w:rPr>
+          <w:sz w:val="14"/>
+          <w:szCs w:val="14"/>
+          <w:rtl w:val="0"/>
+        </w:rPr>
+        <w:t xml:space="preserve">:1736 (doi:</w:t>
+      </w:r>
+      <w:hyperlink r:id="rId14">
+        <w:r>
+          <w:rPr>
+            <w:sz w:val="14"/>
+            <w:szCs w:val="14"/>
+            <w:rtl w:val="0"/>
+          </w:rPr>
+          <w:t xml:space="preserve"> </w:t>
+        </w:r>
+      </w:hyperlink>
+      <w:hyperlink r:id="rId15">
+        <w:r>
+          <w:rPr>
+            <w:color w:val="1155cc"/>
+            <w:sz w:val="14"/>
+            <w:szCs w:val="14"/>
+            <w:u w:val="single"/>
+            <w:rtl w:val="0"/>
+          </w:rPr>
+          <w:t xml:space="preserve">10.12688/f1000research.9211.1</w:t>
+        </w:r>
+      </w:hyperlink>
+      <w:r>
+        <w:rPr>
+          <w:sz w:val="14"/>
+          <w:szCs w:val="14"/>
+          <w:rtl w:val="0"/>
+        </w:rPr>
+        <w:t xml:space="preserve">) </w:t>
+      </w:r>
+    </w:p>
+    <w:p>
+      <w:pPr>
+        <w:widowControl w:val="1"/>
+        <w:spacing w:after="0" w:before="0" w:line="240" w:lineRule="auto"/>
+        <w:ind w:left="227" w:right="0" w:hanging="227"/>
+        <w:contextualSpacing w:val="0"/>
+        <w:jc w:val="both"/>
+      </w:pPr>
+      <w:r>
+        <w:rPr>
+          <w:rFonts w:ascii="Times New Roman" w:cs="Times New Roman" w:eastAsia="Times New Roman" w:hAnsi="Times New Roman"/>
+          <w:b w:val="0"/>
+          <w:sz w:val="14"/>
+          <w:szCs w:val="14"/>
+          <w:vertAlign w:val="baseline"/>
+          <w:rtl w:val="0"/>
+        </w:rPr>
+        <w:t xml:space="preserve">Laibe, C. and Le Novère, N. (2007) MIRIAM Resources: tools to generate and resolve robust cross-references in Systems Biology, BMC Syst Biol, 1, 58.</w:t>
+      </w:r>
+    </w:p>
+    <w:p>
+      <w:pPr>
+        <w:widowControl w:val="1"/>
+        <w:spacing w:after="0" w:before="0" w:line="240" w:lineRule="auto"/>
+        <w:ind w:left="227" w:right="0" w:hanging="227"/>
+        <w:contextualSpacing w:val="0"/>
+        <w:jc w:val="both"/>
+      </w:pPr>
+      <w:r>
+        <w:rPr>
+          <w:rFonts w:ascii="Times New Roman" w:cs="Times New Roman" w:eastAsia="Times New Roman" w:hAnsi="Times New Roman"/>
+          <w:b w:val="0"/>
+          <w:sz w:val="14"/>
+          <w:szCs w:val="14"/>
+          <w:vertAlign w:val="baseline"/>
+          <w:rtl w:val="0"/>
+        </w:rPr>
+        <w:t xml:space="preserve">Li, C., Donizelli, M., Rodriguez, N., Dharuri, H., Endler, L., Chelliah, V., Li, L., He, E., Henry, A., Stefan, M.I., Snoep, J.L., Hucka, M., Le Novère, N. and Laibe, C. (2010) BioModels Database: An enhanced, curated and annotated resource for published quantitative kinetic models, BMC Syst Biol, 4, 92.</w:t>
+      </w:r>
+    </w:p>
+    <w:p>
+      <w:pPr>
+        <w:widowControl w:val="1"/>
+        <w:spacing w:after="0" w:before="0" w:line="240" w:lineRule="auto"/>
+        <w:ind w:left="227" w:right="0" w:hanging="227"/>
+        <w:contextualSpacing w:val="0"/>
+        <w:jc w:val="both"/>
+      </w:pPr>
+      <w:r>
+        <w:rPr>
+          <w:rFonts w:ascii="Times New Roman" w:cs="Times New Roman" w:eastAsia="Times New Roman" w:hAnsi="Times New Roman"/>
+          <w:b w:val="0"/>
+          <w:sz w:val="14"/>
+          <w:szCs w:val="14"/>
+          <w:vertAlign w:val="baseline"/>
+          <w:rtl w:val="0"/>
+        </w:rPr>
+        <w:t xml:space="preserve">Le Novère, N. (2006) Model storage, exchange and integration, BMC Neurosci, 7 Suppl 1, S11.</w:t>
+      </w:r>
+    </w:p>
+    <w:p>
+      <w:pPr>
+        <w:widowControl w:val="1"/>
+        <w:spacing w:after="0" w:before="0" w:line="240" w:lineRule="auto"/>
+        <w:ind w:left="227" w:right="0" w:hanging="227"/>
+        <w:contextualSpacing w:val="0"/>
+        <w:jc w:val="both"/>
+      </w:pPr>
+      <w:r>
+        <w:rPr>
+          <w:sz w:val="14"/>
+          <w:szCs w:val="14"/>
+          <w:rtl w:val="0"/>
+        </w:rPr>
+        <w:t xml:space="preserve">Rodriguez, N., Myers, C., Hucka, M., &amp; Dräger, A. (2015). JSBML 1.0: providing a smorgasbord of options to encode systems biology models</w:t>
+      </w:r>
+    </w:p>
+    <w:p>
+      <w:pPr>
+        <w:widowControl w:val="1"/>
+        <w:spacing w:after="0" w:before="0" w:line="240" w:lineRule="auto"/>
+        <w:ind w:left="227" w:right="0" w:hanging="227"/>
+        <w:contextualSpacing w:val="0"/>
+        <w:jc w:val="both"/>
+      </w:pPr>
+      <w:r>
+        <w:rPr>
+          <w:rFonts w:ascii="Times New Roman" w:cs="Times New Roman" w:eastAsia="Times New Roman" w:hAnsi="Times New Roman"/>
+          <w:b w:val="0"/>
+          <w:sz w:val="14"/>
+          <w:szCs w:val="14"/>
+          <w:vertAlign w:val="baseline"/>
+          <w:rtl w:val="0"/>
+        </w:rPr>
+        <w:t xml:space="preserve">Shannon, P., Markiel, A., Ozier, O., Baliga, N.S., Wang, J.T., Ramage, D., Amin, N., Schwikowski, B. and Ideker, T. (2003) Cytoscape: a software environment for integrated models of biomolecular interaction networks, Genome Res, 13, 2498-2504</w:t>
+      </w:r>
+    </w:p>
+    <w:p>
+      <w:pPr>
+        <w:widowControl w:val="1"/>
+        <w:spacing w:after="0" w:before="0" w:line="240" w:lineRule="auto"/>
+        <w:ind w:left="227" w:right="0" w:hanging="227"/>
+        <w:contextualSpacing w:val="0"/>
+        <w:jc w:val="both"/>
+      </w:pPr>
+      <w:r>
+        <w:rPr>
+          <w:sz w:val="14"/>
+          <w:szCs w:val="14"/>
+          <w:rtl w:val="0"/>
+        </w:rPr>
+        <w:t xml:space="preserve">Wittig, U., Kania, R., Golebiewski, M., Rey, M., Shi, L., Jong, L., et al. (2012). SABIO-RK—database for biochemical reaction kinetics. </w:t>
       </w:r>
       <w:r>
         <w:rPr>
@@ -3340,7 +3388,7 @@
           <w:szCs w:val="14"/>
           <w:rtl w:val="0"/>
         </w:rPr>
-        <w:t xml:space="preserve">40</w:t>
+        <w:t xml:space="preserve">Nucleic acids research</w:t>
       </w:r>
       <w:r>
         <w:rPr>
@@ -3348,6 +3396,23 @@
           <w:szCs w:val="14"/>
           <w:rtl w:val="0"/>
         </w:rPr>
+        <w:t xml:space="preserve">, </w:t>
+      </w:r>
+      <w:r>
+        <w:rPr>
+          <w:i w:val="1"/>
+          <w:sz w:val="14"/>
+          <w:szCs w:val="14"/>
+          <w:rtl w:val="0"/>
+        </w:rPr>
+        <w:t xml:space="preserve">40</w:t>
+      </w:r>
+      <w:r>
+        <w:rPr>
+          <w:sz w:val="14"/>
+          <w:szCs w:val="14"/>
+          <w:rtl w:val="0"/>
+        </w:rPr>
         <w:t xml:space="preserve">(D1), D790-D796.</w:t>
       </w:r>
     </w:p>
@@ -3369,7 +3434,7 @@
       <w:pPr>
         <w:contextualSpacing w:val="0"/>
       </w:pPr>
-      <w:hyperlink r:id="rId10">
+      <w:hyperlink r:id="rId16">
         <w:r>
           <w:rPr>
             <w:color w:val="1155cc"/>
@@ -3413,7 +3478,7 @@
         <w:t xml:space="preserve">RDF annotation via REST</w:t>
         <w:br w:type="textWrapping"/>
       </w:r>
-      <w:hyperlink r:id="rId11">
+      <w:hyperlink r:id="rId17">
         <w:r>
           <w:rPr>
             <w:color w:val="1155cc"/>
@@ -3463,7 +3528,7 @@
         <w:t xml:space="preserve">full comp support</w:t>
         <w:br w:type="textWrapping"/>
       </w:r>
-      <w:hyperlink r:id="rId12">
+      <w:hyperlink r:id="rId18">
         <w:r>
           <w:rPr>
             <w:color w:val="1155cc"/>
@@ -3503,7 +3568,7 @@
         <w:t xml:space="preserve">groups support</w:t>
         <w:br w:type="textWrapping"/>
       </w:r>
-      <w:hyperlink r:id="rId13">
+      <w:hyperlink r:id="rId19">
         <w:r>
           <w:rPr>
             <w:color w:val="1155cc"/>
@@ -3545,7 +3610,7 @@
         <w:t xml:space="preserve">layout support</w:t>
         <w:br w:type="textWrapping"/>
       </w:r>
-      <w:hyperlink r:id="rId14">
+      <w:hyperlink r:id="rId20">
         <w:r>
           <w:rPr>
             <w:color w:val="1155cc"/>
@@ -3587,7 +3652,7 @@
         <w:t xml:space="preserve">BiGG access</w:t>
         <w:br w:type="textWrapping"/>
       </w:r>
-      <w:hyperlink r:id="rId15">
+      <w:hyperlink r:id="rId21">
         <w:r>
           <w:rPr>
             <w:color w:val="1155cc"/>
@@ -3629,7 +3694,7 @@
         <w:t xml:space="preserve">API (commands, cyREST, OSGI)</w:t>
         <w:br w:type="textWrapping"/>
       </w:r>
-      <w:hyperlink r:id="rId16">
+      <w:hyperlink r:id="rId22">
         <w:r>
           <w:rPr>
             <w:color w:val="1155cc"/>
@@ -3670,7 +3735,7 @@
         <w:t xml:space="preserve">JavaFX console</w:t>
         <w:br w:type="textWrapping"/>
       </w:r>
-      <w:hyperlink r:id="rId17">
+      <w:hyperlink r:id="rId23">
         <w:r>
           <w:rPr>
             <w:color w:val="1155cc"/>
@@ -3712,7 +3777,7 @@
         <w:t xml:space="preserve">cofactor nodes</w:t>
         <w:br w:type="textWrapping"/>
       </w:r>
-      <w:hyperlink r:id="rId18">
+      <w:hyperlink r:id="rId24">
         <w:r>
           <w:rPr>
             <w:color w:val="1155cc"/>
@@ -3754,7 +3819,7 @@
         <w:t xml:space="preserve">Documentation</w:t>
         <w:br w:type="textWrapping"/>
       </w:r>
-      <w:hyperlink r:id="rId19">
+      <w:hyperlink r:id="rId25">
         <w:r>
           <w:rPr>
             <w:color w:val="1155cc"/>
@@ -3774,7 +3839,7 @@
         </w:rPr>
         <w:br w:type="textWrapping"/>
       </w:r>
-      <w:hyperlink r:id="rId20">
+      <w:hyperlink r:id="rId26">
         <w:r>
           <w:rPr>
             <w:color w:val="1155cc"/>
@@ -3805,10 +3870,10 @@
       </w:r>
     </w:p>
     <w:sectPr>
-      <w:headerReference r:id="rId21" w:type="default"/>
-      <w:headerReference r:id="rId22" w:type="first"/>
-      <w:footerReference r:id="rId23" w:type="default"/>
-      <w:footerReference r:id="rId24" w:type="first"/>
+      <w:headerReference r:id="rId27" w:type="default"/>
+      <w:headerReference r:id="rId28" w:type="first"/>
+      <w:footerReference r:id="rId29" w:type="default"/>
+      <w:footerReference r:id="rId30" w:type="first"/>
       <w:pgSz w:h="15840" w:w="12240"/>
       <w:pgMar w:bottom="1474" w:top="1378" w:left="1077" w:right="1077"/>
       <w:pgNumType w:start="1"/>
@@ -3820,7 +3885,7 @@
 
 <file path=word/comments.xml><?xml version="1.0" encoding="utf-8"?>
 <w:comments xmlns:mc="http://schemas.openxmlformats.org/markup-compatibility/2006" xmlns:o="urn:schemas-microsoft-com:office:office" xmlns:r="http://schemas.openxmlformats.org/officeDocument/2006/relationships" xmlns:m="http://schemas.openxmlformats.org/officeDocument/2006/math" xmlns:v="urn:schemas-microsoft-com:vml" xmlns:wp="http://schemas.openxmlformats.org/drawingml/2006/wordprocessingDrawing" xmlns:w10="urn:schemas-microsoft-com:office:word" xmlns:w="http://schemas.openxmlformats.org/wordprocessingml/2006/main" xmlns:wne="http://schemas.microsoft.com/office/word/2006/wordml" xmlns:sl="http://schemas.openxmlformats.org/schemaLibrary/2006/main" xmlns:a="http://schemas.openxmlformats.org/drawingml/2006/main" xmlns:pic="http://schemas.openxmlformats.org/drawingml/2006/picture" xmlns:c="http://schemas.openxmlformats.org/drawingml/2006/chart" xmlns:lc="http://schemas.openxmlformats.org/drawingml/2006/lockedCanvas" xmlns:dgm="http://schemas.openxmlformats.org/drawingml/2006/diagram" xmlns:wps="http://schemas.microsoft.com/office/word/2010/wordprocessingShape" xmlns:wpg="http://schemas.microsoft.com/office/word/2010/wordprocessingGroup">
-  <w:comment w:author="Matthias König" w:id="3" w:date="2016-07-05T16:55:12Z">
+  <w:comment w:author="Matthias König" w:id="0" w:date="2016-07-05T16:54:49Z">
     <w:p>
       <w:pPr>
         <w:keepNext w:val="0"/>
@@ -3845,11 +3910,11 @@
           <w:vertAlign w:val="baseline"/>
           <w:rtl w:val="0"/>
         </w:rPr>
-        <w:t xml:space="preserve">Update OLS paper when available</w:t>
+        <w:t xml:space="preserve">Update with JavaFX &amp; additional annotation information.</w:t>
       </w:r>
     </w:p>
   </w:comment>
-  <w:comment w:author="Matthias König" w:id="1" w:date="2016-07-05T16:54:49Z">
+  <w:comment w:author="Matthias König" w:id="1" w:date="2016-07-19T19:40:43Z">
     <w:p>
       <w:pPr>
         <w:keepNext w:val="0"/>
@@ -3874,11 +3939,9 @@
           <w:vertAlign w:val="baseline"/>
           <w:rtl w:val="0"/>
         </w:rPr>
-        <w:t xml:space="preserve">Update with JavaFX &amp; additional annotation information.</w:t>
-      </w:r>
-    </w:p>
-  </w:comment>
-  <w:comment w:author="Matthias König" w:id="2" w:date="2016-07-04T23:19:23Z">
+        <w:t xml:space="preserve">+rodrigue@ebi.ac.uk </w:t>
+      </w:r>
+    </w:p>
     <w:p>
       <w:pPr>
         <w:keepNext w:val="0"/>
@@ -3903,11 +3966,25 @@
           <w:vertAlign w:val="baseline"/>
           <w:rtl w:val="0"/>
         </w:rPr>
-        <w:t xml:space="preserve">fill in funding</w:t>
-      </w:r>
-    </w:p>
-  </w:comment>
-  <w:comment w:author="Matthias König" w:id="0" w:date="2016-07-04T23:19:37Z">
+        <w:t xml:space="preserve">+andreas.draeger@uni-tuebingen.de </w:t>
+      </w:r>
+    </w:p>
+    <w:p>
+      <w:pPr>
+        <w:keepNext w:val="0"/>
+        <w:keepLines w:val="0"/>
+        <w:widowControl w:val="0"/>
+        <w:spacing w:after="0" w:before="0" w:line="240" w:lineRule="auto"/>
+        <w:ind w:left="0" w:right="0" w:firstLine="0"/>
+        <w:contextualSpacing w:val="0"/>
+        <w:jc w:val="left"/>
+      </w:pPr>
+      <w:r>
+        <w:rPr>
+          <w:rtl w:val="0"/>
+        </w:rPr>
+      </w:r>
+    </w:p>
     <w:p>
       <w:pPr>
         <w:keepNext w:val="0"/>
@@ -3932,36 +4009,7 @@
           <w:vertAlign w:val="baseline"/>
           <w:rtl w:val="0"/>
         </w:rPr>
-        <w:t xml:space="preserve">fill in adresses</w:t>
-      </w:r>
-    </w:p>
-  </w:comment>
-  <w:comment w:author="Matthias König" w:id="4" w:date="2016-07-05T15:02:23Z">
-    <w:p>
-      <w:pPr>
-        <w:keepNext w:val="0"/>
-        <w:keepLines w:val="0"/>
-        <w:widowControl w:val="0"/>
-        <w:spacing w:after="0" w:before="0" w:line="240" w:lineRule="auto"/>
-        <w:ind w:left="0" w:right="0" w:firstLine="0"/>
-        <w:contextualSpacing w:val="0"/>
-        <w:jc w:val="left"/>
-      </w:pPr>
-      <w:r>
-        <w:rPr>
-          <w:rFonts w:ascii="Arial" w:cs="Arial" w:eastAsia="Arial" w:hAnsi="Arial"/>
-          <w:b w:val="0"/>
-          <w:i w:val="0"/>
-          <w:smallCaps w:val="0"/>
-          <w:strike w:val="0"/>
-          <w:color w:val="000000"/>
-          <w:sz w:val="22"/>
-          <w:szCs w:val="22"/>
-          <w:u w:val="none"/>
-          <w:vertAlign w:val="baseline"/>
-          <w:rtl w:val="0"/>
-        </w:rPr>
-        <w:t xml:space="preserve">update to bioarchive version</w:t>
+        <w:t xml:space="preserve">fill in funding &amp; acknowledgments</w:t>
       </w:r>
     </w:p>
   </w:comment>

</xml_diff>

<commit_message>
Literature references updated based on LeNovere input
</commit_message>
<xml_diff>
--- a/docs/manuscript/cy3sbml.docx
+++ b/docs/manuscript/cy3sbml.docx
@@ -71,6 +71,8 @@
             </w:pPr>
             <w:commentRangeStart w:id="0"/>
             <w:commentRangeStart w:id="1"/>
+            <w:commentRangeStart w:id="2"/>
+            <w:commentRangeStart w:id="3"/>
             <w:r>
               <w:rPr>
                 <w:rFonts w:ascii="Helvetica Neue" w:cs="Helvetica Neue" w:eastAsia="Helvetica Neue" w:hAnsi="Helvetica Neue"/>
@@ -80,7 +82,26 @@
                 <w:vertAlign w:val="baseline"/>
                 <w:rtl w:val="0"/>
               </w:rPr>
-              <w:t xml:space="preserve">cy3sbml: a Cytoscape app for SBML</w:t>
+              <w:t xml:space="preserve">cy3sbml</w:t>
+            </w:r>
+            <w:commentRangeEnd w:id="2"/>
+            <w:r>
+              <w:commentReference w:id="2"/>
+            </w:r>
+            <w:commentRangeEnd w:id="3"/>
+            <w:r>
+              <w:commentReference w:id="3"/>
+            </w:r>
+            <w:r>
+              <w:rPr>
+                <w:rFonts w:ascii="Helvetica Neue" w:cs="Helvetica Neue" w:eastAsia="Helvetica Neue" w:hAnsi="Helvetica Neue"/>
+                <w:b w:val="1"/>
+                <w:sz w:val="32"/>
+                <w:szCs w:val="32"/>
+                <w:vertAlign w:val="baseline"/>
+                <w:rtl w:val="0"/>
+              </w:rPr>
+              <w:t xml:space="preserve">: a Cytoscape app for SBML</w:t>
             </w:r>
             <w:commentRangeEnd w:id="0"/>
             <w:r>
@@ -924,7 +945,7 @@
         <w:pStyle w:val="Heading1"/>
         <w:numPr>
           <w:ilvl w:val="0"/>
-          <w:numId w:val="6"/>
+          <w:numId w:val="7"/>
         </w:numPr>
         <w:spacing w:after="50" w:before="360" w:lineRule="auto"/>
         <w:ind w:left="360" w:right="0" w:hanging="360"/>
@@ -1082,7 +1103,26 @@
           <w:vertAlign w:val="baseline"/>
           <w:rtl w:val="0"/>
         </w:rPr>
-        <w:t xml:space="preserve">Li2010, Juty2015} have been established, providing annotated models on a molecular level for a wide range of biological questions with access to their resources via web services </w:t>
+        <w:t xml:space="preserve">Li2010,</w:t>
+      </w:r>
+      <w:r>
+        <w:rPr>
+          <w:sz w:val="18"/>
+          <w:szCs w:val="18"/>
+          <w:rtl w:val="0"/>
+        </w:rPr>
+        <w:t xml:space="preserve">Chelliah2015</w:t>
+      </w:r>
+      <w:r>
+        <w:rPr>
+          <w:rFonts w:ascii="Times New Roman" w:cs="Times New Roman" w:eastAsia="Times New Roman" w:hAnsi="Times New Roman"/>
+          <w:b w:val="0"/>
+          <w:sz w:val="18"/>
+          <w:szCs w:val="18"/>
+          <w:vertAlign w:val="baseline"/>
+          <w:rtl w:val="0"/>
+        </w:rPr>
+        <w:t xml:space="preserve">} have been established, providing annotated models on a molecular level for a wide range of biological questions with access to their resources via web services </w:t>
       </w:r>
       <w:r>
         <w:rPr>
@@ -1139,34 +1179,91 @@
           <w:vertAlign w:val="baseline"/>
           <w:rtl w:val="0"/>
         </w:rPr>
-        <w:t xml:space="preserve">Courtot2011}. To this end, SBML can be annotated based on MIRIAM (Minimum Information Required for the Annotation of Models) </w:t>
-      </w:r>
-      <w:r>
-        <w:rPr>
-          <w:sz w:val="18"/>
-          <w:szCs w:val="18"/>
-          <w:rtl w:val="0"/>
-        </w:rPr>
-        <w:t xml:space="preserve">{</w:t>
-      </w:r>
-      <w:r>
-        <w:rPr>
-          <w:rFonts w:ascii="Times New Roman" w:cs="Times New Roman" w:eastAsia="Times New Roman" w:hAnsi="Times New Roman"/>
-          <w:b w:val="0"/>
-          <w:sz w:val="18"/>
-          <w:szCs w:val="18"/>
-          <w:vertAlign w:val="baseline"/>
-          <w:rtl w:val="0"/>
-        </w:rPr>
-        <w:t xml:space="preserve">Laibe2007</w:t>
-      </w:r>
-      <w:r>
-        <w:rPr>
-          <w:sz w:val="18"/>
-          <w:szCs w:val="18"/>
-          <w:rtl w:val="0"/>
-        </w:rPr>
-        <w:t xml:space="preserve">}</w:t>
+        <w:t xml:space="preserve">Courtot2011}. To this end, SBML can be annotated </w:t>
+      </w:r>
+      <w:r>
+        <w:rPr>
+          <w:sz w:val="18"/>
+          <w:szCs w:val="18"/>
+          <w:rtl w:val="0"/>
+        </w:rPr>
+        <w:t xml:space="preserve">following</w:t>
+      </w:r>
+      <w:r>
+        <w:rPr>
+          <w:rFonts w:ascii="Times New Roman" w:cs="Times New Roman" w:eastAsia="Times New Roman" w:hAnsi="Times New Roman"/>
+          <w:b w:val="0"/>
+          <w:sz w:val="18"/>
+          <w:szCs w:val="18"/>
+          <w:vertAlign w:val="baseline"/>
+          <w:rtl w:val="0"/>
+        </w:rPr>
+        <w:t xml:space="preserve"> MIRIAM (Minimum Information Required for the Annotation of Models) gui</w:t>
+      </w:r>
+      <w:r>
+        <w:rPr>
+          <w:sz w:val="18"/>
+          <w:szCs w:val="18"/>
+          <w:rtl w:val="0"/>
+        </w:rPr>
+        <w:t xml:space="preserve">delines</w:t>
+      </w:r>
+      <w:r>
+        <w:rPr>
+          <w:rFonts w:ascii="Times New Roman" w:cs="Times New Roman" w:eastAsia="Times New Roman" w:hAnsi="Times New Roman"/>
+          <w:b w:val="0"/>
+          <w:sz w:val="18"/>
+          <w:szCs w:val="18"/>
+          <w:vertAlign w:val="baseline"/>
+          <w:rtl w:val="0"/>
+        </w:rPr>
+        <w:t xml:space="preserve"> {L</w:t>
+      </w:r>
+      <w:r>
+        <w:rPr>
+          <w:sz w:val="18"/>
+          <w:szCs w:val="18"/>
+          <w:rtl w:val="0"/>
+        </w:rPr>
+        <w:t xml:space="preserve">eNovere2005</w:t>
+      </w:r>
+      <w:r>
+        <w:rPr>
+          <w:rFonts w:ascii="Times New Roman" w:cs="Times New Roman" w:eastAsia="Times New Roman" w:hAnsi="Times New Roman"/>
+          <w:b w:val="0"/>
+          <w:sz w:val="18"/>
+          <w:szCs w:val="18"/>
+          <w:vertAlign w:val="baseline"/>
+          <w:rtl w:val="0"/>
+        </w:rPr>
+        <w:t xml:space="preserve">} us</w:t>
+      </w:r>
+      <w:r>
+        <w:rPr>
+          <w:sz w:val="18"/>
+          <w:szCs w:val="18"/>
+          <w:rtl w:val="0"/>
+        </w:rPr>
+        <w:t xml:space="preserve">ing controlled identifiers</w:t>
+      </w:r>
+      <w:r>
+        <w:rPr>
+          <w:rFonts w:ascii="Times New Roman" w:cs="Times New Roman" w:eastAsia="Times New Roman" w:hAnsi="Times New Roman"/>
+          <w:b w:val="0"/>
+          <w:sz w:val="18"/>
+          <w:szCs w:val="18"/>
+          <w:vertAlign w:val="baseline"/>
+          <w:rtl w:val="0"/>
+        </w:rPr>
+        <w:t xml:space="preserve"> </w:t>
+      </w:r>
+      <w:r>
+        <w:rPr>
+          <w:sz w:val="18"/>
+          <w:szCs w:val="18"/>
+          <w:rtl w:val="0"/>
+        </w:rPr>
+        <w:t xml:space="preserve">{Juty2012}</w:t>
       </w:r>
       <w:r>
         <w:rPr>
@@ -1185,45 +1282,7 @@
           <w:szCs w:val="18"/>
           <w:rtl w:val="0"/>
         </w:rPr>
-        <w:t xml:space="preserve">{</w:t>
-      </w:r>
-      <w:r>
-        <w:rPr>
-          <w:rFonts w:ascii="Times New Roman" w:cs="Times New Roman" w:eastAsia="Times New Roman" w:hAnsi="Times New Roman"/>
-          <w:b w:val="0"/>
-          <w:sz w:val="18"/>
-          <w:szCs w:val="18"/>
-          <w:vertAlign w:val="baseline"/>
-          <w:rtl w:val="0"/>
-        </w:rPr>
-        <w:t xml:space="preserve">Nov</w:t>
-      </w:r>
-      <w:r>
-        <w:rPr>
-          <w:sz w:val="18"/>
-          <w:szCs w:val="18"/>
-          <w:rtl w:val="0"/>
-        </w:rPr>
-        <w:t xml:space="preserve">e</w:t>
-      </w:r>
-      <w:r>
-        <w:rPr>
-          <w:rFonts w:ascii="Times New Roman" w:cs="Times New Roman" w:eastAsia="Times New Roman" w:hAnsi="Times New Roman"/>
-          <w:b w:val="0"/>
-          <w:sz w:val="18"/>
-          <w:szCs w:val="18"/>
-          <w:vertAlign w:val="baseline"/>
-          <w:rtl w:val="0"/>
-        </w:rPr>
-        <w:t xml:space="preserve">re2006</w:t>
-      </w:r>
-      <w:r>
-        <w:rPr>
-          <w:sz w:val="18"/>
-          <w:szCs w:val="18"/>
-          <w:rtl w:val="0"/>
-        </w:rPr>
-        <w:t xml:space="preserve">}</w:t>
+        <w:t xml:space="preserve">{Courtot2011}</w:t>
       </w:r>
       <w:r>
         <w:rPr>
@@ -1354,7 +1413,7 @@
           <w:szCs w:val="18"/>
           <w:rtl w:val="0"/>
         </w:rPr>
-        <w:t xml:space="preserve">release of package for Hierachical Model Composition (comp) {REF}</w:t>
+        <w:t xml:space="preserve">release of package for Hierachical Model Composition (comp) {Smith2015}</w:t>
       </w:r>
     </w:p>
     <w:p>
@@ -1380,7 +1439,7 @@
           <w:szCs w:val="18"/>
           <w:rtl w:val="0"/>
         </w:rPr>
-        <w:t xml:space="preserve">release of package for Groups (groups) {REF}</w:t>
+        <w:t xml:space="preserve">release of package for Groups (groups) {Hucka2016}</w:t>
       </w:r>
     </w:p>
     <w:p>
@@ -1406,7 +1465,33 @@
           <w:szCs w:val="18"/>
           <w:rtl w:val="0"/>
         </w:rPr>
-        <w:t xml:space="preserve">release of package for Flux Balance Constraints (fbc) {REF}</w:t>
+        <w:t xml:space="preserve">release of package for Flux Balance Constraints (fbc) {Olivier2015}</w:t>
+      </w:r>
+    </w:p>
+    <w:p>
+      <w:pPr>
+        <w:widowControl w:val="1"/>
+        <w:numPr>
+          <w:ilvl w:val="0"/>
+          <w:numId w:val="3"/>
+        </w:numPr>
+        <w:spacing w:after="0" w:before="0" w:line="240" w:lineRule="auto"/>
+        <w:ind w:left="720" w:right="0" w:hanging="360"/>
+        <w:contextualSpacing w:val="1"/>
+        <w:jc w:val="both"/>
+        <w:rPr>
+          <w:sz w:val="18"/>
+          <w:szCs w:val="18"/>
+          <w:u w:val="none"/>
+        </w:rPr>
+      </w:pPr>
+      <w:r>
+        <w:rPr>
+          <w:sz w:val="18"/>
+          <w:szCs w:val="18"/>
+          <w:rtl w:val="0"/>
+        </w:rPr>
+        <w:t xml:space="preserve">release of package for Model Layout (layout) {Gauges2015} </w:t>
       </w:r>
     </w:p>
     <w:p>
@@ -1505,7 +1590,7 @@
           <w:szCs w:val="18"/>
           <w:rtl w:val="0"/>
         </w:rPr>
-        <w:t xml:space="preserve">Here, we report cy3sbml an app for SBML in Cytoscape 3. In addition to porting all functionality to the new Cytoscape 3 architecture a multitude of new features have been implemented since the initial release for Cytoscape 2</w:t>
+        <w:t xml:space="preserve">Here, we report cy3sbml an app for using models encoded in SBML within Cytoscape 3. In addition to porting all functionality to the new Cytoscape 3 architecture a multitude of new features have been implemented since the initial release for Cytoscape 2</w:t>
       </w:r>
     </w:p>
     <w:p>
@@ -1513,7 +1598,7 @@
         <w:widowControl w:val="1"/>
         <w:numPr>
           <w:ilvl w:val="0"/>
-          <w:numId w:val="5"/>
+          <w:numId w:val="6"/>
         </w:numPr>
         <w:spacing w:after="0" w:before="0" w:line="240" w:lineRule="auto"/>
         <w:ind w:left="720" w:right="0" w:hanging="360"/>
@@ -1531,10 +1616,10 @@
           <w:szCs w:val="18"/>
           <w:rtl w:val="0"/>
         </w:rPr>
-        <w:t xml:space="preserve">support of the additional released SBML packages comp and groups, and support for fbc v2 and latest SBML specification (L2V5 and </w:t>
-      </w:r>
-      <w:commentRangeStart w:id="2"/>
-      <w:commentRangeStart w:id="3"/>
+        <w:t xml:space="preserve">support of the recently released SBML packages comp, groups and layout, and support for fbc v2 and latest SBML core specification (L2V5 and </w:t>
+      </w:r>
+      <w:commentRangeStart w:id="4"/>
+      <w:commentRangeStart w:id="5"/>
       <w:r>
         <w:rPr>
           <w:sz w:val="18"/>
@@ -1543,13 +1628,13 @@
         </w:rPr>
         <w:t xml:space="preserve">L3V1</w:t>
       </w:r>
-      <w:commentRangeEnd w:id="2"/>
-      <w:r>
-        <w:commentReference w:id="2"/>
-      </w:r>
-      <w:commentRangeEnd w:id="3"/>
-      <w:r>
-        <w:commentReference w:id="3"/>
+      <w:commentRangeEnd w:id="4"/>
+      <w:r>
+        <w:commentReference w:id="4"/>
+      </w:r>
+      <w:commentRangeEnd w:id="5"/>
+      <w:r>
+        <w:commentReference w:id="5"/>
       </w:r>
       <w:r>
         <w:rPr>
@@ -1558,32 +1643,23 @@
           <w:rtl w:val="0"/>
         </w:rPr>
         <w:t xml:space="preserve">). </w:t>
-      </w:r>
-    </w:p>
-    <w:p>
-      <w:pPr>
-        <w:widowControl w:val="1"/>
-        <w:numPr>
-          <w:ilvl w:val="1"/>
-          <w:numId w:val="5"/>
-        </w:numPr>
-        <w:spacing w:after="0" w:before="0" w:line="240" w:lineRule="auto"/>
-        <w:ind w:left="1440" w:right="0" w:hanging="360"/>
-        <w:contextualSpacing w:val="1"/>
-        <w:jc w:val="both"/>
-        <w:rPr>
-          <w:sz w:val="18"/>
-          <w:szCs w:val="18"/>
-          <w:u w:val="none"/>
-        </w:rPr>
-      </w:pPr>
-      <w:r>
-        <w:rPr>
-          <w:sz w:val="18"/>
-          <w:szCs w:val="18"/>
-          <w:rtl w:val="0"/>
-        </w:rPr>
-        <w:t xml:space="preserve">SBML parsing by community library JSBML which provides bugfixes and support for latest specification via simple update of the dependencies</w:t>
+        <w:br w:type="textWrapping"/>
+      </w:r>
+      <w:r>
+        <w:rPr>
+          <w:sz w:val="18"/>
+          <w:szCs w:val="18"/>
+          <w:rtl w:val="0"/>
+        </w:rPr>
+        <w:t xml:space="preserve">SBML</w:t>
+      </w:r>
+      <w:r>
+        <w:rPr>
+          <w:sz w:val="18"/>
+          <w:szCs w:val="18"/>
+          <w:rtl w:val="0"/>
+        </w:rPr>
+        <w:t xml:space="preserve"> parsing by community library JSBML which provides bugfixes and support for latest specification via simple update of the dependencies</w:t>
       </w:r>
     </w:p>
     <w:p>
@@ -1591,7 +1667,7 @@
         <w:widowControl w:val="1"/>
         <w:numPr>
           <w:ilvl w:val="0"/>
-          <w:numId w:val="5"/>
+          <w:numId w:val="6"/>
         </w:numPr>
         <w:spacing w:after="0" w:before="0" w:line="240" w:lineRule="auto"/>
         <w:ind w:left="720" w:right="0" w:hanging="360"/>
@@ -1617,7 +1693,7 @@
         <w:widowControl w:val="1"/>
         <w:numPr>
           <w:ilvl w:val="0"/>
-          <w:numId w:val="5"/>
+          <w:numId w:val="6"/>
         </w:numPr>
         <w:spacing w:after="0" w:before="0" w:line="240" w:lineRule="auto"/>
         <w:ind w:left="720" w:right="0" w:hanging="360"/>
@@ -1642,7 +1718,7 @@
       <w:pPr>
         <w:numPr>
           <w:ilvl w:val="0"/>
-          <w:numId w:val="5"/>
+          <w:numId w:val="6"/>
         </w:numPr>
         <w:ind w:left="720" w:hanging="360"/>
         <w:contextualSpacing w:val="1"/>
@@ -1665,7 +1741,7 @@
       <w:pPr>
         <w:numPr>
           <w:ilvl w:val="0"/>
-          <w:numId w:val="5"/>
+          <w:numId w:val="6"/>
         </w:numPr>
         <w:ind w:left="720" w:hanging="360"/>
         <w:contextualSpacing w:val="1"/>
@@ -1682,14 +1758,14 @@
           <w:szCs w:val="18"/>
           <w:rtl w:val="0"/>
         </w:rPr>
-        <w:t xml:space="preserve">BiGG integration</w:t>
+        <w:t xml:space="preserve">BiGG integration &amp; model loading via URL</w:t>
       </w:r>
     </w:p>
     <w:p>
       <w:pPr>
         <w:numPr>
           <w:ilvl w:val="0"/>
-          <w:numId w:val="5"/>
+          <w:numId w:val="6"/>
         </w:numPr>
         <w:ind w:left="720" w:hanging="360"/>
         <w:contextualSpacing w:val="1"/>
@@ -1714,7 +1790,7 @@
         <w:widowControl w:val="1"/>
         <w:numPr>
           <w:ilvl w:val="0"/>
-          <w:numId w:val="5"/>
+          <w:numId w:val="6"/>
         </w:numPr>
         <w:spacing w:after="0" w:before="0" w:line="240" w:lineRule="auto"/>
         <w:ind w:left="720" w:right="0" w:hanging="360"/>
@@ -1733,6 +1809,54 @@
           <w:rtl w:val="0"/>
         </w:rPr>
         <w:t xml:space="preserve">Simple installation via app store</w:t>
+      </w:r>
+    </w:p>
+    <w:p>
+      <w:pPr>
+        <w:widowControl w:val="1"/>
+        <w:spacing w:after="0" w:before="0" w:line="240" w:lineRule="auto"/>
+        <w:ind w:right="0"/>
+        <w:contextualSpacing w:val="0"/>
+        <w:jc w:val="both"/>
+      </w:pPr>
+      <w:r>
+        <w:rPr>
+          <w:rtl w:val="0"/>
+        </w:rPr>
+      </w:r>
+    </w:p>
+    <w:p>
+      <w:pPr>
+        <w:widowControl w:val="1"/>
+        <w:spacing w:after="0" w:before="0" w:line="240" w:lineRule="auto"/>
+        <w:ind w:right="0"/>
+        <w:contextualSpacing w:val="0"/>
+        <w:jc w:val="both"/>
+      </w:pPr>
+      <w:r>
+        <w:rPr>
+          <w:sz w:val="18"/>
+          <w:szCs w:val="18"/>
+          <w:rtl w:val="0"/>
+        </w:rPr>
+        <w:t xml:space="preserve">MIRIAM and identifiers.org {Juty2012}</w:t>
+      </w:r>
+    </w:p>
+    <w:p>
+      <w:pPr>
+        <w:widowControl w:val="1"/>
+        <w:spacing w:after="0" w:before="0" w:line="240" w:lineRule="auto"/>
+        <w:ind w:right="0"/>
+        <w:contextualSpacing w:val="0"/>
+        <w:jc w:val="both"/>
+      </w:pPr>
+      <w:r>
+        <w:rPr>
+          <w:sz w:val="18"/>
+          <w:szCs w:val="18"/>
+          <w:rtl w:val="0"/>
+        </w:rPr>
+        <w:t xml:space="preserve">Secondary information is retrieved for instance for UniProt {UniProt-Consortium2014, Patient2008} or ChEBI {Hastings2013} annotations.</w:t>
       </w:r>
     </w:p>
     <w:p>
@@ -1740,7 +1864,7 @@
         <w:pStyle w:val="Heading1"/>
         <w:numPr>
           <w:ilvl w:val="0"/>
-          <w:numId w:val="6"/>
+          <w:numId w:val="7"/>
         </w:numPr>
         <w:spacing w:after="50" w:before="360" w:lineRule="auto"/>
         <w:ind w:left="360" w:right="0" w:hanging="360"/>
@@ -1775,6 +1899,7 @@
         <w:contextualSpacing w:val="0"/>
         <w:jc w:val="both"/>
       </w:pPr>
+      <w:commentRangeStart w:id="6"/>
       <w:r>
         <w:rPr>
           <w:rFonts w:ascii="Times New Roman" w:cs="Times New Roman" w:eastAsia="Times New Roman" w:hAnsi="Times New Roman"/>
@@ -1938,7 +2063,6 @@
         </w:rPr>
         <w:t xml:space="preserve">supports all versions and levels of SBML, handles models in SBML and the SBML Qualitative Model format, includes validation of imported SBML files, and easy access to </w:t>
       </w:r>
-      <w:commentRangeStart w:id="4"/>
       <w:r>
         <w:rPr>
           <w:rFonts w:ascii="Times New Roman" w:cs="Times New Roman" w:eastAsia="Times New Roman" w:hAnsi="Times New Roman"/>
@@ -1950,22 +2074,17 @@
         </w:rPr>
         <w:t xml:space="preserve">BioModels</w:t>
       </w:r>
-      <w:commentRangeEnd w:id="4"/>
-      <w:r>
-        <w:commentReference w:id="4"/>
-      </w:r>
-      <w:r>
-        <w:rPr>
-          <w:rFonts w:ascii="Times New Roman" w:cs="Times New Roman" w:eastAsia="Times New Roman" w:hAnsi="Times New Roman"/>
-          <w:b w:val="0"/>
-          <w:sz w:val="18"/>
-          <w:szCs w:val="18"/>
-          <w:vertAlign w:val="baseline"/>
-          <w:rtl w:val="0"/>
-        </w:rPr>
-        <w:t xml:space="preserve"> and </w:t>
-      </w:r>
-      <w:commentRangeStart w:id="5"/>
+      <w:r>
+        <w:rPr>
+          <w:rFonts w:ascii="Times New Roman" w:cs="Times New Roman" w:eastAsia="Times New Roman" w:hAnsi="Times New Roman"/>
+          <w:b w:val="0"/>
+          <w:sz w:val="18"/>
+          <w:szCs w:val="18"/>
+          <w:vertAlign w:val="baseline"/>
+          <w:rtl w:val="0"/>
+        </w:rPr>
+        <w:t xml:space="preserve"> {Juty2015} and </w:t>
+      </w:r>
       <w:r>
         <w:rPr>
           <w:sz w:val="18"/>
@@ -1974,20 +2093,16 @@
         </w:rPr>
         <w:t xml:space="preserve">BiGG</w:t>
       </w:r>
-      <w:commentRangeEnd w:id="5"/>
-      <w:r>
-        <w:commentReference w:id="5"/>
-      </w:r>
-      <w:r>
-        <w:rPr>
-          <w:rFonts w:ascii="Times New Roman" w:cs="Times New Roman" w:eastAsia="Times New Roman" w:hAnsi="Times New Roman"/>
-          <w:b w:val="0"/>
-          <w:sz w:val="18"/>
-          <w:szCs w:val="18"/>
-          <w:vertAlign w:val="baseline"/>
-          <w:rtl w:val="0"/>
-        </w:rPr>
-        <w:t xml:space="preserve"> via web services.</w:t>
+      <w:r>
+        <w:rPr>
+          <w:rFonts w:ascii="Times New Roman" w:cs="Times New Roman" w:eastAsia="Times New Roman" w:hAnsi="Times New Roman"/>
+          <w:b w:val="0"/>
+          <w:sz w:val="18"/>
+          <w:szCs w:val="18"/>
+          <w:vertAlign w:val="baseline"/>
+          <w:rtl w:val="0"/>
+        </w:rPr>
+        <w:t xml:space="preserve"> {King2016} via web services.</w:t>
       </w:r>
     </w:p>
     <w:p>
@@ -2003,99 +2118,119 @@
         </w:rPr>
         <w:t xml:space="preserve">Many additional features have been implemented: comp, groups and </w:t>
       </w:r>
-      <w:commentRangeStart w:id="6"/>
+      <w:r>
+        <w:rPr>
+          <w:sz w:val="18"/>
+          <w:szCs w:val="18"/>
+          <w:rtl w:val="0"/>
+        </w:rPr>
+        <w:t xml:space="preserve">fbc v2 support</w:t>
+      </w:r>
+      <w:r>
+        <w:rPr>
+          <w:sz w:val="18"/>
+          <w:szCs w:val="18"/>
+          <w:rtl w:val="0"/>
+        </w:rPr>
+        <w:t xml:space="preserve">, full kinetic networks providing access not only to species and reactions but to parameters and kinetics. A full set of examples is now included with cy3sbml directly accessible from the menu. </w:t>
+      </w:r>
+      <w:commentRangeEnd w:id="6"/>
+      <w:r>
+        <w:commentReference w:id="6"/>
+      </w:r>
+      <w:r>
+        <w:rPr>
+          <w:rtl w:val="0"/>
+        </w:rPr>
+      </w:r>
+    </w:p>
+    <w:p>
+      <w:pPr>
+        <w:widowControl w:val="1"/>
+        <w:spacing w:after="0" w:before="0" w:line="240" w:lineRule="auto"/>
+        <w:ind w:left="0" w:right="0" w:firstLine="0"/>
+        <w:contextualSpacing w:val="0"/>
+        <w:jc w:val="both"/>
+      </w:pPr>
+      <w:r>
+        <w:rPr>
+          <w:rtl w:val="0"/>
+        </w:rPr>
+      </w:r>
+    </w:p>
+    <w:p>
+      <w:pPr>
+        <w:widowControl w:val="1"/>
+        <w:spacing w:after="0" w:before="0" w:line="240" w:lineRule="auto"/>
+        <w:ind w:left="0" w:right="0" w:firstLine="0"/>
+        <w:contextualSpacing w:val="0"/>
+        <w:jc w:val="both"/>
+      </w:pPr>
+      <w:r>
+        <w:rPr>
+          <w:i w:val="1"/>
+          <w:sz w:val="18"/>
+          <w:szCs w:val="18"/>
+          <w:rtl w:val="0"/>
+        </w:rPr>
+        <w:t xml:space="preserve">layout &amp; networks</w:t>
+      </w:r>
+    </w:p>
+    <w:p>
+      <w:pPr>
+        <w:widowControl w:val="1"/>
+        <w:spacing w:after="0" w:before="0" w:line="240" w:lineRule="auto"/>
+        <w:ind w:left="0" w:right="0" w:firstLine="0"/>
+        <w:contextualSpacing w:val="0"/>
+        <w:jc w:val="both"/>
+      </w:pPr>
       <w:commentRangeStart w:id="7"/>
-      <w:r>
-        <w:rPr>
-          <w:sz w:val="18"/>
-          <w:szCs w:val="18"/>
-          <w:rtl w:val="0"/>
-        </w:rPr>
-        <w:t xml:space="preserve">fbc v2 support</w:t>
-      </w:r>
-      <w:commentRangeEnd w:id="6"/>
-      <w:r>
-        <w:commentReference w:id="6"/>
+      <w:commentRangeStart w:id="8"/>
+      <w:r>
+        <w:rPr>
+          <w:sz w:val="18"/>
+          <w:szCs w:val="18"/>
+          <w:rtl w:val="0"/>
+        </w:rPr>
+        <w:t xml:space="preserve">C</w:t>
+      </w:r>
+      <w:r>
+        <w:rPr>
+          <w:sz w:val="18"/>
+          <w:szCs w:val="18"/>
+          <w:rtl w:val="0"/>
+        </w:rPr>
+        <w:t xml:space="preserve">y3sbml</w:t>
+      </w:r>
+      <w:r>
+        <w:rPr>
+          <w:rFonts w:ascii="Times New Roman" w:cs="Times New Roman" w:eastAsia="Times New Roman" w:hAnsi="Times New Roman"/>
+          <w:b w:val="0"/>
+          <w:sz w:val="18"/>
+          <w:szCs w:val="18"/>
+          <w:vertAlign w:val="baseline"/>
+          <w:rtl w:val="0"/>
+        </w:rPr>
+        <w:t xml:space="preserve"> utilizes layout information encoded via the SBML Layout extension</w:t>
       </w:r>
       <w:commentRangeEnd w:id="7"/>
       <w:r>
         <w:commentReference w:id="7"/>
       </w:r>
-      <w:r>
-        <w:rPr>
-          <w:sz w:val="18"/>
-          <w:szCs w:val="18"/>
-          <w:rtl w:val="0"/>
-        </w:rPr>
-        <w:t xml:space="preserve">, full kinetic networks providing access not only to species and reactions but to parameters and kinetics. A full set of examples is now included with cy3sbml directly accessible from the menu. </w:t>
-      </w:r>
-    </w:p>
-    <w:p>
-      <w:pPr>
-        <w:widowControl w:val="1"/>
-        <w:spacing w:after="0" w:before="0" w:line="240" w:lineRule="auto"/>
-        <w:ind w:left="0" w:right="0" w:firstLine="0"/>
-        <w:contextualSpacing w:val="0"/>
-        <w:jc w:val="both"/>
-      </w:pPr>
-      <w:r>
-        <w:rPr>
-          <w:rtl w:val="0"/>
-        </w:rPr>
-      </w:r>
-    </w:p>
-    <w:p>
-      <w:pPr>
-        <w:widowControl w:val="1"/>
-        <w:spacing w:after="0" w:before="0" w:line="240" w:lineRule="auto"/>
-        <w:ind w:left="0" w:right="0" w:firstLine="0"/>
-        <w:contextualSpacing w:val="0"/>
-        <w:jc w:val="both"/>
-      </w:pPr>
-      <w:r>
-        <w:rPr>
-          <w:i w:val="1"/>
-          <w:sz w:val="18"/>
-          <w:szCs w:val="18"/>
-          <w:rtl w:val="0"/>
-        </w:rPr>
-        <w:t xml:space="preserve">layout &amp; networks</w:t>
-      </w:r>
-    </w:p>
-    <w:p>
-      <w:pPr>
-        <w:widowControl w:val="1"/>
-        <w:spacing w:after="0" w:before="0" w:line="240" w:lineRule="auto"/>
-        <w:ind w:left="0" w:right="0" w:firstLine="0"/>
-        <w:contextualSpacing w:val="0"/>
-        <w:jc w:val="both"/>
-      </w:pPr>
-      <w:r>
-        <w:rPr>
-          <w:sz w:val="18"/>
-          <w:szCs w:val="18"/>
-          <w:rtl w:val="0"/>
-        </w:rPr>
-        <w:t xml:space="preserve">C</w:t>
-      </w:r>
-      <w:r>
-        <w:rPr>
-          <w:sz w:val="18"/>
-          <w:szCs w:val="18"/>
-          <w:rtl w:val="0"/>
-        </w:rPr>
-        <w:t xml:space="preserve">y3sbml</w:t>
-      </w:r>
-      <w:r>
-        <w:rPr>
-          <w:rFonts w:ascii="Times New Roman" w:cs="Times New Roman" w:eastAsia="Times New Roman" w:hAnsi="Times New Roman"/>
-          <w:b w:val="0"/>
-          <w:sz w:val="18"/>
-          <w:szCs w:val="18"/>
-          <w:vertAlign w:val="baseline"/>
-          <w:rtl w:val="0"/>
-        </w:rPr>
-        <w:t xml:space="preserve"> utilizes layout information encoded via the SBML Layout extension </w:t>
+      <w:commentRangeEnd w:id="8"/>
+      <w:r>
+        <w:commentReference w:id="8"/>
+      </w:r>
+      <w:r>
+        <w:rPr>
+          <w:rFonts w:ascii="Times New Roman" w:cs="Times New Roman" w:eastAsia="Times New Roman" w:hAnsi="Times New Roman"/>
+          <w:b w:val="0"/>
+          <w:sz w:val="18"/>
+          <w:szCs w:val="18"/>
+          <w:vertAlign w:val="baseline"/>
+          <w:rtl w:val="0"/>
+        </w:rPr>
+        <w:t xml:space="preserve"> </w:t>
       </w:r>
       <w:r>
         <w:rPr>
@@ -2114,7 +2249,83 @@
           <w:vertAlign w:val="baseline"/>
           <w:rtl w:val="0"/>
         </w:rPr>
-        <w:t xml:space="preserve">Gauges2006}or alternatively applies standard layouts based on visual styles optimized for the bipartite species/reaction model underlying SBML. Species and reactions are assigned to different visualization classes with nodes being color coded according to their SBML compartment.</w:t>
+        <w:t xml:space="preserve">Gauges2006}</w:t>
+      </w:r>
+      <w:r>
+        <w:rPr>
+          <w:rFonts w:ascii="Times New Roman" w:cs="Times New Roman" w:eastAsia="Times New Roman" w:hAnsi="Times New Roman"/>
+          <w:b w:val="0"/>
+          <w:sz w:val="18"/>
+          <w:szCs w:val="18"/>
+          <w:vertAlign w:val="baseline"/>
+          <w:rtl w:val="0"/>
+        </w:rPr>
+        <w:t xml:space="preserve"> </w:t>
+      </w:r>
+      <w:r>
+        <w:rPr>
+          <w:rFonts w:ascii="Times New Roman" w:cs="Times New Roman" w:eastAsia="Times New Roman" w:hAnsi="Times New Roman"/>
+          <w:b w:val="0"/>
+          <w:sz w:val="18"/>
+          <w:szCs w:val="18"/>
+          <w:vertAlign w:val="baseline"/>
+          <w:rtl w:val="0"/>
+        </w:rPr>
+        <w:t xml:space="preserve">or alternatively applies standard layouts based on visual styles optimized for the bipartite species/reaction model underlying SBML</w:t>
+      </w:r>
+      <w:r>
+        <w:rPr>
+          <w:rFonts w:ascii="Times New Roman" w:cs="Times New Roman" w:eastAsia="Times New Roman" w:hAnsi="Times New Roman"/>
+          <w:b w:val="0"/>
+          <w:sz w:val="18"/>
+          <w:szCs w:val="18"/>
+          <w:vertAlign w:val="baseline"/>
+          <w:rtl w:val="0"/>
+        </w:rPr>
+        <w:t xml:space="preserve"> core</w:t>
+      </w:r>
+      <w:r>
+        <w:rPr>
+          <w:rFonts w:ascii="Times New Roman" w:cs="Times New Roman" w:eastAsia="Times New Roman" w:hAnsi="Times New Roman"/>
+          <w:b w:val="0"/>
+          <w:sz w:val="18"/>
+          <w:szCs w:val="18"/>
+          <w:vertAlign w:val="baseline"/>
+          <w:rtl w:val="0"/>
+        </w:rPr>
+        <w:t xml:space="preserve">. Species and reactions are assigned to different visualization classes with nodes being color coded according to their SBML </w:t>
+      </w:r>
+      <w:commentRangeStart w:id="9"/>
+      <w:commentRangeStart w:id="10"/>
+      <w:r>
+        <w:rPr>
+          <w:rFonts w:ascii="Times New Roman" w:cs="Times New Roman" w:eastAsia="Times New Roman" w:hAnsi="Times New Roman"/>
+          <w:b w:val="0"/>
+          <w:sz w:val="18"/>
+          <w:szCs w:val="18"/>
+          <w:vertAlign w:val="baseline"/>
+          <w:rtl w:val="0"/>
+        </w:rPr>
+        <w:t xml:space="preserve">compartment</w:t>
+      </w:r>
+      <w:commentRangeEnd w:id="9"/>
+      <w:r>
+        <w:commentReference w:id="9"/>
+      </w:r>
+      <w:commentRangeEnd w:id="10"/>
+      <w:r>
+        <w:commentReference w:id="10"/>
+      </w:r>
+      <w:r>
+        <w:rPr>
+          <w:rFonts w:ascii="Times New Roman" w:cs="Times New Roman" w:eastAsia="Times New Roman" w:hAnsi="Times New Roman"/>
+          <w:b w:val="0"/>
+          <w:sz w:val="18"/>
+          <w:szCs w:val="18"/>
+          <w:vertAlign w:val="baseline"/>
+          <w:rtl w:val="0"/>
+        </w:rPr>
+        <w:t xml:space="preserve">.</w:t>
       </w:r>
     </w:p>
     <w:p>
@@ -2303,7 +2514,59 @@
           <w:szCs w:val="18"/>
           <w:rtl w:val="0"/>
         </w:rPr>
-        <w:t xml:space="preserve">). Clicking at links to online annotation resources and databases opens additional information in the browser. In this way, information from a wide range of resources and databases can be integrated within the visualization. Key information for the RDF annotations are retrieved via the REST interface of the Ontology Lookup Service (OLS) {Jupp2015}, like terms and term definitions.</w:t>
+        <w:t xml:space="preserve">). Clicking at links to online annotation resources and databases opens additional information in the browser. In this way, information from a wide range of resources and databases can be integrated within the visualization. </w:t>
+      </w:r>
+      <w:commentRangeStart w:id="11"/>
+      <w:commentRangeStart w:id="12"/>
+      <w:r>
+        <w:rPr>
+          <w:sz w:val="18"/>
+          <w:szCs w:val="18"/>
+          <w:rtl w:val="0"/>
+        </w:rPr>
+        <w:t xml:space="preserve">Key information for the RDF annotations</w:t>
+      </w:r>
+      <w:commentRangeEnd w:id="11"/>
+      <w:r>
+        <w:commentReference w:id="11"/>
+      </w:r>
+      <w:commentRangeEnd w:id="12"/>
+      <w:r>
+        <w:commentReference w:id="12"/>
+      </w:r>
+      <w:r>
+        <w:rPr>
+          <w:sz w:val="18"/>
+          <w:szCs w:val="18"/>
+          <w:rtl w:val="0"/>
+        </w:rPr>
+        <w:t xml:space="preserve"> are retrieved via the REST interface of the new Ontology Lookup Service (OLS) {Cote2006, Jupp2015}, like terms and term definitions.</w:t>
+      </w:r>
+    </w:p>
+    <w:p>
+      <w:pPr>
+        <w:widowControl w:val="1"/>
+        <w:numPr>
+          <w:ilvl w:val="0"/>
+          <w:numId w:val="5"/>
+        </w:numPr>
+        <w:spacing w:after="0" w:before="0" w:line="240" w:lineRule="auto"/>
+        <w:ind w:left="720" w:right="0" w:hanging="360"/>
+        <w:contextualSpacing w:val="1"/>
+        <w:jc w:val="both"/>
+        <w:rPr>
+          <w:sz w:val="18"/>
+          <w:szCs w:val="18"/>
+          <w:u w:val="none"/>
+        </w:rPr>
+      </w:pPr>
+      <w:r>
+        <w:rPr>
+          <w:sz w:val="18"/>
+          <w:szCs w:val="18"/>
+          <w:rtl w:val="0"/>
+        </w:rPr>
+        <w:t xml:space="preserve">uniprot &amp; ChEBI secondary information</w:t>
       </w:r>
     </w:p>
     <w:p>
@@ -2584,15 +2847,15 @@
           </wp:inline>
         </w:drawing>
       </w:r>
-      <w:commentRangeStart w:id="8"/>
-      <w:commentRangeStart w:id="9"/>
-      <w:commentRangeEnd w:id="8"/>
-      <w:r>
-        <w:commentReference w:id="8"/>
-      </w:r>
-      <w:commentRangeEnd w:id="9"/>
-      <w:r>
-        <w:commentReference w:id="9"/>
+      <w:commentRangeStart w:id="13"/>
+      <w:commentRangeStart w:id="14"/>
+      <w:commentRangeEnd w:id="13"/>
+      <w:r>
+        <w:commentReference w:id="13"/>
+      </w:r>
+      <w:commentRangeEnd w:id="14"/>
+      <w:r>
+        <w:commentReference w:id="14"/>
       </w:r>
       <w:r>
         <w:rPr>
@@ -2633,7 +2896,6 @@
         </w:rPr>
         <w:t xml:space="preserve">Fig. 1. </w:t>
       </w:r>
-      <w:commentRangeStart w:id="10"/>
       <w:r>
         <w:rPr>
           <w:rFonts w:ascii="Times New Roman" w:cs="Times New Roman" w:eastAsia="Times New Roman" w:hAnsi="Times New Roman"/>
@@ -2644,10 +2906,6 @@
           <w:rtl w:val="0"/>
         </w:rPr>
         <w:t xml:space="preserve">CySBML interface</w:t>
-      </w:r>
-      <w:commentRangeEnd w:id="10"/>
-      <w:r>
-        <w:commentReference w:id="10"/>
       </w:r>
       <w:r>
         <w:rPr>
@@ -3054,14 +3312,26 @@
         <w:contextualSpacing w:val="0"/>
         <w:jc w:val="both"/>
       </w:pPr>
-      <w:commentRangeStart w:id="11"/>
-      <w:r>
-        <w:rPr>
-          <w:sz w:val="18"/>
-          <w:szCs w:val="18"/>
-          <w:rtl w:val="0"/>
-        </w:rPr>
-        <w:t xml:space="preserve">NR is supported …</w:t>
+      <w:r>
+        <w:rPr>
+          <w:sz w:val="18"/>
+          <w:szCs w:val="18"/>
+          <w:rtl w:val="0"/>
+        </w:rPr>
+        <w:t xml:space="preserve">NR is supported</w:t>
+      </w:r>
+      <w:r>
+        <w:rPr>
+          <w:sz w:val="18"/>
+          <w:szCs w:val="18"/>
+          <w:rtl w:val="0"/>
+        </w:rPr>
+        <w:t xml:space="preserve">by the BBSRC grant BBS/E/B/000C0419 and NIGMS GM070923-13 .</w:t>
+      </w:r>
+      <w:r>
+        <w:rPr>
+          <w:rtl w:val="0"/>
+        </w:rPr>
       </w:r>
     </w:p>
     <w:p>
@@ -3079,10 +3349,6 @@
           <w:rtl w:val="0"/>
         </w:rPr>
         <w:t xml:space="preserve">AD is supported </w:t>
-      </w:r>
-      <w:commentRangeEnd w:id="11"/>
-      <w:r>
-        <w:commentReference w:id="11"/>
       </w:r>
       <w:r>
         <w:rPr>
@@ -3170,6 +3436,57 @@
       </w:pPr>
       <w:r>
         <w:rPr>
+          <w:sz w:val="14"/>
+          <w:szCs w:val="14"/>
+          <w:rtl w:val="0"/>
+        </w:rPr>
+        <w:t xml:space="preserve">Côté, R. G., Jones, P., Apweiler, R., &amp; Hermjakob, H. (2006). The Ontology Lookup Service, a lightweight cross-platform tool for controlled vocabulary queries. </w:t>
+      </w:r>
+      <w:r>
+        <w:rPr>
+          <w:i w:val="1"/>
+          <w:sz w:val="14"/>
+          <w:szCs w:val="14"/>
+          <w:rtl w:val="0"/>
+        </w:rPr>
+        <w:t xml:space="preserve">BMC bioinformatics</w:t>
+      </w:r>
+      <w:r>
+        <w:rPr>
+          <w:sz w:val="14"/>
+          <w:szCs w:val="14"/>
+          <w:rtl w:val="0"/>
+        </w:rPr>
+        <w:t xml:space="preserve">, </w:t>
+      </w:r>
+      <w:r>
+        <w:rPr>
+          <w:i w:val="1"/>
+          <w:sz w:val="14"/>
+          <w:szCs w:val="14"/>
+          <w:rtl w:val="0"/>
+        </w:rPr>
+        <w:t xml:space="preserve">7</w:t>
+      </w:r>
+      <w:r>
+        <w:rPr>
+          <w:sz w:val="14"/>
+          <w:szCs w:val="14"/>
+          <w:rtl w:val="0"/>
+        </w:rPr>
+        <w:t xml:space="preserve">(1), 97.</w:t>
+      </w:r>
+    </w:p>
+    <w:p>
+      <w:pPr>
+        <w:widowControl w:val="1"/>
+        <w:spacing w:after="0" w:before="0" w:line="240" w:lineRule="auto"/>
+        <w:ind w:left="227" w:right="0" w:hanging="227"/>
+        <w:contextualSpacing w:val="0"/>
+        <w:jc w:val="both"/>
+      </w:pPr>
+      <w:r>
+        <w:rPr>
           <w:rFonts w:ascii="Times New Roman" w:cs="Times New Roman" w:eastAsia="Times New Roman" w:hAnsi="Times New Roman"/>
           <w:b w:val="0"/>
           <w:sz w:val="14"/>
@@ -3179,6 +3496,11 @@
         </w:rPr>
         <w:t xml:space="preserve">Courtot, M., Juty, N., Knüpfer et al. (2011) Controlled vocabularies and semantics in systems biology, Mol Syst Biol, 7, 543.</w:t>
       </w:r>
+      <w:r>
+        <w:rPr>
+          <w:rtl w:val="0"/>
+        </w:rPr>
+      </w:r>
     </w:p>
     <w:p>
       <w:pPr>
@@ -3190,6 +3512,40 @@
       </w:pPr>
       <w:r>
         <w:rPr>
+          <w:sz w:val="14"/>
+          <w:szCs w:val="14"/>
+          <w:rtl w:val="0"/>
+        </w:rPr>
+        <w:t xml:space="preserve">Chelliah, V., Juty, N., Ajmera, I., Raza, A., Dumousseau, M., Glont, M., Hucka, M., Jalowicki, G., Keating, S., Knight-Schrijver, V., Lloret-Villas, A., Natarajan, K., Pettit, J.-B., Rodriguez, N., Schubert, M., Wimalaratne, S., Zhou, Y., Hermjakob, H., Le Novère, N., Laibe, C. (2015) BioModels: ten year anniversary. </w:t>
+      </w:r>
+      <w:r>
+        <w:rPr>
+          <w:i w:val="1"/>
+          <w:sz w:val="14"/>
+          <w:szCs w:val="14"/>
+          <w:rtl w:val="0"/>
+        </w:rPr>
+        <w:t xml:space="preserve">Nucleic Acids Res</w:t>
+      </w:r>
+      <w:r>
+        <w:rPr>
+          <w:sz w:val="14"/>
+          <w:szCs w:val="14"/>
+          <w:rtl w:val="0"/>
+        </w:rPr>
+        <w:t xml:space="preserve">, 43 (D1): D542-D548</w:t>
+      </w:r>
+    </w:p>
+    <w:p>
+      <w:pPr>
+        <w:widowControl w:val="1"/>
+        <w:spacing w:after="0" w:before="0" w:line="240" w:lineRule="auto"/>
+        <w:ind w:left="227" w:right="0" w:hanging="227"/>
+        <w:contextualSpacing w:val="0"/>
+        <w:jc w:val="both"/>
+      </w:pPr>
+      <w:r>
+        <w:rPr>
           <w:rFonts w:ascii="Times New Roman" w:cs="Times New Roman" w:eastAsia="Times New Roman" w:hAnsi="Times New Roman"/>
           <w:b w:val="0"/>
           <w:sz w:val="14"/>
@@ -3210,14 +3566,28 @@
       </w:pPr>
       <w:r>
         <w:rPr>
-          <w:rFonts w:ascii="Times New Roman" w:cs="Times New Roman" w:eastAsia="Times New Roman" w:hAnsi="Times New Roman"/>
-          <w:b w:val="0"/>
-          <w:sz w:val="14"/>
-          <w:szCs w:val="14"/>
-          <w:vertAlign w:val="baseline"/>
-          <w:rtl w:val="0"/>
-        </w:rPr>
-        <w:t xml:space="preserve">Gauges, R., Rost, U., Sahle, S. and Wegner, K. (2006) A model diagram layout extension for SBML, Bioinformatics, 22, 1879-1885.</w:t>
+          <w:sz w:val="14"/>
+          <w:szCs w:val="14"/>
+          <w:rtl w:val="0"/>
+        </w:rPr>
+        <w:t xml:space="preserve">Gauges, R., Rost, U., Sahle, S., Wengler, K., Bergmann, F.T. (2015) The Systems Biology Markup Language (SBML) Level 3 Package: Layout, Version 1 Core. </w:t>
+      </w:r>
+      <w:r>
+        <w:rPr>
+          <w:i w:val="1"/>
+          <w:sz w:val="14"/>
+          <w:szCs w:val="14"/>
+          <w:rtl w:val="0"/>
+        </w:rPr>
+        <w:t xml:space="preserve">J Integr Bioinfo</w:t>
+      </w:r>
+      <w:r>
+        <w:rPr>
+          <w:sz w:val="14"/>
+          <w:szCs w:val="14"/>
+          <w:rtl w:val="0"/>
+        </w:rPr>
+        <w:t xml:space="preserve">, 12(2):267.. </w:t>
       </w:r>
     </w:p>
     <w:p>
@@ -3230,6 +3600,57 @@
       </w:pPr>
       <w:r>
         <w:rPr>
+          <w:sz w:val="14"/>
+          <w:szCs w:val="14"/>
+          <w:rtl w:val="0"/>
+        </w:rPr>
+        <w:t xml:space="preserve">Hastings, J., de Matos, P., Dekker, A., Ennis, M., Harsha, B., Kale, N., et al. (2013). The ChEBI reference database and ontology for biologically relevant chemistry: enhancements for 2013. </w:t>
+      </w:r>
+      <w:r>
+        <w:rPr>
+          <w:i w:val="1"/>
+          <w:sz w:val="14"/>
+          <w:szCs w:val="14"/>
+          <w:rtl w:val="0"/>
+        </w:rPr>
+        <w:t xml:space="preserve">Nucleic acids research</w:t>
+      </w:r>
+      <w:r>
+        <w:rPr>
+          <w:sz w:val="14"/>
+          <w:szCs w:val="14"/>
+          <w:rtl w:val="0"/>
+        </w:rPr>
+        <w:t xml:space="preserve">, </w:t>
+      </w:r>
+      <w:r>
+        <w:rPr>
+          <w:i w:val="1"/>
+          <w:sz w:val="14"/>
+          <w:szCs w:val="14"/>
+          <w:rtl w:val="0"/>
+        </w:rPr>
+        <w:t xml:space="preserve">41</w:t>
+      </w:r>
+      <w:r>
+        <w:rPr>
+          <w:sz w:val="14"/>
+          <w:szCs w:val="14"/>
+          <w:rtl w:val="0"/>
+        </w:rPr>
+        <w:t xml:space="preserve">(D1), D456-D463.</w:t>
+      </w:r>
+    </w:p>
+    <w:p>
+      <w:pPr>
+        <w:widowControl w:val="1"/>
+        <w:spacing w:after="0" w:before="0" w:line="240" w:lineRule="auto"/>
+        <w:ind w:left="227" w:right="0" w:hanging="227"/>
+        <w:contextualSpacing w:val="0"/>
+        <w:jc w:val="both"/>
+      </w:pPr>
+      <w:r>
+        <w:rPr>
           <w:rFonts w:ascii="Times New Roman" w:cs="Times New Roman" w:eastAsia="Times New Roman" w:hAnsi="Times New Roman"/>
           <w:b w:val="0"/>
           <w:sz w:val="14"/>
@@ -3239,6 +3660,11 @@
         </w:rPr>
         <w:t xml:space="preserve">Hucka, M., Finney, A., Sauro, H.M., Bolouri et al. (2003) The systems biology markup language (SBML): a medium for representation and exchange of biochemical network models, Bioinformatics, 19, 524--531.</w:t>
       </w:r>
+      <w:r>
+        <w:rPr>
+          <w:rtl w:val="0"/>
+        </w:rPr>
+      </w:r>
     </w:p>
     <w:p>
       <w:pPr>
@@ -3254,6 +3680,94 @@
           <w:szCs w:val="14"/>
           <w:rtl w:val="0"/>
         </w:rPr>
+        <w:t xml:space="preserve">Hucka, M., Smith, L.P. (2016) SBML Level 3 Package Specification: Groups, Version 1 Release 1. Available from COMBINE &lt;</w:t>
+      </w:r>
+      <w:hyperlink r:id="rId15">
+        <w:r>
+          <w:rPr>
+            <w:color w:val="1155cc"/>
+            <w:sz w:val="14"/>
+            <w:szCs w:val="14"/>
+            <w:u w:val="single"/>
+            <w:rtl w:val="0"/>
+          </w:rPr>
+          <w:t xml:space="preserve">http://identifiers.org/combine.specifications/sbml.level-3.version-1.groups.version-1.release-1</w:t>
+        </w:r>
+      </w:hyperlink>
+      <w:r>
+        <w:rPr>
+          <w:sz w:val="14"/>
+          <w:szCs w:val="14"/>
+          <w:rtl w:val="0"/>
+        </w:rPr>
+        <w:t xml:space="preserve">&gt; </w:t>
+      </w:r>
+    </w:p>
+    <w:p>
+      <w:pPr>
+        <w:widowControl w:val="1"/>
+        <w:spacing w:after="0" w:before="0" w:line="240" w:lineRule="auto"/>
+        <w:ind w:left="227" w:right="0" w:hanging="227"/>
+        <w:contextualSpacing w:val="0"/>
+        <w:jc w:val="both"/>
+      </w:pPr>
+      <w:r>
+        <w:rPr>
+          <w:sz w:val="14"/>
+          <w:szCs w:val="14"/>
+          <w:rtl w:val="0"/>
+        </w:rPr>
+        <w:t xml:space="preserve">Juty, N., Le Novère, N., &amp; Laibe, C. (2012). Identifiers. org and MIRIAM Registry: community resources to provide persistent identification. </w:t>
+      </w:r>
+      <w:r>
+        <w:rPr>
+          <w:i w:val="1"/>
+          <w:sz w:val="14"/>
+          <w:szCs w:val="14"/>
+          <w:rtl w:val="0"/>
+        </w:rPr>
+        <w:t xml:space="preserve">Nucleic acids research</w:t>
+      </w:r>
+      <w:r>
+        <w:rPr>
+          <w:sz w:val="14"/>
+          <w:szCs w:val="14"/>
+          <w:rtl w:val="0"/>
+        </w:rPr>
+        <w:t xml:space="preserve">, </w:t>
+      </w:r>
+      <w:r>
+        <w:rPr>
+          <w:i w:val="1"/>
+          <w:sz w:val="14"/>
+          <w:szCs w:val="14"/>
+          <w:rtl w:val="0"/>
+        </w:rPr>
+        <w:t xml:space="preserve">40</w:t>
+      </w:r>
+      <w:r>
+        <w:rPr>
+          <w:sz w:val="14"/>
+          <w:szCs w:val="14"/>
+          <w:rtl w:val="0"/>
+        </w:rPr>
+        <w:t xml:space="preserve">(D1), D580-D586.</w:t>
+      </w:r>
+    </w:p>
+    <w:p>
+      <w:pPr>
+        <w:widowControl w:val="1"/>
+        <w:spacing w:after="0" w:before="0" w:line="240" w:lineRule="auto"/>
+        <w:ind w:left="227" w:right="0" w:hanging="227"/>
+        <w:contextualSpacing w:val="0"/>
+        <w:jc w:val="both"/>
+      </w:pPr>
+      <w:r>
+        <w:rPr>
+          <w:sz w:val="14"/>
+          <w:szCs w:val="14"/>
+          <w:rtl w:val="0"/>
+        </w:rPr>
         <w:t xml:space="preserve">Jupp</w:t>
       </w:r>
       <w:r>
@@ -3493,7 +4007,7 @@
         </w:rPr>
         <w:t xml:space="preserve">:1736 (doi:</w:t>
       </w:r>
-      <w:hyperlink r:id="rId15">
+      <w:hyperlink r:id="rId16">
         <w:r>
           <w:rPr>
             <w:sz w:val="14"/>
@@ -3503,7 +4017,7 @@
           <w:t xml:space="preserve"> </w:t>
         </w:r>
       </w:hyperlink>
-      <w:hyperlink r:id="rId16">
+      <w:hyperlink r:id="rId17">
         <w:r>
           <w:rPr>
             <w:color w:val="1155cc"/>
@@ -3534,14 +4048,28 @@
       </w:pPr>
       <w:r>
         <w:rPr>
-          <w:rFonts w:ascii="Times New Roman" w:cs="Times New Roman" w:eastAsia="Times New Roman" w:hAnsi="Times New Roman"/>
-          <w:b w:val="0"/>
-          <w:sz w:val="14"/>
-          <w:szCs w:val="14"/>
-          <w:vertAlign w:val="baseline"/>
-          <w:rtl w:val="0"/>
-        </w:rPr>
-        <w:t xml:space="preserve">Laibe, C. and Le Novère, N. (2007) MIRIAM Resources: tools to generate and resolve robust cross-references in Systems Biology, BMC Syst Biol, 1, 58.</w:t>
+          <w:sz w:val="14"/>
+          <w:szCs w:val="14"/>
+          <w:rtl w:val="0"/>
+        </w:rPr>
+        <w:t xml:space="preserve">Le Novère, N., Finney, A., Hucka, M., Bhalla, U.S., Campagne, F., Collado-Vides, J., Crampin, E.J., Halstead, M., Klipp, E., Mendes, P., Nielsen, P., Sauro, H., Shapiro, B., Snoep, J.L., Spence, H.D., Wanner, B.L.(2005) Minimum Information Requested In the Annotation of biochemical Models (MIRIAM). </w:t>
+      </w:r>
+      <w:r>
+        <w:rPr>
+          <w:i w:val="1"/>
+          <w:sz w:val="14"/>
+          <w:szCs w:val="14"/>
+          <w:rtl w:val="0"/>
+        </w:rPr>
+        <w:t xml:space="preserve">Nat Biotechnol</w:t>
+      </w:r>
+      <w:r>
+        <w:rPr>
+          <w:sz w:val="14"/>
+          <w:szCs w:val="14"/>
+          <w:rtl w:val="0"/>
+        </w:rPr>
+        <w:t xml:space="preserve">, 23: 1509-1515.</w:t>
       </w:r>
     </w:p>
     <w:p>
@@ -3574,14 +4102,28 @@
       </w:pPr>
       <w:r>
         <w:rPr>
-          <w:rFonts w:ascii="Times New Roman" w:cs="Times New Roman" w:eastAsia="Times New Roman" w:hAnsi="Times New Roman"/>
-          <w:b w:val="0"/>
-          <w:sz w:val="14"/>
-          <w:szCs w:val="14"/>
-          <w:vertAlign w:val="baseline"/>
-          <w:rtl w:val="0"/>
-        </w:rPr>
-        <w:t xml:space="preserve">Le Novère, N. (2006) Model storage, exchange and integration, BMC Neurosci, 7 Suppl 1, S11.</w:t>
+          <w:sz w:val="14"/>
+          <w:szCs w:val="14"/>
+          <w:rtl w:val="0"/>
+        </w:rPr>
+        <w:t xml:space="preserve">Olivier, B.G., Bergmann, F.T. (2015) The Systems Biology Markup Language (SBML) Level 3 Package: Flux Balance Constraints. </w:t>
+      </w:r>
+      <w:r>
+        <w:rPr>
+          <w:i w:val="1"/>
+          <w:sz w:val="14"/>
+          <w:szCs w:val="14"/>
+          <w:rtl w:val="0"/>
+        </w:rPr>
+        <w:t xml:space="preserve">J Integr Bioinfo</w:t>
+      </w:r>
+      <w:r>
+        <w:rPr>
+          <w:sz w:val="14"/>
+          <w:szCs w:val="14"/>
+          <w:rtl w:val="0"/>
+        </w:rPr>
+        <w:t xml:space="preserve">, 12(2):269.</w:t>
       </w:r>
     </w:p>
     <w:p>
@@ -3598,6 +4140,68 @@
           <w:szCs w:val="14"/>
           <w:rtl w:val="0"/>
         </w:rPr>
+        <w:t xml:space="preserve">Patient, S., Wieser, D., Kleen, M., Kretschmann, E., Martin, M. J., &amp; Apweiler, R. (2008). UniProtJAPI: a remote API for accessing UniProt data. </w:t>
+      </w:r>
+      <w:r>
+        <w:rPr>
+          <w:i w:val="1"/>
+          <w:sz w:val="14"/>
+          <w:szCs w:val="14"/>
+          <w:rtl w:val="0"/>
+        </w:rPr>
+        <w:t xml:space="preserve">Bioinformatics</w:t>
+      </w:r>
+      <w:r>
+        <w:rPr>
+          <w:sz w:val="14"/>
+          <w:szCs w:val="14"/>
+          <w:rtl w:val="0"/>
+        </w:rPr>
+        <w:t xml:space="preserve">, </w:t>
+      </w:r>
+      <w:r>
+        <w:rPr>
+          <w:i w:val="1"/>
+          <w:sz w:val="14"/>
+          <w:szCs w:val="14"/>
+          <w:rtl w:val="0"/>
+        </w:rPr>
+        <w:t xml:space="preserve">24</w:t>
+      </w:r>
+      <w:r>
+        <w:rPr>
+          <w:sz w:val="14"/>
+          <w:szCs w:val="14"/>
+          <w:rtl w:val="0"/>
+        </w:rPr>
+        <w:t xml:space="preserve">(10), 1321-1322.</w:t>
+      </w:r>
+      <w:r>
+        <w:rPr>
+          <w:rFonts w:ascii="Times New Roman" w:cs="Times New Roman" w:eastAsia="Times New Roman" w:hAnsi="Times New Roman"/>
+          <w:b w:val="0"/>
+          <w:sz w:val="14"/>
+          <w:szCs w:val="14"/>
+          <w:vertAlign w:val="baseline"/>
+          <w:rtl w:val="0"/>
+        </w:rPr>
+        <w:t xml:space="preserve">.</w:t>
+      </w:r>
+    </w:p>
+    <w:p>
+      <w:pPr>
+        <w:widowControl w:val="1"/>
+        <w:spacing w:after="0" w:before="0" w:line="240" w:lineRule="auto"/>
+        <w:ind w:left="227" w:right="0" w:hanging="227"/>
+        <w:contextualSpacing w:val="0"/>
+        <w:jc w:val="both"/>
+      </w:pPr>
+      <w:r>
+        <w:rPr>
+          <w:sz w:val="14"/>
+          <w:szCs w:val="14"/>
+          <w:rtl w:val="0"/>
+        </w:rPr>
         <w:t xml:space="preserve">Rodriguez, N., Myers, C., Hucka, M., &amp; Dräger, A. (2015). JSBML 1.0: providing a smorgasbord of options to encode systems biology models</w:t>
       </w:r>
     </w:p>
@@ -3619,6 +4223,57 @@
           <w:rtl w:val="0"/>
         </w:rPr>
         <w:t xml:space="preserve">Shannon, P., Markiel, A., Ozier, O., Baliga, N.S., Wang, J.T., Ramage, D., Amin, N., Schwikowski, B. and Ideker, T. (2003) Cytoscape: a software environment for integrated models of biomolecular interaction networks, Genome Res, 13, 2498-2504</w:t>
+      </w:r>
+    </w:p>
+    <w:p>
+      <w:pPr>
+        <w:widowControl w:val="1"/>
+        <w:spacing w:after="0" w:before="0" w:line="240" w:lineRule="auto"/>
+        <w:ind w:left="227" w:right="0" w:hanging="227"/>
+        <w:contextualSpacing w:val="0"/>
+        <w:jc w:val="both"/>
+      </w:pPr>
+      <w:r>
+        <w:rPr>
+          <w:sz w:val="14"/>
+          <w:szCs w:val="14"/>
+          <w:rtl w:val="0"/>
+        </w:rPr>
+        <w:t xml:space="preserve">Smith, L.P., Hucka, M., Hoops, S., Finney, A., Ginkel, M., Myers, C.J., Moraru, I., Liebermeister, W. (2015)  SBML Level 3 package: Hierarchical Model Composition, Version 1 Release 3. J Integr Bioinfo, 12(2):268.</w:t>
+      </w:r>
+    </w:p>
+    <w:p>
+      <w:pPr>
+        <w:widowControl w:val="1"/>
+        <w:spacing w:after="0" w:before="0" w:line="240" w:lineRule="auto"/>
+        <w:ind w:left="227" w:right="0" w:hanging="227"/>
+        <w:contextualSpacing w:val="0"/>
+        <w:jc w:val="both"/>
+      </w:pPr>
+      <w:r>
+        <w:rPr>
+          <w:sz w:val="14"/>
+          <w:szCs w:val="14"/>
+          <w:rtl w:val="0"/>
+        </w:rPr>
+        <w:t xml:space="preserve">UniProt Consortium (2014). UniProt: a hub for protein information. </w:t>
+      </w:r>
+      <w:r>
+        <w:rPr>
+          <w:i w:val="1"/>
+          <w:sz w:val="14"/>
+          <w:szCs w:val="14"/>
+          <w:rtl w:val="0"/>
+        </w:rPr>
+        <w:t xml:space="preserve">Nucleic acids research</w:t>
+      </w:r>
+      <w:r>
+        <w:rPr>
+          <w:sz w:val="14"/>
+          <w:szCs w:val="14"/>
+          <w:rtl w:val="0"/>
+        </w:rPr>
+        <w:t xml:space="preserve">, gku989.</w:t>
       </w:r>
     </w:p>
     <w:p>
@@ -3690,50 +4345,6 @@
       <w:pPr>
         <w:contextualSpacing w:val="0"/>
       </w:pPr>
-      <w:hyperlink r:id="rId17">
-        <w:r>
-          <w:rPr>
-            <w:color w:val="1155cc"/>
-            <w:sz w:val="18"/>
-            <w:szCs w:val="18"/>
-            <w:u w:val="single"/>
-            <w:rtl w:val="0"/>
-          </w:rPr>
-          <w:t xml:space="preserve">Milestone 0.2.5</w:t>
-        </w:r>
-      </w:hyperlink>
-      <w:r>
-        <w:rPr>
-          <w:sz w:val="18"/>
-          <w:szCs w:val="18"/>
-          <w:rtl w:val="0"/>
-        </w:rPr>
-        <w:t xml:space="preserve"> for manuscript </w:t>
-      </w:r>
-    </w:p>
-    <w:p>
-      <w:pPr>
-        <w:numPr>
-          <w:ilvl w:val="0"/>
-          <w:numId w:val="2"/>
-        </w:numPr>
-        <w:ind w:left="720" w:hanging="360"/>
-        <w:contextualSpacing w:val="1"/>
-        <w:jc w:val="both"/>
-        <w:rPr>
-          <w:sz w:val="18"/>
-          <w:szCs w:val="18"/>
-        </w:rPr>
-      </w:pPr>
-      <w:r>
-        <w:rPr>
-          <w:sz w:val="18"/>
-          <w:szCs w:val="18"/>
-          <w:rtl w:val="0"/>
-        </w:rPr>
-        <w:t xml:space="preserve">RDF annotation via REST</w:t>
-        <w:br w:type="textWrapping"/>
-      </w:r>
       <w:hyperlink r:id="rId18">
         <w:r>
           <w:rPr>
@@ -3743,7 +4354,7 @@
             <w:u w:val="single"/>
             <w:rtl w:val="0"/>
           </w:rPr>
-          <w:t xml:space="preserve">https://github.com/matthiaskoenig/cy3sbml/issues/8</w:t>
+          <w:t xml:space="preserve">Milestone 0.5.0</w:t>
         </w:r>
       </w:hyperlink>
       <w:r>
@@ -3752,7 +4363,7 @@
           <w:szCs w:val="18"/>
           <w:rtl w:val="0"/>
         </w:rPr>
-        <w:t xml:space="preserve"> </w:t>
+        <w:t xml:space="preserve"> for manuscript </w:t>
       </w:r>
       <w:r>
         <w:rPr>
@@ -3905,10 +4516,62 @@
           <w:szCs w:val="18"/>
           <w:rtl w:val="0"/>
         </w:rPr>
+        <w:t xml:space="preserve">Combine Archive &amp; RO</w:t>
+        <w:br w:type="textWrapping"/>
+      </w:r>
+      <w:hyperlink r:id="rId22">
+        <w:r>
+          <w:rPr>
+            <w:color w:val="1155cc"/>
+            <w:sz w:val="18"/>
+            <w:szCs w:val="18"/>
+            <w:u w:val="single"/>
+            <w:rtl w:val="0"/>
+          </w:rPr>
+          <w:t xml:space="preserve">https://github.com/matthiaskoenig/cy3sbml/issues/116</w:t>
+        </w:r>
+      </w:hyperlink>
+      <w:r>
+        <w:rPr>
+          <w:rtl w:val="0"/>
+        </w:rPr>
+      </w:r>
+    </w:p>
+    <w:p>
+      <w:pPr>
+        <w:contextualSpacing w:val="0"/>
+        <w:jc w:val="both"/>
+      </w:pPr>
+      <w:r>
+        <w:rPr>
+          <w:rtl w:val="0"/>
+        </w:rPr>
+      </w:r>
+    </w:p>
+    <w:p>
+      <w:pPr>
+        <w:numPr>
+          <w:ilvl w:val="0"/>
+          <w:numId w:val="2"/>
+        </w:numPr>
+        <w:ind w:left="720" w:hanging="360"/>
+        <w:contextualSpacing w:val="1"/>
+        <w:jc w:val="both"/>
+        <w:rPr>
+          <w:sz w:val="18"/>
+          <w:szCs w:val="18"/>
+        </w:rPr>
+      </w:pPr>
+      <w:r>
+        <w:rPr>
+          <w:sz w:val="18"/>
+          <w:szCs w:val="18"/>
+          <w:rtl w:val="0"/>
+        </w:rPr>
         <w:t xml:space="preserve">BiGG access</w:t>
         <w:br w:type="textWrapping"/>
       </w:r>
-      <w:hyperlink r:id="rId22">
+      <w:hyperlink r:id="rId23">
         <w:r>
           <w:rPr>
             <w:color w:val="1155cc"/>
@@ -3948,47 +4611,13 @@
           <w:rtl w:val="0"/>
         </w:rPr>
         <w:t xml:space="preserve">API (commands, cyREST, OSGI)</w:t>
-        <w:br w:type="textWrapping"/>
-      </w:r>
-      <w:hyperlink r:id="rId23">
-        <w:r>
-          <w:rPr>
-            <w:color w:val="1155cc"/>
-            <w:sz w:val="18"/>
-            <w:szCs w:val="18"/>
-            <w:u w:val="single"/>
-            <w:rtl w:val="0"/>
-          </w:rPr>
-          <w:t xml:space="preserve">https://github.com/matthiaskoenig/cy3sbml/issues/18</w:t>
-        </w:r>
-      </w:hyperlink>
-      <w:r>
-        <w:rPr>
-          <w:rtl w:val="0"/>
-        </w:rPr>
-      </w:r>
-    </w:p>
-    <w:p>
-      <w:pPr>
-        <w:numPr>
-          <w:ilvl w:val="0"/>
-          <w:numId w:val="2"/>
-        </w:numPr>
-        <w:ind w:left="720" w:hanging="360"/>
-        <w:contextualSpacing w:val="1"/>
-        <w:jc w:val="both"/>
-        <w:rPr>
-          <w:sz w:val="18"/>
-          <w:szCs w:val="18"/>
-        </w:rPr>
-      </w:pPr>
-      <w:r>
-        <w:rPr>
-          <w:sz w:val="18"/>
-          <w:szCs w:val="18"/>
-          <w:rtl w:val="0"/>
-        </w:rPr>
-        <w:t xml:space="preserve">JavaFX console</w:t>
+      </w:r>
+      <w:r>
+        <w:rPr>
+          <w:sz w:val="18"/>
+          <w:szCs w:val="18"/>
+          <w:rtl w:val="0"/>
+        </w:rPr>
         <w:br w:type="textWrapping"/>
       </w:r>
       <w:hyperlink r:id="rId24">
@@ -4141,7 +4770,7 @@
 
 <file path=word/comments.xml><?xml version="1.0" encoding="utf-8"?>
 <w:comments xmlns:mc="http://schemas.openxmlformats.org/markup-compatibility/2006" xmlns:o="urn:schemas-microsoft-com:office:office" xmlns:r="http://schemas.openxmlformats.org/officeDocument/2006/relationships" xmlns:m="http://schemas.openxmlformats.org/officeDocument/2006/math" xmlns:v="urn:schemas-microsoft-com:vml" xmlns:wp="http://schemas.openxmlformats.org/drawingml/2006/wordprocessingDrawing" xmlns:w10="urn:schemas-microsoft-com:office:word" xmlns:w="http://schemas.openxmlformats.org/wordprocessingml/2006/main" xmlns:wne="http://schemas.microsoft.com/office/word/2006/wordml" xmlns:sl="http://schemas.openxmlformats.org/schemaLibrary/2006/main" xmlns:a="http://schemas.openxmlformats.org/drawingml/2006/main" xmlns:pic="http://schemas.openxmlformats.org/drawingml/2006/picture" xmlns:c="http://schemas.openxmlformats.org/drawingml/2006/chart" xmlns:lc="http://schemas.openxmlformats.org/drawingml/2006/lockedCanvas" xmlns:dgm="http://schemas.openxmlformats.org/drawingml/2006/diagram" xmlns:wps="http://schemas.microsoft.com/office/word/2010/wordprocessingShape" xmlns:wpg="http://schemas.microsoft.com/office/word/2010/wordprocessingGroup">
-  <w:comment w:author="Matthias König" w:id="10" w:date="2016-07-05T16:54:49Z">
+  <w:comment w:author="Nicolas Le Novere" w:id="7" w:date="2016-08-10T21:44:49Z">
     <w:p>
       <w:pPr>
         <w:keepNext w:val="0"/>
@@ -4166,11 +4795,11 @@
           <w:vertAlign w:val="baseline"/>
           <w:rtl w:val="0"/>
         </w:rPr>
-        <w:t xml:space="preserve">Update with JavaFX &amp; additional annotation information.</w:t>
+        <w:t xml:space="preserve">Is c3sbml using the L3 layout package or the old layout extension?</w:t>
       </w:r>
     </w:p>
   </w:comment>
-  <w:comment w:author="Matthias König" w:id="11" w:date="2016-07-19T19:40:43Z">
+  <w:comment w:author="Matthias König" w:id="8" w:date="2016-08-10T21:44:49Z">
     <w:p>
       <w:pPr>
         <w:keepNext w:val="0"/>
@@ -4195,9 +4824,11 @@
           <w:vertAlign w:val="baseline"/>
           <w:rtl w:val="0"/>
         </w:rPr>
-        <w:t xml:space="preserve">+rodrigue@ebi.ac.uk </w:t>
-      </w:r>
-    </w:p>
+        <w:t xml:space="preserve">This is the L3 layout package, still some features missing for full support.</w:t>
+      </w:r>
+    </w:p>
+  </w:comment>
+  <w:comment w:author="Nicolas Le Novere" w:id="6" w:date="2016-08-10T16:55:25Z">
     <w:p>
       <w:pPr>
         <w:keepNext w:val="0"/>
@@ -4222,25 +4853,11 @@
           <w:vertAlign w:val="baseline"/>
           <w:rtl w:val="0"/>
         </w:rPr>
-        <w:t xml:space="preserve">+andreas.draeger@uni-tuebingen.de </w:t>
-      </w:r>
-    </w:p>
-    <w:p>
-      <w:pPr>
-        <w:keepNext w:val="0"/>
-        <w:keepLines w:val="0"/>
-        <w:widowControl w:val="0"/>
-        <w:spacing w:after="0" w:before="0" w:line="240" w:lineRule="auto"/>
-        <w:ind w:left="0" w:right="0" w:firstLine="0"/>
-        <w:contextualSpacing w:val="0"/>
-        <w:jc w:val="left"/>
-      </w:pPr>
-      <w:r>
-        <w:rPr>
-          <w:rtl w:val="0"/>
-        </w:rPr>
-      </w:r>
-    </w:p>
+        <w:t xml:space="preserve">IMHO, this should go in the introduction, while the detailed bullet point list currently in the intro should be moved here. Some info could be moved from one to the other to keep the intro one ... introductory</w:t>
+      </w:r>
+    </w:p>
+  </w:comment>
+  <w:comment w:author="Nicolas Le Novere" w:id="11" w:date="2016-08-10T21:37:53Z">
     <w:p>
       <w:pPr>
         <w:keepNext w:val="0"/>
@@ -4265,11 +4882,11 @@
           <w:vertAlign w:val="baseline"/>
           <w:rtl w:val="0"/>
         </w:rPr>
-        <w:t xml:space="preserve">fill in funding &amp; acknowledgments</w:t>
+        <w:t xml:space="preserve">What does that mean? which information? Also, this is only for the ontologies, not the cross-ref to database entries?</w:t>
       </w:r>
     </w:p>
   </w:comment>
-  <w:comment w:author="Andreas Dräger" w:id="2" w:date="2016-07-20T02:38:31Z">
+  <w:comment w:author="Matthias König" w:id="12" w:date="2016-08-10T21:37:53Z">
     <w:p>
       <w:pPr>
         <w:keepNext w:val="0"/>
@@ -4294,11 +4911,9 @@
           <w:vertAlign w:val="baseline"/>
           <w:rtl w:val="0"/>
         </w:rPr>
-        <w:t xml:space="preserve">L3V1r2 and L3V2 are upcoming...</w:t>
-      </w:r>
-    </w:p>
-  </w:comment>
-  <w:comment w:author="Matthias König" w:id="3" w:date="2016-07-20T02:38:31Z">
+        <w:t xml:space="preserve">This is for ontologies, UniProt &amp; ChEBI. Any uniprot RDF retrieves important secondary information (genes, comments, names, ...). </w:t>
+      </w:r>
+    </w:p>
     <w:p>
       <w:pPr>
         <w:keepNext w:val="0"/>
@@ -4323,11 +4938,9 @@
           <w:vertAlign w:val="baseline"/>
           <w:rtl w:val="0"/>
         </w:rPr>
-        <w:t xml:space="preserve">just waiting for the release</w:t>
-      </w:r>
-    </w:p>
-  </w:comment>
-  <w:comment w:author="Andreas Dräger" w:id="4" w:date="2016-07-19T22:04:19Z">
+        <w:t xml:space="preserve">In addition from ChEBI the structures are displayed.</w:t>
+      </w:r>
+    </w:p>
     <w:p>
       <w:pPr>
         <w:keepNext w:val="0"/>
@@ -4352,9 +4965,11 @@
           <w:vertAlign w:val="baseline"/>
           <w:rtl w:val="0"/>
         </w:rPr>
-        <w:t xml:space="preserve">@ARTICLE{BioModels2015b,</w:t>
-      </w:r>
-    </w:p>
+        <w:t xml:space="preserve">I just released a new version with the features and complete update of information display.</w:t>
+      </w:r>
+    </w:p>
+  </w:comment>
+  <w:comment w:author="Nicolas Le Novere" w:id="2" w:date="2016-08-10T21:48:16Z">
     <w:p>
       <w:pPr>
         <w:keepNext w:val="0"/>
@@ -4379,9 +4994,11 @@
           <w:vertAlign w:val="baseline"/>
           <w:rtl w:val="0"/>
         </w:rPr>
-        <w:t xml:space="preserve">  author  = {Juty, Nick and Ali, Raza and Glont, Mihai and Keating, Sarah and Rodriguez, Nicolas and Swat, Maciej J. </w:t>
-      </w:r>
-    </w:p>
+        <w:t xml:space="preserve">Perhaps a bit late for that, but should it not be called Cy3SBML, like CySBML (and JSBML, libSBML etc)</w:t>
+      </w:r>
+    </w:p>
+  </w:comment>
+  <w:comment w:author="Matthias König" w:id="3" w:date="2016-08-10T21:48:16Z">
     <w:p>
       <w:pPr>
         <w:keepNext w:val="0"/>
@@ -4406,7 +5023,7 @@
           <w:vertAlign w:val="baseline"/>
           <w:rtl w:val="0"/>
         </w:rPr>
-        <w:t xml:space="preserve">             and Wimalaratne, Sarala M. and  Hermjakob, Henning and Le Nov{\`e}re, Nicolas and Laibe, Camille and Chelliah, Vijayalakshmi},</w:t>
+        <w:t xml:space="preserve">I prefer everything small. </w:t>
       </w:r>
     </w:p>
     <w:p>
@@ -4433,9 +5050,11 @@
           <w:vertAlign w:val="baseline"/>
           <w:rtl w:val="0"/>
         </w:rPr>
-        <w:t xml:space="preserve">  title   = {{BioModels: Content, Features, Functionality and Use.}},</w:t>
-      </w:r>
-    </w:p>
+        <w:t xml:space="preserve">All the repository names are lowercase and is much easier to be consistent throughout code and documentation in this way.</w:t>
+      </w:r>
+    </w:p>
+  </w:comment>
+  <w:comment w:author="Nicolas Le Novere" w:id="9" w:date="2016-08-10T21:44:00Z">
     <w:p>
       <w:pPr>
         <w:keepNext w:val="0"/>
@@ -4460,9 +5079,11 @@
           <w:vertAlign w:val="baseline"/>
           <w:rtl w:val="0"/>
         </w:rPr>
-        <w:t xml:space="preserve">  journal = {CPT: Pharmacometrics &amp; Systems Pharmacology},</w:t>
-      </w:r>
-    </w:p>
+        <w:t xml:space="preserve">We should add a comment on the (lack-of) interoperability with CySBGN. Basically CySBGN is not available for Cytoscape3.</w:t>
+      </w:r>
+    </w:p>
+  </w:comment>
+  <w:comment w:author="Matthias König" w:id="10" w:date="2016-08-10T21:44:00Z">
     <w:p>
       <w:pPr>
         <w:keepNext w:val="0"/>
@@ -4487,9 +5108,11 @@
           <w:vertAlign w:val="baseline"/>
           <w:rtl w:val="0"/>
         </w:rPr>
-        <w:t xml:space="preserve">  year    = {2015},</w:t>
-      </w:r>
-    </w:p>
+        <w:t xml:space="preserve">I will mention this.</w:t>
+      </w:r>
+    </w:p>
+  </w:comment>
+  <w:comment w:author="Andreas Dräger" w:id="4" w:date="2016-07-20T02:38:31Z">
     <w:p>
       <w:pPr>
         <w:keepNext w:val="0"/>
@@ -4514,9 +5137,11 @@
           <w:vertAlign w:val="baseline"/>
           <w:rtl w:val="0"/>
         </w:rPr>
-        <w:t xml:space="preserve">  doi     = {10.1002/psp4.3}</w:t>
-      </w:r>
-    </w:p>
+        <w:t xml:space="preserve">L3V1r2 and L3V2 are upcoming...</w:t>
+      </w:r>
+    </w:p>
+  </w:comment>
+  <w:comment w:author="Matthias König" w:id="5" w:date="2016-07-20T02:38:31Z">
     <w:p>
       <w:pPr>
         <w:keepNext w:val="0"/>
@@ -4541,11 +5166,11 @@
           <w:vertAlign w:val="baseline"/>
           <w:rtl w:val="0"/>
         </w:rPr>
-        <w:t xml:space="preserve">}</w:t>
+        <w:t xml:space="preserve">just waiting for the release</w:t>
       </w:r>
     </w:p>
   </w:comment>
-  <w:comment w:author="Andreas Dräger" w:id="6" w:date="2016-07-20T02:38:22Z">
+  <w:comment w:author="Andreas Dräger" w:id="13" w:date="2016-07-20T02:26:05Z">
     <w:p>
       <w:pPr>
         <w:keepNext w:val="0"/>
@@ -4570,535 +5195,11 @@
           <w:vertAlign w:val="baseline"/>
           <w:rtl w:val="0"/>
         </w:rPr>
-        <w:t xml:space="preserve">BTW, the Systems Biology Simulation Core Library has implemented FBA and yields identical results as COBRApy.</w:t>
+        <w:t xml:space="preserve">In this figure, we are loosing a lot of valuable space because of large white areas (on the very left and the very right).</w:t>
       </w:r>
     </w:p>
   </w:comment>
-  <w:comment w:author="Matthias König" w:id="7" w:date="2016-07-20T02:38:22Z">
-    <w:p>
-      <w:pPr>
-        <w:keepNext w:val="0"/>
-        <w:keepLines w:val="0"/>
-        <w:widowControl w:val="0"/>
-        <w:spacing w:after="0" w:before="0" w:line="240" w:lineRule="auto"/>
-        <w:ind w:left="0" w:right="0" w:firstLine="0"/>
-        <w:contextualSpacing w:val="0"/>
-        <w:jc w:val="left"/>
-      </w:pPr>
-      <w:r>
-        <w:rPr>
-          <w:rFonts w:ascii="Arial" w:cs="Arial" w:eastAsia="Arial" w:hAnsi="Arial"/>
-          <w:b w:val="0"/>
-          <w:i w:val="0"/>
-          <w:smallCaps w:val="0"/>
-          <w:strike w:val="0"/>
-          <w:color w:val="000000"/>
-          <w:sz w:val="22"/>
-          <w:szCs w:val="22"/>
-          <w:u w:val="none"/>
-          <w:vertAlign w:val="baseline"/>
-          <w:rtl w:val="0"/>
-        </w:rPr>
-        <w:t xml:space="preserve">cysbml is striclty for visualization. No integration of simulation.</w:t>
-      </w:r>
-    </w:p>
-    <w:p>
-      <w:pPr>
-        <w:keepNext w:val="0"/>
-        <w:keepLines w:val="0"/>
-        <w:widowControl w:val="0"/>
-        <w:spacing w:after="0" w:before="0" w:line="240" w:lineRule="auto"/>
-        <w:ind w:left="0" w:right="0" w:firstLine="0"/>
-        <w:contextualSpacing w:val="0"/>
-        <w:jc w:val="left"/>
-      </w:pPr>
-      <w:r>
-        <w:rPr>
-          <w:rtl w:val="0"/>
-        </w:rPr>
-      </w:r>
-    </w:p>
-    <w:p>
-      <w:pPr>
-        <w:keepNext w:val="0"/>
-        <w:keepLines w:val="0"/>
-        <w:widowControl w:val="0"/>
-        <w:spacing w:after="0" w:before="0" w:line="240" w:lineRule="auto"/>
-        <w:ind w:left="0" w:right="0" w:firstLine="0"/>
-        <w:contextualSpacing w:val="0"/>
-        <w:jc w:val="left"/>
-      </w:pPr>
-      <w:r>
-        <w:rPr>
-          <w:rFonts w:ascii="Arial" w:cs="Arial" w:eastAsia="Arial" w:hAnsi="Arial"/>
-          <w:b w:val="0"/>
-          <w:i w:val="0"/>
-          <w:smallCaps w:val="0"/>
-          <w:strike w:val="0"/>
-          <w:color w:val="000000"/>
-          <w:sz w:val="22"/>
-          <w:szCs w:val="22"/>
-          <w:u w:val="none"/>
-          <w:vertAlign w:val="baseline"/>
-          <w:rtl w:val="0"/>
-        </w:rPr>
-        <w:t xml:space="preserve">The idea is to show some use case of the API in the manuscript/supplement, for instance simulations with external library/tool (tellurium &amp; SBCL) and than direct use of cy3sbml for SBML loading, layout and visualization.</w:t>
-      </w:r>
-    </w:p>
-    <w:p>
-      <w:pPr>
-        <w:keepNext w:val="0"/>
-        <w:keepLines w:val="0"/>
-        <w:widowControl w:val="0"/>
-        <w:spacing w:after="0" w:before="0" w:line="240" w:lineRule="auto"/>
-        <w:ind w:left="0" w:right="0" w:firstLine="0"/>
-        <w:contextualSpacing w:val="0"/>
-        <w:jc w:val="left"/>
-      </w:pPr>
-      <w:r>
-        <w:rPr>
-          <w:rtl w:val="0"/>
-        </w:rPr>
-      </w:r>
-    </w:p>
-    <w:p>
-      <w:pPr>
-        <w:keepNext w:val="0"/>
-        <w:keepLines w:val="0"/>
-        <w:widowControl w:val="0"/>
-        <w:spacing w:after="0" w:before="0" w:line="240" w:lineRule="auto"/>
-        <w:ind w:left="0" w:right="0" w:firstLine="0"/>
-        <w:contextualSpacing w:val="0"/>
-        <w:jc w:val="left"/>
-      </w:pPr>
-      <w:r>
-        <w:rPr>
-          <w:rFonts w:ascii="Arial" w:cs="Arial" w:eastAsia="Arial" w:hAnsi="Arial"/>
-          <w:b w:val="0"/>
-          <w:i w:val="0"/>
-          <w:smallCaps w:val="0"/>
-          <w:strike w:val="0"/>
-          <w:color w:val="000000"/>
-          <w:sz w:val="22"/>
-          <w:szCs w:val="22"/>
-          <w:u w:val="none"/>
-          <w:vertAlign w:val="baseline"/>
-          <w:rtl w:val="0"/>
-        </w:rPr>
-        <w:t xml:space="preserve">Every modeller has their own workflow/tools for modelling. I don't want to compete with these, but provide a way to integrate with them.</w:t>
-      </w:r>
-    </w:p>
-  </w:comment>
-  <w:comment w:author="Andreas Dräger" w:id="5" w:date="2016-07-19T22:05:35Z">
-    <w:p>
-      <w:pPr>
-        <w:keepNext w:val="0"/>
-        <w:keepLines w:val="0"/>
-        <w:widowControl w:val="0"/>
-        <w:spacing w:after="0" w:before="0" w:line="240" w:lineRule="auto"/>
-        <w:ind w:left="0" w:right="0" w:firstLine="0"/>
-        <w:contextualSpacing w:val="0"/>
-        <w:jc w:val="left"/>
-      </w:pPr>
-      <w:r>
-        <w:rPr>
-          <w:rFonts w:ascii="Arial" w:cs="Arial" w:eastAsia="Arial" w:hAnsi="Arial"/>
-          <w:b w:val="0"/>
-          <w:i w:val="0"/>
-          <w:smallCaps w:val="0"/>
-          <w:strike w:val="0"/>
-          <w:color w:val="000000"/>
-          <w:sz w:val="22"/>
-          <w:szCs w:val="22"/>
-          <w:u w:val="none"/>
-          <w:vertAlign w:val="baseline"/>
-          <w:rtl w:val="0"/>
-        </w:rPr>
-        <w:t xml:space="preserve">@article{King2015b,</w:t>
-      </w:r>
-    </w:p>
-    <w:p>
-      <w:pPr>
-        <w:keepNext w:val="0"/>
-        <w:keepLines w:val="0"/>
-        <w:widowControl w:val="0"/>
-        <w:spacing w:after="0" w:before="0" w:line="240" w:lineRule="auto"/>
-        <w:ind w:left="0" w:right="0" w:firstLine="0"/>
-        <w:contextualSpacing w:val="0"/>
-        <w:jc w:val="left"/>
-      </w:pPr>
-      <w:r>
-        <w:rPr>
-          <w:rFonts w:ascii="Arial" w:cs="Arial" w:eastAsia="Arial" w:hAnsi="Arial"/>
-          <w:b w:val="0"/>
-          <w:i w:val="0"/>
-          <w:smallCaps w:val="0"/>
-          <w:strike w:val="0"/>
-          <w:color w:val="000000"/>
-          <w:sz w:val="22"/>
-          <w:szCs w:val="22"/>
-          <w:u w:val="none"/>
-          <w:vertAlign w:val="baseline"/>
-          <w:rtl w:val="0"/>
-        </w:rPr>
-        <w:t xml:space="preserve">  author = {King, Zachary A. and Lu, Justin S. and Dr\"ager, Andreas and Miller,</w:t>
-      </w:r>
-    </w:p>
-    <w:p>
-      <w:pPr>
-        <w:keepNext w:val="0"/>
-        <w:keepLines w:val="0"/>
-        <w:widowControl w:val="0"/>
-        <w:spacing w:after="0" w:before="0" w:line="240" w:lineRule="auto"/>
-        <w:ind w:left="0" w:right="0" w:firstLine="0"/>
-        <w:contextualSpacing w:val="0"/>
-        <w:jc w:val="left"/>
-      </w:pPr>
-      <w:r>
-        <w:rPr>
-          <w:rFonts w:ascii="Arial" w:cs="Arial" w:eastAsia="Arial" w:hAnsi="Arial"/>
-          <w:b w:val="0"/>
-          <w:i w:val="0"/>
-          <w:smallCaps w:val="0"/>
-          <w:strike w:val="0"/>
-          <w:color w:val="000000"/>
-          <w:sz w:val="22"/>
-          <w:szCs w:val="22"/>
-          <w:u w:val="none"/>
-          <w:vertAlign w:val="baseline"/>
-          <w:rtl w:val="0"/>
-        </w:rPr>
-        <w:t xml:space="preserve">    Philip C. and Federowicz, Stephen and Lerman, Joshua A and Ebrahim, Ali and</w:t>
-      </w:r>
-    </w:p>
-    <w:p>
-      <w:pPr>
-        <w:keepNext w:val="0"/>
-        <w:keepLines w:val="0"/>
-        <w:widowControl w:val="0"/>
-        <w:spacing w:after="0" w:before="0" w:line="240" w:lineRule="auto"/>
-        <w:ind w:left="0" w:right="0" w:firstLine="0"/>
-        <w:contextualSpacing w:val="0"/>
-        <w:jc w:val="left"/>
-      </w:pPr>
-      <w:r>
-        <w:rPr>
-          <w:rFonts w:ascii="Arial" w:cs="Arial" w:eastAsia="Arial" w:hAnsi="Arial"/>
-          <w:b w:val="0"/>
-          <w:i w:val="0"/>
-          <w:smallCaps w:val="0"/>
-          <w:strike w:val="0"/>
-          <w:color w:val="000000"/>
-          <w:sz w:val="22"/>
-          <w:szCs w:val="22"/>
-          <w:u w:val="none"/>
-          <w:vertAlign w:val="baseline"/>
-          <w:rtl w:val="0"/>
-        </w:rPr>
-        <w:t xml:space="preserve">    Palsson, Bernhard O. and Lewis, Nathan E.},</w:t>
-      </w:r>
-    </w:p>
-    <w:p>
-      <w:pPr>
-        <w:keepNext w:val="0"/>
-        <w:keepLines w:val="0"/>
-        <w:widowControl w:val="0"/>
-        <w:spacing w:after="0" w:before="0" w:line="240" w:lineRule="auto"/>
-        <w:ind w:left="0" w:right="0" w:firstLine="0"/>
-        <w:contextualSpacing w:val="0"/>
-        <w:jc w:val="left"/>
-      </w:pPr>
-      <w:r>
-        <w:rPr>
-          <w:rFonts w:ascii="Arial" w:cs="Arial" w:eastAsia="Arial" w:hAnsi="Arial"/>
-          <w:b w:val="0"/>
-          <w:i w:val="0"/>
-          <w:smallCaps w:val="0"/>
-          <w:strike w:val="0"/>
-          <w:color w:val="000000"/>
-          <w:sz w:val="22"/>
-          <w:szCs w:val="22"/>
-          <w:u w:val="none"/>
-          <w:vertAlign w:val="baseline"/>
-          <w:rtl w:val="0"/>
-        </w:rPr>
-        <w:t xml:space="preserve">  title = {{BiGG Models: A platform for integrating, standardizing, and sharing</w:t>
-      </w:r>
-    </w:p>
-    <w:p>
-      <w:pPr>
-        <w:keepNext w:val="0"/>
-        <w:keepLines w:val="0"/>
-        <w:widowControl w:val="0"/>
-        <w:spacing w:after="0" w:before="0" w:line="240" w:lineRule="auto"/>
-        <w:ind w:left="0" w:right="0" w:firstLine="0"/>
-        <w:contextualSpacing w:val="0"/>
-        <w:jc w:val="left"/>
-      </w:pPr>
-      <w:r>
-        <w:rPr>
-          <w:rFonts w:ascii="Arial" w:cs="Arial" w:eastAsia="Arial" w:hAnsi="Arial"/>
-          <w:b w:val="0"/>
-          <w:i w:val="0"/>
-          <w:smallCaps w:val="0"/>
-          <w:strike w:val="0"/>
-          <w:color w:val="000000"/>
-          <w:sz w:val="22"/>
-          <w:szCs w:val="22"/>
-          <w:u w:val="none"/>
-          <w:vertAlign w:val="baseline"/>
-          <w:rtl w:val="0"/>
-        </w:rPr>
-        <w:t xml:space="preserve">    genome-scale models}},</w:t>
-      </w:r>
-    </w:p>
-    <w:p>
-      <w:pPr>
-        <w:keepNext w:val="0"/>
-        <w:keepLines w:val="0"/>
-        <w:widowControl w:val="0"/>
-        <w:spacing w:after="0" w:before="0" w:line="240" w:lineRule="auto"/>
-        <w:ind w:left="0" w:right="0" w:firstLine="0"/>
-        <w:contextualSpacing w:val="0"/>
-        <w:jc w:val="left"/>
-      </w:pPr>
-      <w:r>
-        <w:rPr>
-          <w:rFonts w:ascii="Arial" w:cs="Arial" w:eastAsia="Arial" w:hAnsi="Arial"/>
-          <w:b w:val="0"/>
-          <w:i w:val="0"/>
-          <w:smallCaps w:val="0"/>
-          <w:strike w:val="0"/>
-          <w:color w:val="000000"/>
-          <w:sz w:val="22"/>
-          <w:szCs w:val="22"/>
-          <w:u w:val="none"/>
-          <w:vertAlign w:val="baseline"/>
-          <w:rtl w:val="0"/>
-        </w:rPr>
-        <w:t xml:space="preserve">  journal = {Nucleic Acids Research},</w:t>
-      </w:r>
-    </w:p>
-    <w:p>
-      <w:pPr>
-        <w:keepNext w:val="0"/>
-        <w:keepLines w:val="0"/>
-        <w:widowControl w:val="0"/>
-        <w:spacing w:after="0" w:before="0" w:line="240" w:lineRule="auto"/>
-        <w:ind w:left="0" w:right="0" w:firstLine="0"/>
-        <w:contextualSpacing w:val="0"/>
-        <w:jc w:val="left"/>
-      </w:pPr>
-      <w:r>
-        <w:rPr>
-          <w:rFonts w:ascii="Arial" w:cs="Arial" w:eastAsia="Arial" w:hAnsi="Arial"/>
-          <w:b w:val="0"/>
-          <w:i w:val="0"/>
-          <w:smallCaps w:val="0"/>
-          <w:strike w:val="0"/>
-          <w:color w:val="000000"/>
-          <w:sz w:val="22"/>
-          <w:szCs w:val="22"/>
-          <w:u w:val="none"/>
-          <w:vertAlign w:val="baseline"/>
-          <w:rtl w:val="0"/>
-        </w:rPr>
-        <w:t xml:space="preserve">  keywords = {genome-scale model, knowledge base, omics data},</w:t>
-      </w:r>
-    </w:p>
-    <w:p>
-      <w:pPr>
-        <w:keepNext w:val="0"/>
-        <w:keepLines w:val="0"/>
-        <w:widowControl w:val="0"/>
-        <w:spacing w:after="0" w:before="0" w:line="240" w:lineRule="auto"/>
-        <w:ind w:left="0" w:right="0" w:firstLine="0"/>
-        <w:contextualSpacing w:val="0"/>
-        <w:jc w:val="left"/>
-      </w:pPr>
-      <w:r>
-        <w:rPr>
-          <w:rFonts w:ascii="Arial" w:cs="Arial" w:eastAsia="Arial" w:hAnsi="Arial"/>
-          <w:b w:val="0"/>
-          <w:i w:val="0"/>
-          <w:smallCaps w:val="0"/>
-          <w:strike w:val="0"/>
-          <w:color w:val="000000"/>
-          <w:sz w:val="22"/>
-          <w:szCs w:val="22"/>
-          <w:u w:val="none"/>
-          <w:vertAlign w:val="baseline"/>
-          <w:rtl w:val="0"/>
-        </w:rPr>
-        <w:t xml:space="preserve">  month = oct,</w:t>
-      </w:r>
-    </w:p>
-    <w:p>
-      <w:pPr>
-        <w:keepNext w:val="0"/>
-        <w:keepLines w:val="0"/>
-        <w:widowControl w:val="0"/>
-        <w:spacing w:after="0" w:before="0" w:line="240" w:lineRule="auto"/>
-        <w:ind w:left="0" w:right="0" w:firstLine="0"/>
-        <w:contextualSpacing w:val="0"/>
-        <w:jc w:val="left"/>
-      </w:pPr>
-      <w:r>
-        <w:rPr>
-          <w:rFonts w:ascii="Arial" w:cs="Arial" w:eastAsia="Arial" w:hAnsi="Arial"/>
-          <w:b w:val="0"/>
-          <w:i w:val="0"/>
-          <w:smallCaps w:val="0"/>
-          <w:strike w:val="0"/>
-          <w:color w:val="000000"/>
-          <w:sz w:val="22"/>
-          <w:szCs w:val="22"/>
-          <w:u w:val="none"/>
-          <w:vertAlign w:val="baseline"/>
-          <w:rtl w:val="0"/>
-        </w:rPr>
-        <w:t xml:space="preserve">  year = {2015},</w:t>
-      </w:r>
-    </w:p>
-    <w:p>
-      <w:pPr>
-        <w:keepNext w:val="0"/>
-        <w:keepLines w:val="0"/>
-        <w:widowControl w:val="0"/>
-        <w:spacing w:after="0" w:before="0" w:line="240" w:lineRule="auto"/>
-        <w:ind w:left="0" w:right="0" w:firstLine="0"/>
-        <w:contextualSpacing w:val="0"/>
-        <w:jc w:val="left"/>
-      </w:pPr>
-      <w:r>
-        <w:rPr>
-          <w:rFonts w:ascii="Arial" w:cs="Arial" w:eastAsia="Arial" w:hAnsi="Arial"/>
-          <w:b w:val="0"/>
-          <w:i w:val="0"/>
-          <w:smallCaps w:val="0"/>
-          <w:strike w:val="0"/>
-          <w:color w:val="000000"/>
-          <w:sz w:val="22"/>
-          <w:szCs w:val="22"/>
-          <w:u w:val="none"/>
-          <w:vertAlign w:val="baseline"/>
-          <w:rtl w:val="0"/>
-        </w:rPr>
-        <w:t xml:space="preserve">  doi = {10.1093/nar/gkv1049},</w:t>
-      </w:r>
-    </w:p>
-    <w:p>
-      <w:pPr>
-        <w:keepNext w:val="0"/>
-        <w:keepLines w:val="0"/>
-        <w:widowControl w:val="0"/>
-        <w:spacing w:after="0" w:before="0" w:line="240" w:lineRule="auto"/>
-        <w:ind w:left="0" w:right="0" w:firstLine="0"/>
-        <w:contextualSpacing w:val="0"/>
-        <w:jc w:val="left"/>
-      </w:pPr>
-      <w:r>
-        <w:rPr>
-          <w:rFonts w:ascii="Arial" w:cs="Arial" w:eastAsia="Arial" w:hAnsi="Arial"/>
-          <w:b w:val="0"/>
-          <w:i w:val="0"/>
-          <w:smallCaps w:val="0"/>
-          <w:strike w:val="0"/>
-          <w:color w:val="000000"/>
-          <w:sz w:val="22"/>
-          <w:szCs w:val="22"/>
-          <w:u w:val="none"/>
-          <w:vertAlign w:val="baseline"/>
-          <w:rtl w:val="0"/>
-        </w:rPr>
-        <w:t xml:space="preserve">  url = {http://nar.oxfordjournals.org/content/44/D1/D515},</w:t>
-      </w:r>
-    </w:p>
-    <w:p>
-      <w:pPr>
-        <w:keepNext w:val="0"/>
-        <w:keepLines w:val="0"/>
-        <w:widowControl w:val="0"/>
-        <w:spacing w:after="0" w:before="0" w:line="240" w:lineRule="auto"/>
-        <w:ind w:left="0" w:right="0" w:firstLine="0"/>
-        <w:contextualSpacing w:val="0"/>
-        <w:jc w:val="left"/>
-      </w:pPr>
-      <w:r>
-        <w:rPr>
-          <w:rFonts w:ascii="Arial" w:cs="Arial" w:eastAsia="Arial" w:hAnsi="Arial"/>
-          <w:b w:val="0"/>
-          <w:i w:val="0"/>
-          <w:smallCaps w:val="0"/>
-          <w:strike w:val="0"/>
-          <w:color w:val="000000"/>
-          <w:sz w:val="22"/>
-          <w:szCs w:val="22"/>
-          <w:u w:val="none"/>
-          <w:vertAlign w:val="baseline"/>
-          <w:rtl w:val="0"/>
-        </w:rPr>
-        <w:t xml:space="preserve">  pdf = {http://nar.oxfordjournals.org/content/early/2015/10/15/nar.gkv1049.full.pdf},</w:t>
-      </w:r>
-    </w:p>
-    <w:p>
-      <w:pPr>
-        <w:keepNext w:val="0"/>
-        <w:keepLines w:val="0"/>
-        <w:widowControl w:val="0"/>
-        <w:spacing w:after="0" w:before="0" w:line="240" w:lineRule="auto"/>
-        <w:ind w:left="0" w:right="0" w:firstLine="0"/>
-        <w:contextualSpacing w:val="0"/>
-        <w:jc w:val="left"/>
-      </w:pPr>
-      <w:r>
-        <w:rPr>
-          <w:rFonts w:ascii="Arial" w:cs="Arial" w:eastAsia="Arial" w:hAnsi="Arial"/>
-          <w:b w:val="0"/>
-          <w:i w:val="0"/>
-          <w:smallCaps w:val="0"/>
-          <w:strike w:val="0"/>
-          <w:color w:val="000000"/>
-          <w:sz w:val="22"/>
-          <w:szCs w:val="22"/>
-          <w:u w:val="none"/>
-          <w:vertAlign w:val="baseline"/>
-          <w:rtl w:val="0"/>
-        </w:rPr>
-        <w:t xml:space="preserve">}</w:t>
-      </w:r>
-    </w:p>
-  </w:comment>
-  <w:comment w:author="Andreas Dräger" w:id="8" w:date="2016-07-20T02:26:05Z">
-    <w:p>
-      <w:pPr>
-        <w:keepNext w:val="0"/>
-        <w:keepLines w:val="0"/>
-        <w:widowControl w:val="0"/>
-        <w:spacing w:after="0" w:before="0" w:line="240" w:lineRule="auto"/>
-        <w:ind w:left="0" w:right="0" w:firstLine="0"/>
-        <w:contextualSpacing w:val="0"/>
-        <w:jc w:val="left"/>
-      </w:pPr>
-      <w:r>
-        <w:rPr>
-          <w:rFonts w:ascii="Arial" w:cs="Arial" w:eastAsia="Arial" w:hAnsi="Arial"/>
-          <w:b w:val="0"/>
-          <w:i w:val="0"/>
-          <w:smallCaps w:val="0"/>
-          <w:strike w:val="0"/>
-          <w:color w:val="000000"/>
-          <w:sz w:val="22"/>
-          <w:szCs w:val="22"/>
-          <w:u w:val="none"/>
-          <w:vertAlign w:val="baseline"/>
-          <w:rtl w:val="0"/>
-        </w:rPr>
-        <w:t xml:space="preserve">In this figure, we are loosing a lot of valuable space because of large white areas (on the very left and the very right).</w:t>
-      </w:r>
-    </w:p>
-  </w:comment>
-  <w:comment w:author="Matthias König" w:id="9" w:date="2016-07-20T02:26:05Z">
+  <w:comment w:author="Matthias König" w:id="14" w:date="2016-07-20T02:26:05Z">
     <w:p>
       <w:pPr>
         <w:keepNext w:val="0"/>
@@ -6027,6 +6128,116 @@
     <w:lvl w:ilvl="0">
       <w:start w:val="1"/>
       <w:numFmt w:val="bullet"/>
+      <w:lvlText w:val="-"/>
+      <w:lvlJc w:val="left"/>
+      <w:pPr>
+        <w:ind w:left="720" w:firstLine="360"/>
+      </w:pPr>
+      <w:rPr>
+        <w:u w:val="none"/>
+      </w:rPr>
+    </w:lvl>
+    <w:lvl w:ilvl="1">
+      <w:start w:val="1"/>
+      <w:numFmt w:val="bullet"/>
+      <w:lvlText w:val="-"/>
+      <w:lvlJc w:val="left"/>
+      <w:pPr>
+        <w:ind w:left="1440" w:firstLine="1080"/>
+      </w:pPr>
+      <w:rPr>
+        <w:u w:val="none"/>
+      </w:rPr>
+    </w:lvl>
+    <w:lvl w:ilvl="2">
+      <w:start w:val="1"/>
+      <w:numFmt w:val="bullet"/>
+      <w:lvlText w:val="-"/>
+      <w:lvlJc w:val="left"/>
+      <w:pPr>
+        <w:ind w:left="2160" w:firstLine="1800"/>
+      </w:pPr>
+      <w:rPr>
+        <w:u w:val="none"/>
+      </w:rPr>
+    </w:lvl>
+    <w:lvl w:ilvl="3">
+      <w:start w:val="1"/>
+      <w:numFmt w:val="bullet"/>
+      <w:lvlText w:val="-"/>
+      <w:lvlJc w:val="left"/>
+      <w:pPr>
+        <w:ind w:left="2880" w:firstLine="2520"/>
+      </w:pPr>
+      <w:rPr>
+        <w:u w:val="none"/>
+      </w:rPr>
+    </w:lvl>
+    <w:lvl w:ilvl="4">
+      <w:start w:val="1"/>
+      <w:numFmt w:val="bullet"/>
+      <w:lvlText w:val="-"/>
+      <w:lvlJc w:val="left"/>
+      <w:pPr>
+        <w:ind w:left="3600" w:firstLine="3240"/>
+      </w:pPr>
+      <w:rPr>
+        <w:u w:val="none"/>
+      </w:rPr>
+    </w:lvl>
+    <w:lvl w:ilvl="5">
+      <w:start w:val="1"/>
+      <w:numFmt w:val="bullet"/>
+      <w:lvlText w:val="-"/>
+      <w:lvlJc w:val="left"/>
+      <w:pPr>
+        <w:ind w:left="4320" w:firstLine="3960"/>
+      </w:pPr>
+      <w:rPr>
+        <w:u w:val="none"/>
+      </w:rPr>
+    </w:lvl>
+    <w:lvl w:ilvl="6">
+      <w:start w:val="1"/>
+      <w:numFmt w:val="bullet"/>
+      <w:lvlText w:val="-"/>
+      <w:lvlJc w:val="left"/>
+      <w:pPr>
+        <w:ind w:left="5040" w:firstLine="4680"/>
+      </w:pPr>
+      <w:rPr>
+        <w:u w:val="none"/>
+      </w:rPr>
+    </w:lvl>
+    <w:lvl w:ilvl="7">
+      <w:start w:val="1"/>
+      <w:numFmt w:val="bullet"/>
+      <w:lvlText w:val="-"/>
+      <w:lvlJc w:val="left"/>
+      <w:pPr>
+        <w:ind w:left="5760" w:firstLine="5400"/>
+      </w:pPr>
+      <w:rPr>
+        <w:u w:val="none"/>
+      </w:rPr>
+    </w:lvl>
+    <w:lvl w:ilvl="8">
+      <w:start w:val="1"/>
+      <w:numFmt w:val="bullet"/>
+      <w:lvlText w:val="-"/>
+      <w:lvlJc w:val="left"/>
+      <w:pPr>
+        <w:ind w:left="6480" w:firstLine="6120"/>
+      </w:pPr>
+      <w:rPr>
+        <w:u w:val="none"/>
+      </w:rPr>
+    </w:lvl>
+  </w:abstractNum>
+  <w:abstractNum w:abstractNumId="6">
+    <w:lvl w:ilvl="0">
+      <w:start w:val="1"/>
+      <w:numFmt w:val="bullet"/>
       <w:lvlText w:val="●"/>
       <w:lvlJc w:val="left"/>
       <w:pPr>
@@ -6133,7 +6344,7 @@
       </w:rPr>
     </w:lvl>
   </w:abstractNum>
-  <w:abstractNum w:abstractNumId="6">
+  <w:abstractNum w:abstractNumId="7">
     <w:lvl w:ilvl="0">
       <w:start w:val="1"/>
       <w:numFmt w:val="decimal"/>
@@ -6260,6 +6471,9 @@
   </w:num>
   <w:num w:numId="6">
     <w:abstractNumId w:val="6"/>
+  </w:num>
+  <w:num w:numId="7">
+    <w:abstractNumId w:val="7"/>
   </w:num>
 </w:numbering>
 </file>

</xml_diff>